<commit_message>
check in 2025 final day
</commit_message>
<xml_diff>
--- a/SPRING -2025/ADTA 5760 - Natural Language Processing with Artificial Neural Networks/ADTA_5770_SEMESTER_PROJECT_Submission_final_report_groups_8.docx
+++ b/SPRING -2025/ADTA 5760 - Natural Language Processing with Artificial Neural Networks/ADTA_5770_SEMESTER_PROJECT_Submission_final_report_groups_8.docx
@@ -1,6 +1,6 @@
 
 <file path=word/document.xml><?xml version="1.0" encoding="utf-8"?>
-<w:document xmlns:wpc="http://schemas.microsoft.com/office/word/2010/wordprocessingCanvas" xmlns:cx="http://schemas.microsoft.com/office/drawing/2014/chartex" xmlns:cx1="http://schemas.microsoft.com/office/drawing/2015/9/8/chartex" xmlns:cx2="http://schemas.microsoft.com/office/drawing/2015/10/21/chartex" xmlns:cx3="http://schemas.microsoft.com/office/drawing/2016/5/9/chartex" xmlns:cx4="http://schemas.microsoft.com/office/drawing/2016/5/10/chartex" xmlns:cx5="http://schemas.microsoft.com/office/drawing/2016/5/11/chartex" xmlns:cx6="http://schemas.microsoft.com/office/drawing/2016/5/12/chartex" xmlns:cx7="http://schemas.microsoft.com/office/drawing/2016/5/13/chartex" xmlns:cx8="http://schemas.microsoft.com/office/drawing/2016/5/14/chartex" xmlns:mc="http://schemas.openxmlformats.org/markup-compatibility/2006" xmlns:aink="http://schemas.microsoft.com/office/drawing/2016/ink" xmlns:am3d="http://schemas.microsoft.com/office/drawing/2017/model3d" xmlns:o="urn:schemas-microsoft-com:office:office" xmlns:r="http://schemas.openxmlformats.org/officeDocument/2006/relationships" xmlns:m="http://schemas.openxmlformats.org/officeDocument/2006/math" xmlns:v="urn:schemas-microsoft-com:vml" xmlns:wp14="http://schemas.microsoft.com/office/word/2010/wordprocessingDrawing" xmlns:wp="http://schemas.openxmlformats.org/drawingml/2006/wordprocessingDrawing" xmlns:w10="urn:schemas-microsoft-com:office:word" xmlns:w="http://schemas.openxmlformats.org/wordprocessingml/2006/main" xmlns:w14="http://schemas.microsoft.com/office/word/2010/wordml" xmlns:w15="http://schemas.microsoft.com/office/word/2012/wordml" xmlns:w16cid="http://schemas.microsoft.com/office/word/2016/wordml/cid" xmlns:w16se="http://schemas.microsoft.com/office/word/2015/wordml/symex" xmlns:wpg="http://schemas.microsoft.com/office/word/2010/wordprocessingGroup" xmlns:wpi="http://schemas.microsoft.com/office/word/2010/wordprocessingInk" xmlns:wne="http://schemas.microsoft.com/office/word/2006/wordml" xmlns:wps="http://schemas.microsoft.com/office/word/2010/wordprocessingShape" mc:Ignorable="w14 w15 w16se w16cid wp14">
+<w:document xmlns:wpc="http://schemas.microsoft.com/office/word/2010/wordprocessingCanvas" xmlns:cx="http://schemas.microsoft.com/office/drawing/2014/chartex" xmlns:cx1="http://schemas.microsoft.com/office/drawing/2015/9/8/chartex" xmlns:cx2="http://schemas.microsoft.com/office/drawing/2015/10/21/chartex" xmlns:cx3="http://schemas.microsoft.com/office/drawing/2016/5/9/chartex" xmlns:cx4="http://schemas.microsoft.com/office/drawing/2016/5/10/chartex" xmlns:cx5="http://schemas.microsoft.com/office/drawing/2016/5/11/chartex" xmlns:cx6="http://schemas.microsoft.com/office/drawing/2016/5/12/chartex" xmlns:cx7="http://schemas.microsoft.com/office/drawing/2016/5/13/chartex" xmlns:cx8="http://schemas.microsoft.com/office/drawing/2016/5/14/chartex" xmlns:mc="http://schemas.openxmlformats.org/markup-compatibility/2006" xmlns:aink="http://schemas.microsoft.com/office/drawing/2016/ink" xmlns:am3d="http://schemas.microsoft.com/office/drawing/2017/model3d" xmlns:o="urn:schemas-microsoft-com:office:office" xmlns:oel="http://schemas.microsoft.com/office/2019/extlst" xmlns:r="http://schemas.openxmlformats.org/officeDocument/2006/relationships" xmlns:m="http://schemas.openxmlformats.org/officeDocument/2006/math" xmlns:v="urn:schemas-microsoft-com:vml" xmlns:wp14="http://schemas.microsoft.com/office/word/2010/wordprocessingDrawing" xmlns:wp="http://schemas.openxmlformats.org/drawingml/2006/wordprocessingDrawing" xmlns:w10="urn:schemas-microsoft-com:office:word" xmlns:w="http://schemas.openxmlformats.org/wordprocessingml/2006/main" xmlns:w14="http://schemas.microsoft.com/office/word/2010/wordml" xmlns:w15="http://schemas.microsoft.com/office/word/2012/wordml" xmlns:w16cex="http://schemas.microsoft.com/office/word/2018/wordml/cex" xmlns:w16cid="http://schemas.microsoft.com/office/word/2016/wordml/cid" xmlns:w16="http://schemas.microsoft.com/office/word/2018/wordml" xmlns:w16du="http://schemas.microsoft.com/office/word/2023/wordml/word16du" xmlns:w16sdtdh="http://schemas.microsoft.com/office/word/2020/wordml/sdtdatahash" xmlns:w16sdtfl="http://schemas.microsoft.com/office/word/2024/wordml/sdtformatlock" xmlns:w16se="http://schemas.microsoft.com/office/word/2015/wordml/symex" xmlns:wpg="http://schemas.microsoft.com/office/word/2010/wordprocessingGroup" xmlns:wpi="http://schemas.microsoft.com/office/word/2010/wordprocessingInk" xmlns:wne="http://schemas.microsoft.com/office/word/2006/wordml" xmlns:wps="http://schemas.microsoft.com/office/word/2010/wordprocessingShape" mc:Ignorable="w14 w15 w16se w16cid w16 w16cex w16sdtdh w16sdtfl w16du wp14">
   <w:body>
     <w:p>
       <w:pPr>
@@ -106,29 +106,17 @@
         <w:t>8</w:t>
       </w:r>
     </w:p>
-    <w:p/>
-    <w:p>
-      <w:pPr>
-        <w:pStyle w:val="Heading1"/>
-      </w:pPr>
-      <w:r>
-        <w:t>Semester Project: Introduction</w:t>
-      </w:r>
-    </w:p>
-    <w:p>
-      <w:pPr>
-        <w:ind w:left="0"/>
-      </w:pPr>
-    </w:p>
-    <w:p>
+    <w:p>
+      <w:pPr>
+        <w:spacing w:after="160" w:line="278" w:lineRule="auto"/>
+        <w:ind w:left="360"/>
+      </w:pPr>
       <w:r>
         <w:rPr>
           <w:b/>
           <w:bCs/>
-          <w:color w:val="C00000"/>
-          <w:u w:val="single"/>
         </w:rPr>
-        <w:t>INSTRUCTOR’S NOTES</w:t>
+        <w:t>Group Members</w:t>
       </w:r>
       <w:r>
         <w:t>:</w:t>
@@ -136,227 +124,79 @@
     </w:p>
     <w:p>
       <w:pPr>
-        <w:rPr>
-          <w:i/>
-          <w:iCs/>
-          <w:color w:val="0000FF"/>
-        </w:rPr>
-      </w:pPr>
-      <w:r>
-        <w:rPr>
-          <w:i/>
-          <w:iCs/>
-          <w:color w:val="0000FF"/>
-        </w:rPr>
-        <w:t xml:space="preserve">--) </w:t>
-      </w:r>
-      <w:r>
-        <w:rPr>
-          <w:i/>
-          <w:iCs/>
-          <w:color w:val="0000FF"/>
-        </w:rPr>
-        <w:t xml:space="preserve">Provide a brief introduction to </w:t>
-      </w:r>
-      <w:r>
-        <w:rPr>
-          <w:i/>
-          <w:iCs/>
-          <w:color w:val="0000FF"/>
-        </w:rPr>
-        <w:t>the semester project</w:t>
-      </w:r>
-      <w:r>
-        <w:rPr>
-          <w:i/>
-          <w:iCs/>
-          <w:color w:val="0000FF"/>
-        </w:rPr>
-        <w:t>, including the selected domain field</w:t>
+        <w:numPr>
+          <w:ilvl w:val="1"/>
+          <w:numId w:val="20"/>
+        </w:numPr>
+        <w:spacing w:line="278" w:lineRule="auto"/>
+      </w:pPr>
+      <w:r>
+        <w:t>Biniam Abebe</w:t>
+      </w:r>
+    </w:p>
+    <w:p>
+      <w:pPr>
+        <w:numPr>
+          <w:ilvl w:val="1"/>
+          <w:numId w:val="20"/>
+        </w:numPr>
+        <w:spacing w:line="278" w:lineRule="auto"/>
+      </w:pPr>
+      <w:r>
+        <w:t>Srilekha Aduvala</w:t>
+      </w:r>
+    </w:p>
+    <w:p>
+      <w:pPr>
+        <w:numPr>
+          <w:ilvl w:val="1"/>
+          <w:numId w:val="20"/>
+        </w:numPr>
+        <w:spacing w:line="278" w:lineRule="auto"/>
+      </w:pPr>
+      <w:r>
+        <w:t>Nithin Marpu</w:t>
+      </w:r>
+    </w:p>
+    <w:p>
+      <w:pPr>
+        <w:numPr>
+          <w:ilvl w:val="1"/>
+          <w:numId w:val="20"/>
+        </w:numPr>
+        <w:spacing w:line="278" w:lineRule="auto"/>
+      </w:pPr>
+      <w:r>
+        <w:t>Joshua Terrazas</w:t>
       </w:r>
     </w:p>
     <w:p/>
     <w:p>
-      <w:r>
-        <w:t>…</w:t>
-      </w:r>
-    </w:p>
-    <w:p/>
-    <w:p>
-      <w:pPr>
-        <w:pStyle w:val="Heading1"/>
-      </w:pPr>
-      <w:r>
-        <w:t xml:space="preserve">Semester Project: </w:t>
-      </w:r>
-      <w:r>
-        <w:t>Knowledge Base</w:t>
-      </w:r>
-    </w:p>
-    <w:p>
-      <w:pPr>
-        <w:ind w:left="0"/>
-      </w:pPr>
-    </w:p>
-    <w:p>
-      <w:r>
+      <w:pPr>
+        <w:pStyle w:val="ListParagraph"/>
+        <w:widowControl w:val="0"/>
+        <w:numPr>
+          <w:ilvl w:val="0"/>
+          <w:numId w:val="2"/>
+        </w:numPr>
+        <w:shd w:val="clear" w:color="auto" w:fill="D9D9D9" w:themeFill="background1" w:themeFillShade="D9"/>
+        <w:autoSpaceDE w:val="0"/>
+        <w:autoSpaceDN w:val="0"/>
+        <w:spacing w:before="240" w:line="360" w:lineRule="auto"/>
+        <w:ind w:left="0" w:firstLine="0"/>
+        <w:contextualSpacing w:val="0"/>
+        <w:outlineLvl w:val="0"/>
         <w:rPr>
           <w:b/>
           <w:bCs/>
-          <w:color w:val="C00000"/>
-          <w:u w:val="single"/>
         </w:rPr>
-        <w:t>INSTRUCTOR’S NOTES</w:t>
-      </w:r>
-      <w:r>
-        <w:t>:</w:t>
-      </w:r>
-    </w:p>
-    <w:p>
-      <w:pPr>
-        <w:rPr>
-          <w:i/>
-          <w:iCs/>
-          <w:color w:val="0000FF"/>
-        </w:rPr>
-      </w:pPr>
-      <w:r>
-        <w:rPr>
-          <w:i/>
-          <w:iCs/>
-          <w:color w:val="0000FF"/>
-        </w:rPr>
-        <w:t>--) Provide information about</w:t>
-      </w:r>
-      <w:r>
-        <w:rPr>
-          <w:i/>
-          <w:iCs/>
-          <w:color w:val="0000FF"/>
-        </w:rPr>
-        <w:t xml:space="preserve"> the PDF files included in the knowledge base</w:t>
-      </w:r>
-    </w:p>
-    <w:p>
-      <w:pPr>
-        <w:rPr>
-          <w:i/>
-          <w:iCs/>
-          <w:color w:val="0000FF"/>
-        </w:rPr>
-      </w:pPr>
-      <w:r>
-        <w:rPr>
-          <w:i/>
-          <w:iCs/>
-          <w:color w:val="0000FF"/>
-        </w:rPr>
-        <w:t>--) Provide information about</w:t>
-      </w:r>
-      <w:r>
-        <w:rPr>
-          <w:i/>
-          <w:iCs/>
-          <w:color w:val="0000FF"/>
-        </w:rPr>
-        <w:t xml:space="preserve"> HOW the PDF files were collected</w:t>
-      </w:r>
-    </w:p>
-    <w:p>
-      <w:pPr>
-        <w:rPr>
-          <w:i/>
-          <w:iCs/>
-          <w:color w:val="0000FF"/>
-        </w:rPr>
-      </w:pPr>
-      <w:r>
-        <w:rPr>
-          <w:i/>
-          <w:iCs/>
-          <w:color w:val="0000FF"/>
-        </w:rPr>
-        <w:t xml:space="preserve">--) </w:t>
-      </w:r>
-      <w:r>
-        <w:rPr>
-          <w:i/>
-          <w:iCs/>
-          <w:color w:val="0000FF"/>
-        </w:rPr>
-        <w:t xml:space="preserve">Provide </w:t>
-      </w:r>
-      <w:r>
-        <w:rPr>
-          <w:i/>
-          <w:iCs/>
-          <w:color w:val="0000FF"/>
-        </w:rPr>
-        <w:t>a general description of the contents of the files</w:t>
-      </w:r>
-    </w:p>
-    <w:p/>
-    <w:p>
-      <w:r>
-        <w:t>…</w:t>
-      </w:r>
-    </w:p>
-    <w:p>
-      <w:pPr>
-        <w:pStyle w:val="Heading1"/>
-      </w:pPr>
-      <w:r>
-        <w:t>Semester Project: Business and Technical Requirements</w:t>
-      </w:r>
-    </w:p>
-    <w:p>
-      <w:pPr>
-        <w:ind w:left="0"/>
-      </w:pPr>
-    </w:p>
-    <w:p>
+      </w:pPr>
       <w:r>
         <w:rPr>
           <w:b/>
           <w:bCs/>
-          <w:color w:val="C00000"/>
-          <w:u w:val="single"/>
         </w:rPr>
-        <w:t>INSTRUCTOR’S NOTES</w:t>
-      </w:r>
-      <w:r>
-        <w:t>:</w:t>
-      </w:r>
-    </w:p>
-    <w:p>
-      <w:pPr>
-        <w:rPr>
-          <w:i/>
-          <w:iCs/>
-          <w:color w:val="0000FF"/>
-        </w:rPr>
-      </w:pPr>
-      <w:r>
-        <w:rPr>
-          <w:i/>
-          <w:iCs/>
-          <w:color w:val="0000FF"/>
-        </w:rPr>
-        <w:t xml:space="preserve">--) Provide </w:t>
-      </w:r>
-      <w:r>
-        <w:rPr>
-          <w:i/>
-          <w:iCs/>
-          <w:color w:val="0000FF"/>
-        </w:rPr>
-        <w:t>a summary of the business and technical requirements of the semester project</w:t>
-      </w:r>
-    </w:p>
-    <w:p/>
-    <w:p>
-      <w:r>
-        <w:t>…</w:t>
+        <w:t>Semester Project: Introduction</w:t>
       </w:r>
     </w:p>
     <w:p>
@@ -366,210 +206,47 @@
     </w:p>
     <w:p>
       <w:pPr>
+        <w:spacing w:line="480" w:lineRule="auto"/>
         <w:ind w:left="0"/>
-      </w:pPr>
-    </w:p>
-    <w:p>
-      <w:pPr>
-        <w:ind w:left="0"/>
-      </w:pPr>
-    </w:p>
-    <w:p>
-      <w:pPr>
-        <w:pStyle w:val="Heading1"/>
-      </w:pPr>
-      <w:r>
-        <w:t>Semester Project: System Analysis</w:t>
-      </w:r>
-    </w:p>
-    <w:p>
-      <w:pPr>
-        <w:ind w:left="0"/>
-      </w:pPr>
-    </w:p>
-    <w:p>
-      <w:r>
+        <w:jc w:val="both"/>
+      </w:pPr>
+      <w:r>
+        <w:t>The Financial Intelligence project aims to develop a Generative AI-powered Q&amp;A system focused on corporate financial analysis. Our team selected corporate finance as our domain expertise field, specifically targeting financial statement analysis. This system leverages Google Cloud Platform's Vertex AI services to create an enterprise-level solution that enables users to conduct precise content searches and receive accurate answers about financial data contained in proprietary documents. The project responds to modern business organizations' need for fast, scalable solutions to process and interpret complex financial documented data, allowing financial professionals to access critical information efficiently.</w:t>
+      </w:r>
+    </w:p>
+    <w:p>
+      <w:pPr>
+        <w:pStyle w:val="ListParagraph"/>
+        <w:widowControl w:val="0"/>
+        <w:numPr>
+          <w:ilvl w:val="0"/>
+          <w:numId w:val="2"/>
+        </w:numPr>
+        <w:shd w:val="clear" w:color="auto" w:fill="D9D9D9" w:themeFill="background1" w:themeFillShade="D9"/>
+        <w:autoSpaceDE w:val="0"/>
+        <w:autoSpaceDN w:val="0"/>
+        <w:spacing w:before="240" w:line="360" w:lineRule="auto"/>
+        <w:ind w:left="0" w:firstLine="0"/>
+        <w:contextualSpacing w:val="0"/>
+        <w:outlineLvl w:val="0"/>
         <w:rPr>
           <w:b/>
           <w:bCs/>
-          <w:color w:val="C00000"/>
-          <w:u w:val="single"/>
         </w:rPr>
-        <w:t>INSTRUCTOR’S NOTES</w:t>
-      </w:r>
-      <w:r>
-        <w:t>:</w:t>
-      </w:r>
-    </w:p>
-    <w:p>
-      <w:pPr>
-        <w:rPr>
-          <w:i/>
-          <w:iCs/>
-          <w:color w:val="0000FF"/>
-        </w:rPr>
-      </w:pPr>
-      <w:r>
-        <w:rPr>
-          <w:i/>
-          <w:iCs/>
-          <w:color w:val="0000FF"/>
-        </w:rPr>
-        <w:t xml:space="preserve">--) Provide </w:t>
-      </w:r>
-      <w:r>
-        <w:rPr>
-          <w:i/>
-          <w:iCs/>
-          <w:color w:val="0000FF"/>
-        </w:rPr>
-        <w:t>a summary of the system analysis of the semester project</w:t>
-      </w:r>
-    </w:p>
-    <w:p/>
-    <w:p>
-      <w:r>
-        <w:t>…</w:t>
-      </w:r>
-    </w:p>
-    <w:p>
-      <w:pPr>
-        <w:pStyle w:val="Heading1"/>
-      </w:pPr>
-      <w:r>
-        <w:t xml:space="preserve">Semester Project: </w:t>
-      </w:r>
-      <w:r>
-        <w:t xml:space="preserve">System Design: </w:t>
-      </w:r>
-      <w:r>
-        <w:t>High-Level Design</w:t>
-      </w:r>
-    </w:p>
-    <w:p>
-      <w:pPr>
-        <w:ind w:left="0"/>
-      </w:pPr>
-    </w:p>
-    <w:p>
+      </w:pPr>
       <w:r>
         <w:rPr>
           <w:b/>
           <w:bCs/>
-          <w:color w:val="C00000"/>
-          <w:u w:val="single"/>
         </w:rPr>
-        <w:t>INSTRUCTOR’S NOTES</w:t>
-      </w:r>
-      <w:r>
-        <w:t>:</w:t>
-      </w:r>
-    </w:p>
-    <w:p>
-      <w:pPr>
-        <w:rPr>
-          <w:i/>
-          <w:iCs/>
-          <w:color w:val="0000FF"/>
-        </w:rPr>
-      </w:pPr>
-      <w:r>
-        <w:rPr>
-          <w:i/>
-          <w:iCs/>
-          <w:color w:val="0000FF"/>
-        </w:rPr>
-        <w:t xml:space="preserve">--) Provide </w:t>
-      </w:r>
-      <w:r>
-        <w:rPr>
-          <w:i/>
-          <w:iCs/>
-          <w:color w:val="0000FF"/>
-        </w:rPr>
-        <w:t>a summary of the high-level design of the semester project, including at least one image</w:t>
-      </w:r>
-    </w:p>
-    <w:p/>
-    <w:p>
-      <w:r>
-        <w:t>…</w:t>
-      </w:r>
-    </w:p>
-    <w:p>
-      <w:pPr>
-        <w:pStyle w:val="Heading1"/>
-      </w:pPr>
-      <w:r>
-        <w:lastRenderedPageBreak/>
         <w:t xml:space="preserve">Semester Project: </w:t>
       </w:r>
-      <w:r>
-        <w:t xml:space="preserve">System Design: </w:t>
-      </w:r>
-      <w:r>
-        <w:t>Detailed Design</w:t>
-      </w:r>
-    </w:p>
-    <w:p>
-      <w:pPr>
-        <w:ind w:left="0"/>
-      </w:pPr>
-    </w:p>
-    <w:p>
       <w:r>
         <w:rPr>
           <w:b/>
           <w:bCs/>
-          <w:color w:val="C00000"/>
-          <w:u w:val="single"/>
         </w:rPr>
-        <w:t>INSTRUCTOR’S NOTES</w:t>
-      </w:r>
-      <w:r>
-        <w:t>:</w:t>
-      </w:r>
-    </w:p>
-    <w:p>
-      <w:pPr>
-        <w:rPr>
-          <w:i/>
-          <w:iCs/>
-          <w:color w:val="0000FF"/>
-        </w:rPr>
-      </w:pPr>
-      <w:r>
-        <w:rPr>
-          <w:i/>
-          <w:iCs/>
-          <w:color w:val="0000FF"/>
-        </w:rPr>
-        <w:t xml:space="preserve">--) Provide </w:t>
-      </w:r>
-      <w:r>
-        <w:rPr>
-          <w:i/>
-          <w:iCs/>
-          <w:color w:val="0000FF"/>
-        </w:rPr>
-        <w:t>a summary of the detailed design of the semester project, including at least one image</w:t>
-      </w:r>
-    </w:p>
-    <w:p/>
-    <w:p>
-      <w:r>
-        <w:t>…</w:t>
-      </w:r>
-    </w:p>
-    <w:p>
-      <w:pPr>
-        <w:pStyle w:val="Heading1"/>
-      </w:pPr>
-      <w:r>
-        <w:t xml:space="preserve">Semester Project: System </w:t>
-      </w:r>
-      <w:r>
-        <w:t>Development: Coding</w:t>
+        <w:t>Knowledge Base</w:t>
       </w:r>
     </w:p>
     <w:p>
@@ -578,311 +255,1587 @@
       </w:pPr>
     </w:p>
     <w:p>
-      <w:r>
+      <w:pPr>
+        <w:spacing w:line="480" w:lineRule="auto"/>
+        <w:ind w:left="0"/>
+        <w:jc w:val="both"/>
+      </w:pPr>
+      <w:r>
+        <w:t>Our knowledge base consists of 100 PDF documents specifically focused on corporate finance and financial statement analysis. These documents were systematically collected and curated to provide comprehensive coverage of financial reporting standards, analytical frameworks, and corporate financial practices. The collection process involved identifying authoritative sources in the financial domain, including Q4 financial statements from 100 public companies, ensuring the knowledge base contains real-world reporting examples. The contents encompass quarterly capital statements, financial analysis methodologies, reporting guidelines, and market research relevant to corporate finance. These documents were uploaded to our designated Google Cloud Storage bucket ("adta5770-docs-folder98") in the appropriate folder structure for processing.</w:t>
+      </w:r>
+    </w:p>
+    <w:p>
+      <w:pPr>
+        <w:pStyle w:val="ListParagraph"/>
+        <w:widowControl w:val="0"/>
+        <w:numPr>
+          <w:ilvl w:val="0"/>
+          <w:numId w:val="2"/>
+        </w:numPr>
+        <w:shd w:val="clear" w:color="auto" w:fill="D9D9D9" w:themeFill="background1" w:themeFillShade="D9"/>
+        <w:autoSpaceDE w:val="0"/>
+        <w:autoSpaceDN w:val="0"/>
+        <w:spacing w:before="240" w:line="360" w:lineRule="auto"/>
+        <w:ind w:left="0" w:firstLine="0"/>
+        <w:contextualSpacing w:val="0"/>
+        <w:outlineLvl w:val="0"/>
         <w:rPr>
           <w:b/>
           <w:bCs/>
-          <w:color w:val="C00000"/>
-          <w:u w:val="single"/>
         </w:rPr>
-        <w:t>INSTRUCTOR’S NOTES</w:t>
-      </w:r>
-      <w:r>
-        <w:t>:</w:t>
-      </w:r>
-    </w:p>
-    <w:p>
-      <w:pPr>
-        <w:rPr>
-          <w:i/>
-          <w:iCs/>
-          <w:color w:val="0000FF"/>
-        </w:rPr>
-      </w:pPr>
-      <w:r>
-        <w:rPr>
-          <w:i/>
-          <w:iCs/>
-          <w:color w:val="0000FF"/>
-        </w:rPr>
-        <w:t xml:space="preserve">--) Provide </w:t>
-      </w:r>
-      <w:r>
-        <w:rPr>
-          <w:i/>
-          <w:iCs/>
-          <w:color w:val="0000FF"/>
-        </w:rPr>
-        <w:t>a report about how the Q&amp;A Search system has been developed.</w:t>
-      </w:r>
-    </w:p>
-    <w:p>
-      <w:pPr>
-        <w:rPr>
-          <w:i/>
-          <w:iCs/>
-          <w:color w:val="0000FF"/>
-        </w:rPr>
-      </w:pPr>
-      <w:r>
-        <w:rPr>
-          <w:i/>
-          <w:iCs/>
-          <w:color w:val="0000FF"/>
-        </w:rPr>
-        <w:t>--) Include the information about PHASES (1 – 10) …</w:t>
-      </w:r>
-    </w:p>
-    <w:p>
-      <w:pPr>
-        <w:rPr>
-          <w:i/>
-          <w:iCs/>
-          <w:color w:val="0000FF"/>
-        </w:rPr>
-      </w:pPr>
-      <w:r>
-        <w:rPr>
-          <w:i/>
-          <w:iCs/>
-          <w:color w:val="0000FF"/>
-        </w:rPr>
-        <w:t>--) Include information about the LLM model, i.e., Gemini, used for the project</w:t>
-      </w:r>
-    </w:p>
-    <w:p/>
-    <w:p>
-      <w:r>
-        <w:t>…</w:t>
-      </w:r>
-    </w:p>
-    <w:p>
-      <w:pPr>
-        <w:pStyle w:val="Heading1"/>
-      </w:pPr>
-      <w:r>
-        <w:t>Semester Project: Testing and Operationalization</w:t>
-      </w:r>
-    </w:p>
-    <w:p/>
-    <w:p>
+      </w:pPr>
       <w:r>
         <w:rPr>
           <w:b/>
           <w:bCs/>
-          <w:color w:val="C00000"/>
-          <w:u w:val="single"/>
         </w:rPr>
-        <w:t>INSTRUCTOR’S NOTES</w:t>
-      </w:r>
-      <w:r>
-        <w:t>:</w:t>
-      </w:r>
-    </w:p>
-    <w:p>
-      <w:pPr>
-        <w:rPr>
-          <w:i/>
-          <w:iCs/>
-          <w:color w:val="0000FF"/>
-        </w:rPr>
-      </w:pPr>
-      <w:r>
-        <w:rPr>
-          <w:i/>
-          <w:iCs/>
-          <w:color w:val="0000FF"/>
-        </w:rPr>
-        <w:t xml:space="preserve">--) Provide </w:t>
-      </w:r>
-      <w:r>
-        <w:rPr>
-          <w:i/>
-          <w:iCs/>
-          <w:color w:val="0000FF"/>
-        </w:rPr>
-        <w:t>a report about how the Q&amp;A Search system has been tested</w:t>
-      </w:r>
-    </w:p>
-    <w:p>
-      <w:pPr>
-        <w:rPr>
-          <w:i/>
-          <w:iCs/>
-          <w:color w:val="0000FF"/>
-        </w:rPr>
-      </w:pPr>
-      <w:r>
-        <w:rPr>
-          <w:i/>
-          <w:iCs/>
-          <w:color w:val="0000FF"/>
-        </w:rPr>
-        <w:t>--) Provide a brief description of the prompts and how to get responses</w:t>
-      </w:r>
-    </w:p>
-    <w:p/>
-    <w:p>
-      <w:r>
-        <w:t>…</w:t>
-      </w:r>
-    </w:p>
-    <w:p/>
-    <w:p>
-      <w:pPr>
-        <w:pStyle w:val="Heading1"/>
-      </w:pPr>
-      <w:r>
-        <w:t xml:space="preserve">Semester Project: </w:t>
-      </w:r>
-      <w:r>
-        <w:t>Q&amp;A Search System: Prompts and Responses</w:t>
-      </w:r>
-    </w:p>
-    <w:p/>
-    <w:p>
-      <w:r>
+        <w:lastRenderedPageBreak/>
+        <w:t>Semester Project: Business and Technical Requirements</w:t>
+      </w:r>
+    </w:p>
+    <w:p>
+      <w:pPr>
+        <w:spacing w:line="480" w:lineRule="auto"/>
+        <w:ind w:left="0"/>
+      </w:pPr>
+    </w:p>
+    <w:p>
+      <w:pPr>
+        <w:spacing w:line="480" w:lineRule="auto"/>
+        <w:ind w:left="0"/>
+        <w:jc w:val="both"/>
+      </w:pPr>
+      <w:r>
+        <w:t>Business Requirements:</w:t>
+      </w:r>
+    </w:p>
+    <w:p>
+      <w:pPr>
+        <w:pStyle w:val="ListParagraph"/>
+        <w:numPr>
+          <w:ilvl w:val="0"/>
+          <w:numId w:val="21"/>
+        </w:numPr>
+        <w:spacing w:line="480" w:lineRule="auto"/>
+        <w:jc w:val="both"/>
+      </w:pPr>
+      <w:r>
+        <w:t>Automate daily tasks including financial reporting and customer query responses</w:t>
+      </w:r>
+    </w:p>
+    <w:p>
+      <w:pPr>
+        <w:pStyle w:val="ListParagraph"/>
+        <w:numPr>
+          <w:ilvl w:val="0"/>
+          <w:numId w:val="21"/>
+        </w:numPr>
+        <w:spacing w:line="480" w:lineRule="auto"/>
+        <w:jc w:val="both"/>
+      </w:pPr>
+      <w:r>
+        <w:t>Provide personalized financial advice and tips to clients</w:t>
+      </w:r>
+    </w:p>
+    <w:p>
+      <w:pPr>
+        <w:pStyle w:val="ListParagraph"/>
+        <w:numPr>
+          <w:ilvl w:val="0"/>
+          <w:numId w:val="21"/>
+        </w:numPr>
+        <w:spacing w:line="480" w:lineRule="auto"/>
+        <w:jc w:val="both"/>
+      </w:pPr>
+      <w:r>
+        <w:t>Seamlessly integrate the AI system into existing workflow</w:t>
+      </w:r>
+    </w:p>
+    <w:p>
+      <w:pPr>
+        <w:pStyle w:val="ListParagraph"/>
+        <w:numPr>
+          <w:ilvl w:val="0"/>
+          <w:numId w:val="21"/>
+        </w:numPr>
+        <w:spacing w:line="480" w:lineRule="auto"/>
+        <w:jc w:val="both"/>
+      </w:pPr>
+      <w:r>
+        <w:t>Enhance productivity by alleviating staff workload</w:t>
+      </w:r>
+    </w:p>
+    <w:p>
+      <w:pPr>
+        <w:pStyle w:val="ListParagraph"/>
+        <w:numPr>
+          <w:ilvl w:val="0"/>
+          <w:numId w:val="21"/>
+        </w:numPr>
+        <w:spacing w:line="480" w:lineRule="auto"/>
+        <w:jc w:val="both"/>
+      </w:pPr>
+      <w:r>
+        <w:t>Improve customer satisfaction through faster, more accurate responses</w:t>
+      </w:r>
+    </w:p>
+    <w:p>
+      <w:pPr>
+        <w:pStyle w:val="ListParagraph"/>
+        <w:numPr>
+          <w:ilvl w:val="0"/>
+          <w:numId w:val="21"/>
+        </w:numPr>
+        <w:spacing w:line="480" w:lineRule="auto"/>
+        <w:jc w:val="both"/>
+      </w:pPr>
+      <w:r>
+        <w:t>Modernize operations with current technology standards</w:t>
+      </w:r>
+    </w:p>
+    <w:p>
+      <w:pPr>
+        <w:spacing w:line="480" w:lineRule="auto"/>
+        <w:ind w:left="0"/>
+        <w:jc w:val="both"/>
+      </w:pPr>
+      <w:r>
+        <w:t>Technical Requirements:</w:t>
+      </w:r>
+    </w:p>
+    <w:p>
+      <w:pPr>
+        <w:pStyle w:val="ListParagraph"/>
+        <w:numPr>
+          <w:ilvl w:val="0"/>
+          <w:numId w:val="22"/>
+        </w:numPr>
+        <w:spacing w:line="480" w:lineRule="auto"/>
+        <w:jc w:val="both"/>
+      </w:pPr>
+      <w:r>
+        <w:t>Implement real-time APIs for customer interaction</w:t>
+      </w:r>
+    </w:p>
+    <w:p>
+      <w:pPr>
+        <w:pStyle w:val="ListParagraph"/>
+        <w:numPr>
+          <w:ilvl w:val="0"/>
+          <w:numId w:val="22"/>
+        </w:numPr>
+        <w:spacing w:line="480" w:lineRule="auto"/>
+        <w:jc w:val="both"/>
+      </w:pPr>
+      <w:r>
+        <w:t>Ensure robust data security protocols for sensitive financial information</w:t>
+      </w:r>
+    </w:p>
+    <w:p>
+      <w:pPr>
+        <w:pStyle w:val="ListParagraph"/>
+        <w:numPr>
+          <w:ilvl w:val="0"/>
+          <w:numId w:val="22"/>
+        </w:numPr>
+        <w:spacing w:line="480" w:lineRule="auto"/>
+        <w:jc w:val="both"/>
+      </w:pPr>
+      <w:r>
+        <w:t>Utilize Natural Language Processing capabilities for understanding complex financial queries</w:t>
+      </w:r>
+    </w:p>
+    <w:p>
+      <w:pPr>
+        <w:pStyle w:val="ListParagraph"/>
+        <w:numPr>
+          <w:ilvl w:val="0"/>
+          <w:numId w:val="22"/>
+        </w:numPr>
+        <w:spacing w:line="480" w:lineRule="auto"/>
+        <w:jc w:val="both"/>
+      </w:pPr>
+      <w:r>
+        <w:t>Incorporate real-time data processing for up-to-date business insights</w:t>
+      </w:r>
+    </w:p>
+    <w:p>
+      <w:pPr>
+        <w:pStyle w:val="ListParagraph"/>
+        <w:numPr>
+          <w:ilvl w:val="0"/>
+          <w:numId w:val="22"/>
+        </w:numPr>
+        <w:spacing w:line="480" w:lineRule="auto"/>
+        <w:jc w:val="both"/>
+      </w:pPr>
+      <w:r>
+        <w:t>Deploy on Google Cloud Platform (GCP) using Vertex AI</w:t>
+      </w:r>
+    </w:p>
+    <w:p>
+      <w:pPr>
+        <w:pStyle w:val="ListParagraph"/>
+        <w:numPr>
+          <w:ilvl w:val="0"/>
+          <w:numId w:val="22"/>
+        </w:numPr>
+        <w:spacing w:line="480" w:lineRule="auto"/>
+        <w:jc w:val="both"/>
+      </w:pPr>
+      <w:r>
+        <w:t>Utilize Gemini 2.0 experimental as the large language model</w:t>
+      </w:r>
+    </w:p>
+    <w:p>
+      <w:pPr>
+        <w:pStyle w:val="ListParagraph"/>
+        <w:numPr>
+          <w:ilvl w:val="0"/>
+          <w:numId w:val="22"/>
+        </w:numPr>
+        <w:spacing w:line="480" w:lineRule="auto"/>
+        <w:jc w:val="both"/>
+      </w:pPr>
+      <w:r>
+        <w:t>Implement vector embeddings and RAG architecture for accurate information retrieval</w:t>
+      </w:r>
+    </w:p>
+    <w:p>
+      <w:pPr>
+        <w:ind w:left="0"/>
+      </w:pPr>
+    </w:p>
+    <w:p>
+      <w:pPr>
+        <w:ind w:left="0"/>
+      </w:pPr>
+    </w:p>
+    <w:p>
+      <w:pPr>
+        <w:pStyle w:val="ListParagraph"/>
+        <w:widowControl w:val="0"/>
+        <w:numPr>
+          <w:ilvl w:val="0"/>
+          <w:numId w:val="2"/>
+        </w:numPr>
+        <w:shd w:val="clear" w:color="auto" w:fill="D9D9D9" w:themeFill="background1" w:themeFillShade="D9"/>
+        <w:autoSpaceDE w:val="0"/>
+        <w:autoSpaceDN w:val="0"/>
+        <w:spacing w:before="240" w:line="360" w:lineRule="auto"/>
+        <w:ind w:left="0" w:firstLine="0"/>
+        <w:contextualSpacing w:val="0"/>
+        <w:outlineLvl w:val="0"/>
         <w:rPr>
           <w:b/>
           <w:bCs/>
-          <w:color w:val="C00000"/>
-          <w:u w:val="single"/>
         </w:rPr>
-        <w:t>INSTRUCTOR’S NOTES</w:t>
-      </w:r>
-      <w:r>
-        <w:t>:</w:t>
-      </w:r>
-    </w:p>
-    <w:p>
-      <w:pPr>
-        <w:rPr>
-          <w:i/>
-          <w:iCs/>
-          <w:color w:val="0000FF"/>
-        </w:rPr>
-      </w:pPr>
-      <w:r>
-        <w:rPr>
-          <w:i/>
-          <w:iCs/>
-          <w:color w:val="0000FF"/>
-        </w:rPr>
-        <w:t xml:space="preserve">--) </w:t>
-      </w:r>
-      <w:r>
-        <w:rPr>
-          <w:i/>
-          <w:iCs/>
-          <w:color w:val="0000FF"/>
-        </w:rPr>
-        <w:t xml:space="preserve">Provide a summary of WHAT/HOW of running </w:t>
-      </w:r>
-      <w:r>
-        <w:rPr>
-          <w:i/>
-          <w:iCs/>
-          <w:color w:val="0000FF"/>
-        </w:rPr>
-        <w:t>10 prompts</w:t>
-      </w:r>
-      <w:r>
-        <w:rPr>
-          <w:i/>
-          <w:iCs/>
-          <w:color w:val="0000FF"/>
-        </w:rPr>
-        <w:t xml:space="preserve"> to get responses using the Q&amp;A Search system</w:t>
-      </w:r>
-    </w:p>
-    <w:p/>
-    <w:p>
-      <w:r>
-        <w:t>…</w:t>
-      </w:r>
-    </w:p>
-    <w:p/>
-    <w:p>
-      <w:pPr>
-        <w:pStyle w:val="Heading1"/>
-      </w:pPr>
-      <w:r>
-        <w:t xml:space="preserve">Semester Project: </w:t>
-      </w:r>
-      <w:r>
-        <w:t xml:space="preserve">Group </w:t>
-      </w:r>
-      <w:r>
-        <w:t>Contribution</w:t>
-      </w:r>
-    </w:p>
-    <w:p>
-      <w:pPr>
-        <w:ind w:left="0"/>
-      </w:pPr>
-    </w:p>
-    <w:p>
+      </w:pPr>
       <w:r>
         <w:rPr>
           <w:b/>
           <w:bCs/>
-          <w:color w:val="C00000"/>
-          <w:u w:val="single"/>
         </w:rPr>
-        <w:t>INSTRUCTOR’S NOTES</w:t>
-      </w:r>
-      <w:r>
-        <w:t>:</w:t>
-      </w:r>
-    </w:p>
-    <w:p>
-      <w:pPr>
+        <w:t>Semester Project: System Analysis</w:t>
+      </w:r>
+    </w:p>
+    <w:p>
+      <w:pPr>
+        <w:ind w:left="0"/>
+      </w:pPr>
+    </w:p>
+    <w:p>
+      <w:pPr>
+        <w:spacing w:line="480" w:lineRule="auto"/>
+        <w:ind w:left="0"/>
+        <w:jc w:val="both"/>
+      </w:pPr>
+      <w:r>
+        <w:t>Our system analysis revealed strong potential for successful implementation of the Financial Intelligence Q&amp;A system. The technical feasibility assessment confirmed that our selected technologies (GCP Vertex AI, Gemini 2.0, LangChain) provide the necessary capabilities to meet project requirements. Potential technical risks include model performance limitations with specialized financial terminology and integration complexity with existing systems.</w:t>
+      </w:r>
+    </w:p>
+    <w:p>
+      <w:pPr>
+        <w:spacing w:line="480" w:lineRule="auto"/>
+        <w:ind w:left="0"/>
+        <w:jc w:val="both"/>
+      </w:pPr>
+      <w:r>
+        <w:lastRenderedPageBreak/>
+        <w:t>The business feasibility analysis projected significant value from reducing analyst search time by 50%, improving customer satisfaction through faster responses, and enabling more personalized financial advice. Financial risks include potential development cost overruns and cloud computing expenses.</w:t>
+      </w:r>
+    </w:p>
+    <w:p>
+      <w:pPr>
+        <w:spacing w:line="480" w:lineRule="auto"/>
+        <w:ind w:left="0"/>
+        <w:jc w:val="both"/>
+      </w:pPr>
+      <w:r>
+        <w:t>Operational feasibility appears strong, with high potential for adoption given the system's alignment with existing workflows. Operational risks include user adoption challenges and trust verification concerns among financial professionals. Our project timeline spans approximately 12 weeks, with phases including planning, design, setup, data preparation, development, testing, and deployment. The team of four members has been assigned specific responsibilities across each phase, with appropriate resource allocation to ensure comprehensive coverage of all system components.</w:t>
+      </w:r>
+    </w:p>
+    <w:p>
+      <w:pPr>
+        <w:pStyle w:val="ListParagraph"/>
+        <w:widowControl w:val="0"/>
+        <w:numPr>
+          <w:ilvl w:val="0"/>
+          <w:numId w:val="2"/>
+        </w:numPr>
+        <w:shd w:val="clear" w:color="auto" w:fill="D9D9D9" w:themeFill="background1" w:themeFillShade="D9"/>
+        <w:autoSpaceDE w:val="0"/>
+        <w:autoSpaceDN w:val="0"/>
+        <w:spacing w:before="240" w:line="360" w:lineRule="auto"/>
+        <w:ind w:left="0" w:firstLine="0"/>
+        <w:contextualSpacing w:val="0"/>
+        <w:outlineLvl w:val="0"/>
         <w:rPr>
-          <w:i/>
-          <w:iCs/>
-          <w:color w:val="0000FF"/>
+          <w:b/>
+          <w:bCs/>
         </w:rPr>
       </w:pPr>
       <w:r>
         <w:rPr>
-          <w:i/>
-          <w:iCs/>
-          <w:color w:val="0000FF"/>
+          <w:b/>
+          <w:bCs/>
         </w:rPr>
-        <w:t xml:space="preserve">--) </w:t>
+        <w:t xml:space="preserve">Semester Project: </w:t>
       </w:r>
       <w:r>
         <w:rPr>
-          <w:i/>
-          <w:iCs/>
-          <w:color w:val="0000FF"/>
+          <w:b/>
+          <w:bCs/>
         </w:rPr>
-        <w:t>Rate each group member’s contribution to the semester project during the semester.</w:t>
+        <w:t xml:space="preserve">System Design: </w:t>
+      </w:r>
+      <w:r>
+        <w:rPr>
+          <w:b/>
+          <w:bCs/>
+        </w:rPr>
+        <w:t>High-Level Design</w:t>
+      </w:r>
+    </w:p>
+    <w:p>
+      <w:pPr>
+        <w:ind w:left="0"/>
+      </w:pPr>
+    </w:p>
+    <w:p>
+      <w:pPr>
+        <w:spacing w:line="480" w:lineRule="auto"/>
+        <w:ind w:left="0"/>
+        <w:jc w:val="both"/>
+      </w:pPr>
+      <w:r>
+        <w:t>The high-level design of our Financial Intelligence Q&amp;A system employs a modular architecture with five primary components:</w:t>
+      </w:r>
+    </w:p>
+    <w:p>
+      <w:pPr>
+        <w:pStyle w:val="ListParagraph"/>
+        <w:numPr>
+          <w:ilvl w:val="0"/>
+          <w:numId w:val="23"/>
+        </w:numPr>
+        <w:spacing w:line="480" w:lineRule="auto"/>
+        <w:jc w:val="both"/>
+      </w:pPr>
+      <w:r>
+        <w:t>Data Ingestion Layer - Handles collection, preprocessing, and storage of financial documents in GCP Cloud Storage</w:t>
+      </w:r>
+    </w:p>
+    <w:p>
+      <w:pPr>
+        <w:pStyle w:val="ListParagraph"/>
+        <w:numPr>
+          <w:ilvl w:val="0"/>
+          <w:numId w:val="23"/>
+        </w:numPr>
+        <w:spacing w:line="480" w:lineRule="auto"/>
+        <w:jc w:val="both"/>
+      </w:pPr>
+      <w:r>
+        <w:t>Embedding Generation Layer - Transforms processed documents into vector embeddings using Sentence Transformers</w:t>
+      </w:r>
+    </w:p>
+    <w:p>
+      <w:pPr>
+        <w:pStyle w:val="ListParagraph"/>
+        <w:numPr>
+          <w:ilvl w:val="0"/>
+          <w:numId w:val="23"/>
+        </w:numPr>
+        <w:spacing w:line="480" w:lineRule="auto"/>
+        <w:jc w:val="both"/>
+      </w:pPr>
+      <w:r>
+        <w:t>Query Processing Layer - Receives and analyzes natural language queries, converting them to vector embeddings</w:t>
+      </w:r>
+    </w:p>
+    <w:p>
+      <w:pPr>
+        <w:pStyle w:val="ListParagraph"/>
+        <w:numPr>
+          <w:ilvl w:val="0"/>
+          <w:numId w:val="23"/>
+        </w:numPr>
+        <w:spacing w:line="480" w:lineRule="auto"/>
+        <w:jc w:val="both"/>
+      </w:pPr>
+      <w:r>
+        <w:t>Retrieval Layer - Executes vector similarity search to identify relevant document chunks</w:t>
+      </w:r>
+    </w:p>
+    <w:p>
+      <w:pPr>
+        <w:pStyle w:val="ListParagraph"/>
+        <w:numPr>
+          <w:ilvl w:val="0"/>
+          <w:numId w:val="23"/>
+        </w:numPr>
+        <w:spacing w:line="480" w:lineRule="auto"/>
+        <w:jc w:val="both"/>
+      </w:pPr>
+      <w:r>
+        <w:t>Response Generation Layer - Implements Retrieval Augmented Generation using Gemini 2.0</w:t>
+      </w:r>
+    </w:p>
+    <w:p>
+      <w:pPr>
+        <w:spacing w:line="480" w:lineRule="auto"/>
+        <w:ind w:left="0"/>
+        <w:jc w:val="both"/>
+      </w:pPr>
+      <w:r>
+        <w:t>This architecture follows the RAG (Retrieval Augmented Generation) pattern, whereby user queries are processed to retrieve relevant context from our document corpus before generating accurate responses grounded in that context. The workflow integrates our financial knowledge base with Gemini LLM to create a system that understands financial terminology and provides precise answers to domain-specific questions.</w:t>
+      </w:r>
+    </w:p>
+    <w:p>
+      <w:pPr>
+        <w:spacing w:line="480" w:lineRule="auto"/>
+        <w:ind w:left="0"/>
+        <w:jc w:val="both"/>
+      </w:pPr>
+      <w:r>
+        <w:rPr>
+          <w:noProof/>
+        </w:rPr>
+        <w:lastRenderedPageBreak/>
+        <w:drawing>
+          <wp:inline distT="0" distB="0" distL="0" distR="0" wp14:anchorId="18C73ED5" wp14:editId="69A57E44">
+            <wp:extent cx="6858000" cy="5116195"/>
+            <wp:effectExtent l="0" t="0" r="0" b="8255"/>
+            <wp:docPr id="1857390226" name="Picture 1" descr="A diagram of a diagram&#10;&#10;AI-generated content may be incorrect."/>
+            <wp:cNvGraphicFramePr>
+              <a:graphicFrameLocks xmlns:a="http://schemas.openxmlformats.org/drawingml/2006/main" noChangeAspect="1"/>
+            </wp:cNvGraphicFramePr>
+            <a:graphic xmlns:a="http://schemas.openxmlformats.org/drawingml/2006/main">
+              <a:graphicData uri="http://schemas.openxmlformats.org/drawingml/2006/picture">
+                <pic:pic xmlns:pic="http://schemas.openxmlformats.org/drawingml/2006/picture">
+                  <pic:nvPicPr>
+                    <pic:cNvPr id="1857390226" name="Picture 1" descr="A diagram of a diagram&#10;&#10;AI-generated content may be incorrect."/>
+                    <pic:cNvPicPr/>
+                  </pic:nvPicPr>
+                  <pic:blipFill>
+                    <a:blip r:embed="rId10"/>
+                    <a:stretch>
+                      <a:fillRect/>
+                    </a:stretch>
+                  </pic:blipFill>
+                  <pic:spPr>
+                    <a:xfrm>
+                      <a:off x="0" y="0"/>
+                      <a:ext cx="6858000" cy="5116195"/>
+                    </a:xfrm>
+                    <a:prstGeom prst="rect">
+                      <a:avLst/>
+                    </a:prstGeom>
+                  </pic:spPr>
+                </pic:pic>
+              </a:graphicData>
+            </a:graphic>
+          </wp:inline>
+        </w:drawing>
+      </w:r>
+    </w:p>
+    <w:p>
+      <w:pPr>
+        <w:pStyle w:val="ListParagraph"/>
+        <w:widowControl w:val="0"/>
+        <w:numPr>
+          <w:ilvl w:val="0"/>
+          <w:numId w:val="2"/>
+        </w:numPr>
+        <w:shd w:val="clear" w:color="auto" w:fill="D9D9D9" w:themeFill="background1" w:themeFillShade="D9"/>
+        <w:autoSpaceDE w:val="0"/>
+        <w:autoSpaceDN w:val="0"/>
+        <w:spacing w:before="240" w:line="360" w:lineRule="auto"/>
+        <w:ind w:left="0" w:firstLine="0"/>
+        <w:contextualSpacing w:val="0"/>
+        <w:outlineLvl w:val="0"/>
+        <w:rPr>
+          <w:b/>
+          <w:bCs/>
+        </w:rPr>
+      </w:pPr>
+      <w:r>
+        <w:rPr>
+          <w:b/>
+          <w:bCs/>
+        </w:rPr>
+        <w:t xml:space="preserve">Semester Project: </w:t>
+      </w:r>
+      <w:r>
+        <w:rPr>
+          <w:b/>
+          <w:bCs/>
+        </w:rPr>
+        <w:t xml:space="preserve">System Design: </w:t>
+      </w:r>
+      <w:r>
+        <w:rPr>
+          <w:b/>
+          <w:bCs/>
+        </w:rPr>
+        <w:t>Detailed Design</w:t>
+      </w:r>
+    </w:p>
+    <w:p>
+      <w:pPr>
+        <w:ind w:left="0"/>
+      </w:pPr>
+    </w:p>
+    <w:p>
+      <w:pPr>
+        <w:spacing w:line="480" w:lineRule="auto"/>
+        <w:ind w:left="0"/>
+        <w:jc w:val="both"/>
+      </w:pPr>
+      <w:r>
+        <w:t>The detailed design expands on the high-level architecture with specific module implementations:</w:t>
+      </w:r>
+    </w:p>
+    <w:p>
+      <w:pPr>
+        <w:pStyle w:val="ListParagraph"/>
+        <w:numPr>
+          <w:ilvl w:val="0"/>
+          <w:numId w:val="24"/>
+        </w:numPr>
+        <w:spacing w:line="480" w:lineRule="auto"/>
+        <w:jc w:val="both"/>
+      </w:pPr>
+      <w:r>
+        <w:t>Data Ingestion Component:</w:t>
+      </w:r>
+    </w:p>
+    <w:p>
+      <w:pPr>
+        <w:pStyle w:val="ListParagraph"/>
+        <w:numPr>
+          <w:ilvl w:val="0"/>
+          <w:numId w:val="25"/>
+        </w:numPr>
+        <w:spacing w:line="480" w:lineRule="auto"/>
+        <w:jc w:val="both"/>
+      </w:pPr>
+      <w:r>
+        <w:t>Document Processing Module using PyPDF2 and LangChain document loaders</w:t>
+      </w:r>
+    </w:p>
+    <w:p>
+      <w:pPr>
+        <w:pStyle w:val="ListParagraph"/>
+        <w:numPr>
+          <w:ilvl w:val="0"/>
+          <w:numId w:val="25"/>
+        </w:numPr>
+        <w:spacing w:line="480" w:lineRule="auto"/>
+        <w:jc w:val="both"/>
+      </w:pPr>
+      <w:r>
+        <w:t>Document Storage Module leveraging GCP Cloud Storage buckets</w:t>
+      </w:r>
+    </w:p>
+    <w:p>
+      <w:pPr>
+        <w:pStyle w:val="ListParagraph"/>
+        <w:numPr>
+          <w:ilvl w:val="0"/>
+          <w:numId w:val="25"/>
+        </w:numPr>
+        <w:spacing w:line="480" w:lineRule="auto"/>
+        <w:jc w:val="both"/>
+      </w:pPr>
+      <w:r>
+        <w:t>Document Updating Module for maintaining current information</w:t>
+      </w:r>
+    </w:p>
+    <w:p>
+      <w:pPr>
+        <w:pStyle w:val="ListParagraph"/>
+        <w:numPr>
+          <w:ilvl w:val="0"/>
+          <w:numId w:val="24"/>
+        </w:numPr>
+        <w:spacing w:line="480" w:lineRule="auto"/>
+        <w:jc w:val="both"/>
+      </w:pPr>
+      <w:r>
+        <w:t>Embedding Generation Component:</w:t>
+      </w:r>
+    </w:p>
+    <w:p>
+      <w:pPr>
+        <w:pStyle w:val="ListParagraph"/>
+        <w:numPr>
+          <w:ilvl w:val="0"/>
+          <w:numId w:val="26"/>
+        </w:numPr>
+        <w:spacing w:line="480" w:lineRule="auto"/>
+        <w:jc w:val="both"/>
+      </w:pPr>
+      <w:r>
+        <w:t>Text Chunking Module implementing intelligent document segmentation</w:t>
+      </w:r>
+    </w:p>
+    <w:p>
+      <w:pPr>
+        <w:pStyle w:val="ListParagraph"/>
+        <w:numPr>
+          <w:ilvl w:val="0"/>
+          <w:numId w:val="26"/>
+        </w:numPr>
+        <w:spacing w:line="480" w:lineRule="auto"/>
+        <w:jc w:val="both"/>
+      </w:pPr>
+      <w:r>
+        <w:t>Embedding Model Module utilizing Sentence Transformers</w:t>
+      </w:r>
+    </w:p>
+    <w:p>
+      <w:pPr>
+        <w:pStyle w:val="ListParagraph"/>
+        <w:numPr>
+          <w:ilvl w:val="0"/>
+          <w:numId w:val="26"/>
+        </w:numPr>
+        <w:spacing w:line="480" w:lineRule="auto"/>
+        <w:jc w:val="both"/>
+      </w:pPr>
+      <w:r>
+        <w:lastRenderedPageBreak/>
+        <w:t>Vector Storage Module for efficient retrieval</w:t>
+      </w:r>
+    </w:p>
+    <w:p>
+      <w:pPr>
+        <w:pStyle w:val="ListParagraph"/>
+        <w:numPr>
+          <w:ilvl w:val="0"/>
+          <w:numId w:val="24"/>
+        </w:numPr>
+        <w:spacing w:line="480" w:lineRule="auto"/>
+        <w:jc w:val="both"/>
+      </w:pPr>
+      <w:r>
+        <w:t>Query Processing Component:</w:t>
+      </w:r>
+    </w:p>
+    <w:p>
+      <w:pPr>
+        <w:pStyle w:val="ListParagraph"/>
+        <w:numPr>
+          <w:ilvl w:val="0"/>
+          <w:numId w:val="29"/>
+        </w:numPr>
+        <w:spacing w:line="480" w:lineRule="auto"/>
+        <w:jc w:val="both"/>
+      </w:pPr>
+      <w:r>
+        <w:t>Query Understanding Module analyzing natural language financial queries</w:t>
+      </w:r>
+    </w:p>
+    <w:p>
+      <w:pPr>
+        <w:pStyle w:val="ListParagraph"/>
+        <w:numPr>
+          <w:ilvl w:val="0"/>
+          <w:numId w:val="29"/>
+        </w:numPr>
+        <w:spacing w:line="480" w:lineRule="auto"/>
+        <w:jc w:val="both"/>
+      </w:pPr>
+      <w:r>
+        <w:t>Query Embedding Module converting queries to vector representations</w:t>
+      </w:r>
+    </w:p>
+    <w:p>
+      <w:pPr>
+        <w:pStyle w:val="ListParagraph"/>
+        <w:numPr>
+          <w:ilvl w:val="0"/>
+          <w:numId w:val="29"/>
+        </w:numPr>
+        <w:spacing w:line="480" w:lineRule="auto"/>
+        <w:jc w:val="both"/>
+      </w:pPr>
+      <w:r>
+        <w:t>Search Parameter Module optimizing retrieval parameters</w:t>
+      </w:r>
+    </w:p>
+    <w:p>
+      <w:pPr>
+        <w:spacing w:line="480" w:lineRule="auto"/>
+        <w:ind w:left="0"/>
+        <w:jc w:val="both"/>
+      </w:pPr>
+    </w:p>
+    <w:p>
+      <w:pPr>
+        <w:spacing w:line="480" w:lineRule="auto"/>
+        <w:ind w:left="0"/>
+        <w:jc w:val="both"/>
+      </w:pPr>
+    </w:p>
+    <w:p>
+      <w:pPr>
+        <w:pStyle w:val="ListParagraph"/>
+        <w:numPr>
+          <w:ilvl w:val="0"/>
+          <w:numId w:val="24"/>
+        </w:numPr>
+        <w:spacing w:line="480" w:lineRule="auto"/>
+        <w:jc w:val="both"/>
+      </w:pPr>
+      <w:r>
+        <w:t>Retrieval Component:</w:t>
+      </w:r>
+    </w:p>
+    <w:p>
+      <w:pPr>
+        <w:pStyle w:val="ListParagraph"/>
+        <w:numPr>
+          <w:ilvl w:val="0"/>
+          <w:numId w:val="28"/>
+        </w:numPr>
+        <w:spacing w:line="480" w:lineRule="auto"/>
+        <w:jc w:val="both"/>
+      </w:pPr>
+      <w:r>
+        <w:t>Vector Search Module executing similarity searches</w:t>
+      </w:r>
+    </w:p>
+    <w:p>
+      <w:pPr>
+        <w:pStyle w:val="ListParagraph"/>
+        <w:numPr>
+          <w:ilvl w:val="0"/>
+          <w:numId w:val="28"/>
+        </w:numPr>
+        <w:spacing w:line="480" w:lineRule="auto"/>
+        <w:jc w:val="both"/>
+      </w:pPr>
+      <w:r>
+        <w:t>Hybrid Retrieval Module combining vector and keyword-based approaches</w:t>
+      </w:r>
+    </w:p>
+    <w:p>
+      <w:pPr>
+        <w:pStyle w:val="ListParagraph"/>
+        <w:numPr>
+          <w:ilvl w:val="0"/>
+          <w:numId w:val="28"/>
+        </w:numPr>
+        <w:spacing w:line="480" w:lineRule="auto"/>
+        <w:jc w:val="both"/>
+      </w:pPr>
+      <w:r>
+        <w:t>Context Preparation Module assembling coherent information</w:t>
+      </w:r>
+    </w:p>
+    <w:p>
+      <w:pPr>
+        <w:pStyle w:val="ListParagraph"/>
+        <w:numPr>
+          <w:ilvl w:val="0"/>
+          <w:numId w:val="24"/>
+        </w:numPr>
+        <w:spacing w:line="480" w:lineRule="auto"/>
+        <w:jc w:val="both"/>
+      </w:pPr>
+      <w:r>
+        <w:t>Response Generation Component:</w:t>
+      </w:r>
+    </w:p>
+    <w:p>
+      <w:pPr>
+        <w:pStyle w:val="ListParagraph"/>
+        <w:numPr>
+          <w:ilvl w:val="0"/>
+          <w:numId w:val="27"/>
+        </w:numPr>
+        <w:spacing w:line="480" w:lineRule="auto"/>
+        <w:jc w:val="both"/>
+      </w:pPr>
+      <w:r>
+        <w:t>Prompt Engineering Module constructing effective queries</w:t>
+      </w:r>
+    </w:p>
+    <w:p>
+      <w:pPr>
+        <w:pStyle w:val="ListParagraph"/>
+        <w:numPr>
+          <w:ilvl w:val="0"/>
+          <w:numId w:val="27"/>
+        </w:numPr>
+        <w:spacing w:line="480" w:lineRule="auto"/>
+        <w:jc w:val="both"/>
+      </w:pPr>
+      <w:r>
+        <w:t>LLM Integration Module interfacing with Gemini 2.0</w:t>
+      </w:r>
+    </w:p>
+    <w:p>
+      <w:pPr>
+        <w:pStyle w:val="ListParagraph"/>
+        <w:numPr>
+          <w:ilvl w:val="0"/>
+          <w:numId w:val="27"/>
+        </w:numPr>
+        <w:spacing w:line="480" w:lineRule="auto"/>
+        <w:jc w:val="both"/>
+      </w:pPr>
+      <w:r>
+        <w:t>Response Formatting Module for financial-specific presentation</w:t>
+      </w:r>
+    </w:p>
+    <w:p>
+      <w:pPr>
+        <w:pStyle w:val="ListParagraph"/>
+        <w:numPr>
+          <w:ilvl w:val="0"/>
+          <w:numId w:val="27"/>
+        </w:numPr>
+        <w:spacing w:line="480" w:lineRule="auto"/>
+        <w:jc w:val="both"/>
+      </w:pPr>
+      <w:r>
+        <w:t>User Feedback Module for continuous improvement</w:t>
+      </w:r>
+    </w:p>
+    <w:p>
+      <w:pPr>
+        <w:spacing w:line="480" w:lineRule="auto"/>
+        <w:ind w:left="0"/>
+        <w:jc w:val="both"/>
+      </w:pPr>
+    </w:p>
+    <w:p>
+      <w:pPr>
+        <w:spacing w:line="480" w:lineRule="auto"/>
+        <w:ind w:left="0"/>
+        <w:jc w:val="both"/>
+      </w:pPr>
+      <w:r>
+        <w:t>The system uses GCP vertex AI and LangChain framework to build the RAG pipeline, load documents from Google Cloud Storage, parsing PDFs, chunking text, and generating embeddings using Google's text-embedding-005 model. The detailed architecture ensures specialized handling of financial terminology and numerical data throughout the pipeline.</w:t>
+      </w:r>
+    </w:p>
+    <w:p>
+      <w:pPr>
+        <w:pStyle w:val="ListParagraph"/>
+        <w:widowControl w:val="0"/>
+        <w:numPr>
+          <w:ilvl w:val="0"/>
+          <w:numId w:val="2"/>
+        </w:numPr>
+        <w:shd w:val="clear" w:color="auto" w:fill="D9D9D9" w:themeFill="background1" w:themeFillShade="D9"/>
+        <w:autoSpaceDE w:val="0"/>
+        <w:autoSpaceDN w:val="0"/>
+        <w:spacing w:before="240" w:line="360" w:lineRule="auto"/>
+        <w:ind w:left="0" w:firstLine="0"/>
+        <w:contextualSpacing w:val="0"/>
+        <w:outlineLvl w:val="0"/>
+        <w:rPr>
+          <w:b/>
+          <w:bCs/>
+        </w:rPr>
+      </w:pPr>
+      <w:r>
+        <w:rPr>
+          <w:b/>
+          <w:bCs/>
+        </w:rPr>
+        <w:t xml:space="preserve">Semester Project: System </w:t>
+      </w:r>
+      <w:r>
+        <w:rPr>
+          <w:b/>
+          <w:bCs/>
+        </w:rPr>
+        <w:t>Development: Coding</w:t>
+      </w:r>
+    </w:p>
+    <w:p>
+      <w:pPr>
+        <w:ind w:left="0"/>
+      </w:pPr>
+    </w:p>
+    <w:p>
+      <w:pPr>
+        <w:spacing w:line="480" w:lineRule="auto"/>
+        <w:ind w:left="0"/>
+        <w:jc w:val="both"/>
+      </w:pPr>
+      <w:r>
+        <w:t>For the system development, we implemented a Retrieval-Augmented Generation (RAG) pipeline using GCP Vertex AI and the LangChain open-source framework. The development process followed these key phases:</w:t>
+      </w:r>
+    </w:p>
+    <w:p>
+      <w:pPr>
+        <w:pStyle w:val="ListParagraph"/>
+        <w:numPr>
+          <w:ilvl w:val="0"/>
+          <w:numId w:val="30"/>
+        </w:numPr>
+        <w:spacing w:line="480" w:lineRule="auto"/>
+        <w:ind w:left="720"/>
+        <w:jc w:val="both"/>
+      </w:pPr>
+      <w:r>
+        <w:lastRenderedPageBreak/>
+        <w:t>Setting up the Google Cloud environment and service accounts</w:t>
+      </w:r>
+    </w:p>
+    <w:p>
+      <w:pPr>
+        <w:pStyle w:val="ListParagraph"/>
+        <w:numPr>
+          <w:ilvl w:val="0"/>
+          <w:numId w:val="30"/>
+        </w:numPr>
+        <w:spacing w:line="480" w:lineRule="auto"/>
+        <w:ind w:left="720"/>
+        <w:jc w:val="both"/>
+      </w:pPr>
+      <w:r>
+        <w:t>Creating storage buckets and folder structures for document management</w:t>
+      </w:r>
+    </w:p>
+    <w:p>
+      <w:pPr>
+        <w:pStyle w:val="ListParagraph"/>
+        <w:numPr>
+          <w:ilvl w:val="0"/>
+          <w:numId w:val="30"/>
+        </w:numPr>
+        <w:spacing w:line="480" w:lineRule="auto"/>
+        <w:ind w:left="720"/>
+        <w:jc w:val="both"/>
+      </w:pPr>
+      <w:r>
+        <w:t>Implementing document loading using GCSDirectoryLoader to access files in Cloud Storage</w:t>
+      </w:r>
+    </w:p>
+    <w:p>
+      <w:pPr>
+        <w:pStyle w:val="ListParagraph"/>
+        <w:numPr>
+          <w:ilvl w:val="0"/>
+          <w:numId w:val="30"/>
+        </w:numPr>
+        <w:spacing w:line="480" w:lineRule="auto"/>
+        <w:ind w:left="720"/>
+        <w:jc w:val="both"/>
+      </w:pPr>
+      <w:r>
+        <w:t>Developing PDF parsing functionality with PyPDFLoader</w:t>
+      </w:r>
+    </w:p>
+    <w:p>
+      <w:pPr>
+        <w:pStyle w:val="ListParagraph"/>
+        <w:numPr>
+          <w:ilvl w:val="0"/>
+          <w:numId w:val="30"/>
+        </w:numPr>
+        <w:spacing w:line="480" w:lineRule="auto"/>
+        <w:ind w:left="720"/>
+        <w:jc w:val="both"/>
+      </w:pPr>
+      <w:r>
+        <w:t>Creating text chunking logic with RecursiveCharacterTextSplitter</w:t>
+      </w:r>
+    </w:p>
+    <w:p>
+      <w:pPr>
+        <w:pStyle w:val="ListParagraph"/>
+        <w:numPr>
+          <w:ilvl w:val="0"/>
+          <w:numId w:val="30"/>
+        </w:numPr>
+        <w:spacing w:line="480" w:lineRule="auto"/>
+        <w:ind w:left="720"/>
+        <w:jc w:val="both"/>
+      </w:pPr>
+      <w:r>
+        <w:t>Implementing embedding generation using Google's text-embedding-005 model</w:t>
+      </w:r>
+    </w:p>
+    <w:p>
+      <w:pPr>
+        <w:pStyle w:val="ListParagraph"/>
+        <w:numPr>
+          <w:ilvl w:val="0"/>
+          <w:numId w:val="30"/>
+        </w:numPr>
+        <w:spacing w:line="480" w:lineRule="auto"/>
+        <w:ind w:left="720"/>
+        <w:jc w:val="both"/>
+      </w:pPr>
+      <w:r>
+        <w:t>Setting up vector database storage and indexing</w:t>
+      </w:r>
+    </w:p>
+    <w:p>
+      <w:pPr>
+        <w:pStyle w:val="ListParagraph"/>
+        <w:numPr>
+          <w:ilvl w:val="0"/>
+          <w:numId w:val="30"/>
+        </w:numPr>
+        <w:spacing w:line="480" w:lineRule="auto"/>
+        <w:ind w:left="720"/>
+        <w:jc w:val="both"/>
+      </w:pPr>
+      <w:r>
+        <w:t>Developing query processing and embedding functionality</w:t>
+      </w:r>
+    </w:p>
+    <w:p>
+      <w:pPr>
+        <w:pStyle w:val="ListParagraph"/>
+        <w:numPr>
+          <w:ilvl w:val="0"/>
+          <w:numId w:val="30"/>
+        </w:numPr>
+        <w:spacing w:line="480" w:lineRule="auto"/>
+        <w:ind w:left="720"/>
+        <w:jc w:val="both"/>
+      </w:pPr>
+      <w:r>
+        <w:t>Implementing context retrieval based on vector similarity</w:t>
+      </w:r>
+    </w:p>
+    <w:p>
+      <w:pPr>
+        <w:pStyle w:val="ListParagraph"/>
+        <w:numPr>
+          <w:ilvl w:val="0"/>
+          <w:numId w:val="30"/>
+        </w:numPr>
+        <w:spacing w:line="480" w:lineRule="auto"/>
+        <w:ind w:left="720"/>
+        <w:jc w:val="both"/>
+      </w:pPr>
+      <w:r>
+        <w:t>Integrating with Gemini 2.0 experimental for response generation</w:t>
+      </w:r>
+    </w:p>
+    <w:p>
+      <w:pPr>
+        <w:spacing w:line="480" w:lineRule="auto"/>
+        <w:ind w:left="0"/>
+        <w:jc w:val="both"/>
+      </w:pPr>
+      <w:r>
+        <w:t>We utilized Gemini 2.0 experimental as our LLM model because of its strong performance in understanding and generating financial content. The model demonstrates excellent capability in handling complex financial terminology and numerical data, making it ideal for our corporate finance domain. We implemented Prompt Template structures to ensure optimal context formatting for high-quality responses from the LLM.</w:t>
+      </w:r>
+    </w:p>
+    <w:p>
+      <w:pPr>
+        <w:pStyle w:val="ListParagraph"/>
+        <w:widowControl w:val="0"/>
+        <w:numPr>
+          <w:ilvl w:val="0"/>
+          <w:numId w:val="2"/>
+        </w:numPr>
+        <w:shd w:val="clear" w:color="auto" w:fill="D9D9D9" w:themeFill="background1" w:themeFillShade="D9"/>
+        <w:autoSpaceDE w:val="0"/>
+        <w:autoSpaceDN w:val="0"/>
+        <w:spacing w:before="240" w:line="360" w:lineRule="auto"/>
+        <w:ind w:left="0" w:firstLine="0"/>
+        <w:contextualSpacing w:val="0"/>
+        <w:outlineLvl w:val="0"/>
+        <w:rPr>
+          <w:b/>
+          <w:bCs/>
+        </w:rPr>
+      </w:pPr>
+      <w:r>
+        <w:rPr>
+          <w:b/>
+          <w:bCs/>
+        </w:rPr>
+        <w:t>Semester Project: Testing and Operationalization</w:t>
       </w:r>
     </w:p>
     <w:p/>
     <w:p>
       <w:pPr>
+        <w:spacing w:line="480" w:lineRule="auto"/>
+        <w:ind w:left="0"/>
+        <w:jc w:val="both"/>
+      </w:pPr>
+      <w:r>
+        <w:t>The Q&amp;A Search system underwent comprehensive testing to ensure accuracy, response quality, and performance. Our testing approach included:</w:t>
+      </w:r>
+    </w:p>
+    <w:p>
+      <w:pPr>
+        <w:numPr>
+          <w:ilvl w:val="0"/>
+          <w:numId w:val="31"/>
+        </w:numPr>
+        <w:tabs>
+          <w:tab w:val="num" w:pos="0"/>
+        </w:tabs>
+        <w:spacing w:line="360" w:lineRule="auto"/>
+        <w:ind w:left="360"/>
+        <w:jc w:val="both"/>
+      </w:pPr>
+      <w:r>
+        <w:rPr>
+          <w:b/>
+          <w:bCs/>
+        </w:rPr>
+        <w:t>Unit Testing</w:t>
+      </w:r>
+      <w:r>
+        <w:t>: Testing individual components of the pipeline (document loading, embedding generation, retrieval)</w:t>
+      </w:r>
+    </w:p>
+    <w:p>
+      <w:pPr>
+        <w:numPr>
+          <w:ilvl w:val="0"/>
+          <w:numId w:val="31"/>
+        </w:numPr>
+        <w:tabs>
+          <w:tab w:val="num" w:pos="0"/>
+        </w:tabs>
+        <w:spacing w:line="360" w:lineRule="auto"/>
+        <w:ind w:left="360"/>
+        <w:jc w:val="both"/>
+      </w:pPr>
+      <w:r>
+        <w:rPr>
+          <w:b/>
+          <w:bCs/>
+        </w:rPr>
+        <w:t>Integration Testing</w:t>
+      </w:r>
+      <w:r>
+        <w:t>: Verifying the entire RAG pipeline functions correctly end-to-end</w:t>
+      </w:r>
+    </w:p>
+    <w:p>
+      <w:pPr>
+        <w:numPr>
+          <w:ilvl w:val="0"/>
+          <w:numId w:val="31"/>
+        </w:numPr>
+        <w:tabs>
+          <w:tab w:val="num" w:pos="0"/>
+        </w:tabs>
+        <w:spacing w:line="360" w:lineRule="auto"/>
+        <w:ind w:left="360"/>
+        <w:jc w:val="both"/>
+      </w:pPr>
+      <w:r>
+        <w:rPr>
+          <w:b/>
+          <w:bCs/>
+        </w:rPr>
+        <w:t>Performance Testing</w:t>
+      </w:r>
+      <w:r>
+        <w:t>: Evaluating response times and resource utilization</w:t>
+      </w:r>
+    </w:p>
+    <w:p>
+      <w:pPr>
+        <w:numPr>
+          <w:ilvl w:val="0"/>
+          <w:numId w:val="31"/>
+        </w:numPr>
+        <w:tabs>
+          <w:tab w:val="num" w:pos="0"/>
+        </w:tabs>
+        <w:spacing w:line="360" w:lineRule="auto"/>
+        <w:ind w:left="360"/>
+        <w:jc w:val="both"/>
+      </w:pPr>
+      <w:r>
+        <w:rPr>
+          <w:b/>
+          <w:bCs/>
+        </w:rPr>
+        <w:t>Accuracy Testing</w:t>
+      </w:r>
+      <w:r>
+        <w:t>: Assessing the quality and relevance of responses to financial queries</w:t>
+      </w:r>
+    </w:p>
+    <w:p>
+      <w:pPr>
+        <w:spacing w:line="480" w:lineRule="auto"/>
+        <w:ind w:left="0"/>
+        <w:jc w:val="both"/>
+      </w:pPr>
+      <w:r>
+        <w:t>Our testing revealed that the system performs well with financial terminology and can accurately retrieve relevant information from our knowledge base. We optimized our prompt templates to ensure the LLM received appropriate context and instructions for generating high-quality financial analysis.</w:t>
+      </w:r>
+    </w:p>
+    <w:p>
+      <w:pPr>
+        <w:spacing w:line="480" w:lineRule="auto"/>
+        <w:ind w:left="0"/>
+        <w:jc w:val="both"/>
+      </w:pPr>
+      <w:r>
+        <w:lastRenderedPageBreak/>
+        <w:t>To interact with the system, users submit natural language queries related to corporate finance. The prompt structure includes the user's query along with retrieved context from the knowledge base. The system processes the query, retrieves relevant information from the vector database, and generates a response using Gemini 2.0 experimental. Responses include citations to source documents where appropriate, providing transparency and trustworthiness to the information provided.</w:t>
+      </w:r>
+    </w:p>
+    <w:p/>
+    <w:p>
+      <w:pPr>
         <w:pStyle w:val="ListParagraph"/>
+        <w:widowControl w:val="0"/>
         <w:numPr>
           <w:ilvl w:val="0"/>
-          <w:numId w:val="19"/>
-        </w:numPr>
-      </w:pPr>
-      <w:r>
-        <w:t>… Name of member 1: x%</w:t>
+          <w:numId w:val="2"/>
+        </w:numPr>
+        <w:shd w:val="clear" w:color="auto" w:fill="D9D9D9" w:themeFill="background1" w:themeFillShade="D9"/>
+        <w:autoSpaceDE w:val="0"/>
+        <w:autoSpaceDN w:val="0"/>
+        <w:spacing w:before="240" w:line="360" w:lineRule="auto"/>
+        <w:ind w:left="0" w:firstLine="0"/>
+        <w:contextualSpacing w:val="0"/>
+        <w:outlineLvl w:val="0"/>
+        <w:rPr>
+          <w:b/>
+          <w:bCs/>
+        </w:rPr>
+      </w:pPr>
+      <w:r>
+        <w:rPr>
+          <w:b/>
+          <w:bCs/>
+        </w:rPr>
+        <w:t xml:space="preserve">Semester Project: </w:t>
+      </w:r>
+      <w:r>
+        <w:rPr>
+          <w:b/>
+          <w:bCs/>
+        </w:rPr>
+        <w:t>Q&amp;A Search System: Prompts and Responses</w:t>
+      </w:r>
+    </w:p>
+    <w:p/>
+    <w:p>
+      <w:pPr>
+        <w:spacing w:line="480" w:lineRule="auto"/>
+        <w:ind w:left="0"/>
+        <w:jc w:val="both"/>
+      </w:pPr>
+      <w:r>
+        <w:t>Our team tested the Financial Intelligence Q&amp;A system with 10 diverse prompts covering various aspects of corporate financial analysis. Below is a summary of our testing approach and results.</w:t>
+      </w:r>
+    </w:p>
+    <w:p>
+      <w:pPr>
+        <w:spacing w:line="480" w:lineRule="auto"/>
+        <w:ind w:left="0"/>
+        <w:jc w:val="both"/>
+      </w:pPr>
+      <w:r>
+        <w:t>We carefully designed our testing scenarios to evaluate the system's ability to retrieve relevant information and generate accurate, coherent responses to financial queries. The system demonstrated strong capabilities in analyzing corporate financial data, with the ability to extract specific financial metrics, identify trends, and provide contextual information.</w:t>
+      </w:r>
+    </w:p>
+    <w:p>
+      <w:pPr>
+        <w:spacing w:line="480" w:lineRule="auto"/>
+        <w:ind w:left="0"/>
+        <w:jc w:val="both"/>
+      </w:pPr>
+      <w:r>
+        <w:t>For example, when querying "What is the Net loss ATT INC?", our system successfully retrieved and provided the answer that "AT&amp;T reported a net loss attributable to the Company of $103 million in 2023," while also noting the system found references to adjustments for 2024 but without a specific total net loss figure.</w:t>
+      </w:r>
+    </w:p>
+    <w:p>
+      <w:pPr>
+        <w:spacing w:line="480" w:lineRule="auto"/>
+        <w:ind w:left="0"/>
+        <w:jc w:val="both"/>
+      </w:pPr>
+      <w:r>
+        <w:t>Our testing also revealed the system's ability to handle different types of queries effectively:</w:t>
+      </w:r>
+    </w:p>
+    <w:p>
+      <w:pPr>
+        <w:numPr>
+          <w:ilvl w:val="0"/>
+          <w:numId w:val="33"/>
+        </w:numPr>
+        <w:tabs>
+          <w:tab w:val="clear" w:pos="1440"/>
+          <w:tab w:val="num" w:pos="0"/>
+        </w:tabs>
+        <w:spacing w:line="480" w:lineRule="auto"/>
+        <w:ind w:left="720"/>
+        <w:jc w:val="both"/>
+      </w:pPr>
+      <w:r>
+        <w:t>Direct fact-finding questions</w:t>
+      </w:r>
+    </w:p>
+    <w:p>
+      <w:pPr>
+        <w:numPr>
+          <w:ilvl w:val="0"/>
+          <w:numId w:val="33"/>
+        </w:numPr>
+        <w:tabs>
+          <w:tab w:val="clear" w:pos="1440"/>
+          <w:tab w:val="num" w:pos="0"/>
+        </w:tabs>
+        <w:spacing w:line="480" w:lineRule="auto"/>
+        <w:ind w:left="720"/>
+        <w:jc w:val="both"/>
+      </w:pPr>
+      <w:r>
+        <w:t>Questions requiring filtering by specific document</w:t>
+      </w:r>
+    </w:p>
+    <w:p>
+      <w:pPr>
+        <w:numPr>
+          <w:ilvl w:val="0"/>
+          <w:numId w:val="33"/>
+        </w:numPr>
+        <w:tabs>
+          <w:tab w:val="clear" w:pos="1440"/>
+          <w:tab w:val="num" w:pos="0"/>
+        </w:tabs>
+        <w:spacing w:line="480" w:lineRule="auto"/>
+        <w:ind w:left="720"/>
+        <w:jc w:val="both"/>
+      </w:pPr>
+      <w:r>
+        <w:t>Complex financial metrics inquiries</w:t>
+      </w:r>
+    </w:p>
+    <w:p>
+      <w:pPr>
+        <w:numPr>
+          <w:ilvl w:val="0"/>
+          <w:numId w:val="33"/>
+        </w:numPr>
+        <w:tabs>
+          <w:tab w:val="clear" w:pos="1440"/>
+          <w:tab w:val="num" w:pos="0"/>
+        </w:tabs>
+        <w:spacing w:line="480" w:lineRule="auto"/>
+        <w:ind w:left="720"/>
+        <w:jc w:val="both"/>
+      </w:pPr>
+      <w:r>
+        <w:t>Profitability analysis questions</w:t>
+      </w:r>
+    </w:p>
+    <w:p>
+      <w:pPr>
+        <w:numPr>
+          <w:ilvl w:val="0"/>
+          <w:numId w:val="33"/>
+        </w:numPr>
+        <w:tabs>
+          <w:tab w:val="clear" w:pos="1440"/>
+          <w:tab w:val="num" w:pos="0"/>
+        </w:tabs>
+        <w:spacing w:line="480" w:lineRule="auto"/>
+        <w:ind w:left="720"/>
+        <w:jc w:val="both"/>
+      </w:pPr>
+      <w:r>
+        <w:t>Risk assessment questions</w:t>
+      </w:r>
+    </w:p>
+    <w:p>
+      <w:pPr>
+        <w:spacing w:line="480" w:lineRule="auto"/>
+        <w:ind w:left="0"/>
+        <w:jc w:val="both"/>
+      </w:pPr>
+      <w:r>
+        <w:t>The system utilized appropriate citations to source documents, making the responses transparent and verifiable. We structured responses to include both concise answers and supporting context from the knowledge base.</w:t>
+      </w:r>
+    </w:p>
+    <w:p>
+      <w:pPr>
+        <w:spacing w:line="480" w:lineRule="auto"/>
+        <w:ind w:left="0"/>
+        <w:jc w:val="both"/>
+      </w:pPr>
+      <w:r>
+        <w:lastRenderedPageBreak/>
+        <w:t>While most queries returned relevant information, some types of queries (particularly those about companies not in our knowledge base) appropriately returned "I don't know" responses, demonstrating the system's ability to recognize its limitations rather than providing speculative answers.</w:t>
+      </w:r>
+    </w:p>
+    <w:p>
+      <w:pPr>
+        <w:spacing w:line="480" w:lineRule="auto"/>
+        <w:ind w:left="0"/>
+        <w:jc w:val="both"/>
+      </w:pPr>
+      <w:r>
+        <w:t>These tests validate that our RAG architecture successfully connects user queries with the most relevant information from our financial document corpus and produces high-quality, accurate responses that would be valuable to financial professionals.</w:t>
+      </w:r>
+    </w:p>
+    <w:p/>
+    <w:p>
+      <w:pPr>
+        <w:pStyle w:val="ListParagraph"/>
+        <w:widowControl w:val="0"/>
+        <w:numPr>
+          <w:ilvl w:val="0"/>
+          <w:numId w:val="2"/>
+        </w:numPr>
+        <w:shd w:val="clear" w:color="auto" w:fill="D9D9D9" w:themeFill="background1" w:themeFillShade="D9"/>
+        <w:autoSpaceDE w:val="0"/>
+        <w:autoSpaceDN w:val="0"/>
+        <w:spacing w:before="240" w:line="360" w:lineRule="auto"/>
+        <w:ind w:left="0" w:firstLine="0"/>
+        <w:contextualSpacing w:val="0"/>
+        <w:outlineLvl w:val="0"/>
+        <w:rPr>
+          <w:b/>
+          <w:bCs/>
+        </w:rPr>
+      </w:pPr>
+      <w:r>
+        <w:rPr>
+          <w:b/>
+          <w:bCs/>
+        </w:rPr>
+        <w:t xml:space="preserve">Semester Project: </w:t>
+      </w:r>
+      <w:r>
+        <w:rPr>
+          <w:b/>
+          <w:bCs/>
+        </w:rPr>
+        <w:t xml:space="preserve">Group </w:t>
+      </w:r>
+      <w:r>
+        <w:rPr>
+          <w:b/>
+          <w:bCs/>
+        </w:rPr>
+        <w:t>Contribution</w:t>
+      </w:r>
+    </w:p>
+    <w:p>
+      <w:pPr>
+        <w:ind w:left="0"/>
+      </w:pPr>
+    </w:p>
+    <w:p>
+      <w:pPr>
+        <w:ind w:left="0"/>
+      </w:pPr>
+      <w:r>
+        <w:t>All team members contributed actively to the project, with responsibilities distributed based on individual strengths and expertise:</w:t>
+      </w:r>
+    </w:p>
+    <w:p>
+      <w:pPr>
+        <w:ind w:left="0"/>
+      </w:pPr>
+    </w:p>
+    <w:p>
+      <w:pPr>
+        <w:pStyle w:val="ListParagraph"/>
+        <w:numPr>
+          <w:ilvl w:val="0"/>
+          <w:numId w:val="32"/>
+        </w:numPr>
+      </w:pPr>
+      <w:r>
+        <w:t>Biniam Abebe: 100% - Led system design and setup, document collection and preprocessing, and integration efforts</w:t>
+      </w:r>
+    </w:p>
+    <w:p>
+      <w:pPr>
+        <w:pStyle w:val="ListParagraph"/>
+        <w:numPr>
+          <w:ilvl w:val="0"/>
+          <w:numId w:val="32"/>
+        </w:numPr>
+      </w:pPr>
+      <w:r>
+        <w:t>Srilekha Aduvala: 100% - Headed RAG pipeline implementation, data preprocessing, and functional testing</w:t>
+      </w:r>
+    </w:p>
+    <w:p>
+      <w:pPr>
+        <w:pStyle w:val="ListParagraph"/>
+        <w:numPr>
+          <w:ilvl w:val="0"/>
+          <w:numId w:val="32"/>
+        </w:numPr>
+      </w:pPr>
+      <w:r>
+        <w:t>Nithin Marpu: 100% - Developed query processing system, implemented embedding generation, and performed performance optimization</w:t>
+      </w:r>
+    </w:p>
+    <w:p>
+      <w:pPr>
+        <w:pStyle w:val="ListParagraph"/>
+        <w:numPr>
+          <w:ilvl w:val="0"/>
+          <w:numId w:val="32"/>
+        </w:numPr>
+      </w:pPr>
+      <w:r>
+        <w:t>Joshua Terrazas: 100% - Created UI components, developed response generation module, and led deployment activities</w:t>
+      </w:r>
+    </w:p>
+    <w:p>
+      <w:pPr>
+        <w:ind w:left="0"/>
+      </w:pPr>
+    </w:p>
+    <w:p>
+      <w:pPr>
+        <w:ind w:left="0"/>
+      </w:pPr>
+      <w:r>
+        <w:t>The team maintained excellent collaboration throughout the semester, with regular meetings both online and in-person. Clear communication channels ensured alignment on project goals and timely resolution of challenges. Each member participated actively in all phases of the project, from initial planning through final implementation and testing.</w:t>
       </w:r>
     </w:p>
     <w:p/>
     <w:p/>
-    <w:p>
-      <w:bookmarkStart w:id="0" w:name="_GoBack"/>
-      <w:bookmarkEnd w:id="0"/>
-    </w:p>
     <w:sectPr>
-      <w:headerReference w:type="default" r:id="rId10"/>
-      <w:footerReference w:type="default" r:id="rId11"/>
-      <w:headerReference w:type="first" r:id="rId12"/>
+      <w:headerReference w:type="default" r:id="rId11"/>
+      <w:footerReference w:type="default" r:id="rId12"/>
+      <w:headerReference w:type="first" r:id="rId13"/>
       <w:pgSz w:w="12240" w:h="15840" w:code="1"/>
       <w:pgMar w:top="720" w:right="720" w:bottom="720" w:left="720" w:header="720" w:footer="720" w:gutter="0"/>
       <w:cols w:space="720"/>
@@ -894,7 +1847,7 @@
 </file>
 
 <file path=word/endnotes.xml><?xml version="1.0" encoding="utf-8"?>
-<w:endnotes xmlns:wpc="http://schemas.microsoft.com/office/word/2010/wordprocessingCanvas" xmlns:cx="http://schemas.microsoft.com/office/drawing/2014/chartex" xmlns:cx1="http://schemas.microsoft.com/office/drawing/2015/9/8/chartex" xmlns:cx2="http://schemas.microsoft.com/office/drawing/2015/10/21/chartex" xmlns:cx3="http://schemas.microsoft.com/office/drawing/2016/5/9/chartex" xmlns:cx4="http://schemas.microsoft.com/office/drawing/2016/5/10/chartex" xmlns:cx5="http://schemas.microsoft.com/office/drawing/2016/5/11/chartex" xmlns:cx6="http://schemas.microsoft.com/office/drawing/2016/5/12/chartex" xmlns:cx7="http://schemas.microsoft.com/office/drawing/2016/5/13/chartex" xmlns:cx8="http://schemas.microsoft.com/office/drawing/2016/5/14/chartex" xmlns:mc="http://schemas.openxmlformats.org/markup-compatibility/2006" xmlns:aink="http://schemas.microsoft.com/office/drawing/2016/ink" xmlns:am3d="http://schemas.microsoft.com/office/drawing/2017/model3d" xmlns:o="urn:schemas-microsoft-com:office:office" xmlns:r="http://schemas.openxmlformats.org/officeDocument/2006/relationships" xmlns:m="http://schemas.openxmlformats.org/officeDocument/2006/math" xmlns:v="urn:schemas-microsoft-com:vml" xmlns:wp14="http://schemas.microsoft.com/office/word/2010/wordprocessingDrawing" xmlns:wp="http://schemas.openxmlformats.org/drawingml/2006/wordprocessingDrawing" xmlns:w10="urn:schemas-microsoft-com:office:word" xmlns:w="http://schemas.openxmlformats.org/wordprocessingml/2006/main" xmlns:w14="http://schemas.microsoft.com/office/word/2010/wordml" xmlns:w15="http://schemas.microsoft.com/office/word/2012/wordml" xmlns:w16cid="http://schemas.microsoft.com/office/word/2016/wordml/cid" xmlns:w16se="http://schemas.microsoft.com/office/word/2015/wordml/symex" xmlns:wpg="http://schemas.microsoft.com/office/word/2010/wordprocessingGroup" xmlns:wpi="http://schemas.microsoft.com/office/word/2010/wordprocessingInk" xmlns:wne="http://schemas.microsoft.com/office/word/2006/wordml" xmlns:wps="http://schemas.microsoft.com/office/word/2010/wordprocessingShape" mc:Ignorable="w14 w15 w16se w16cid wp14">
+<w:endnotes xmlns:wpc="http://schemas.microsoft.com/office/word/2010/wordprocessingCanvas" xmlns:cx="http://schemas.microsoft.com/office/drawing/2014/chartex" xmlns:cx1="http://schemas.microsoft.com/office/drawing/2015/9/8/chartex" xmlns:cx2="http://schemas.microsoft.com/office/drawing/2015/10/21/chartex" xmlns:cx3="http://schemas.microsoft.com/office/drawing/2016/5/9/chartex" xmlns:cx4="http://schemas.microsoft.com/office/drawing/2016/5/10/chartex" xmlns:cx5="http://schemas.microsoft.com/office/drawing/2016/5/11/chartex" xmlns:cx6="http://schemas.microsoft.com/office/drawing/2016/5/12/chartex" xmlns:cx7="http://schemas.microsoft.com/office/drawing/2016/5/13/chartex" xmlns:cx8="http://schemas.microsoft.com/office/drawing/2016/5/14/chartex" xmlns:mc="http://schemas.openxmlformats.org/markup-compatibility/2006" xmlns:aink="http://schemas.microsoft.com/office/drawing/2016/ink" xmlns:am3d="http://schemas.microsoft.com/office/drawing/2017/model3d" xmlns:o="urn:schemas-microsoft-com:office:office" xmlns:oel="http://schemas.microsoft.com/office/2019/extlst" xmlns:r="http://schemas.openxmlformats.org/officeDocument/2006/relationships" xmlns:m="http://schemas.openxmlformats.org/officeDocument/2006/math" xmlns:v="urn:schemas-microsoft-com:vml" xmlns:wp14="http://schemas.microsoft.com/office/word/2010/wordprocessingDrawing" xmlns:wp="http://schemas.openxmlformats.org/drawingml/2006/wordprocessingDrawing" xmlns:w10="urn:schemas-microsoft-com:office:word" xmlns:w="http://schemas.openxmlformats.org/wordprocessingml/2006/main" xmlns:w14="http://schemas.microsoft.com/office/word/2010/wordml" xmlns:w15="http://schemas.microsoft.com/office/word/2012/wordml" xmlns:w16cex="http://schemas.microsoft.com/office/word/2018/wordml/cex" xmlns:w16cid="http://schemas.microsoft.com/office/word/2016/wordml/cid" xmlns:w16="http://schemas.microsoft.com/office/word/2018/wordml" xmlns:w16du="http://schemas.microsoft.com/office/word/2023/wordml/word16du" xmlns:w16sdtdh="http://schemas.microsoft.com/office/word/2020/wordml/sdtdatahash" xmlns:w16sdtfl="http://schemas.microsoft.com/office/word/2024/wordml/sdtformatlock" xmlns:w16se="http://schemas.microsoft.com/office/word/2015/wordml/symex" xmlns:wpg="http://schemas.microsoft.com/office/word/2010/wordprocessingGroup" xmlns:wpi="http://schemas.microsoft.com/office/word/2010/wordprocessingInk" xmlns:wne="http://schemas.microsoft.com/office/word/2006/wordml" xmlns:wps="http://schemas.microsoft.com/office/word/2010/wordprocessingShape" mc:Ignorable="w14 w15 w16se w16cid w16 w16cex w16sdtdh w16sdtfl w16du wp14">
   <w:endnote w:type="separator" w:id="-1">
     <w:p>
       <w:r>
@@ -916,7 +1869,7 @@
 </file>
 
 <file path=word/footer1.xml><?xml version="1.0" encoding="utf-8"?>
-<w:ftr xmlns:wpc="http://schemas.microsoft.com/office/word/2010/wordprocessingCanvas" xmlns:cx="http://schemas.microsoft.com/office/drawing/2014/chartex" xmlns:cx1="http://schemas.microsoft.com/office/drawing/2015/9/8/chartex" xmlns:cx2="http://schemas.microsoft.com/office/drawing/2015/10/21/chartex" xmlns:cx3="http://schemas.microsoft.com/office/drawing/2016/5/9/chartex" xmlns:cx4="http://schemas.microsoft.com/office/drawing/2016/5/10/chartex" xmlns:cx5="http://schemas.microsoft.com/office/drawing/2016/5/11/chartex" xmlns:cx6="http://schemas.microsoft.com/office/drawing/2016/5/12/chartex" xmlns:cx7="http://schemas.microsoft.com/office/drawing/2016/5/13/chartex" xmlns:cx8="http://schemas.microsoft.com/office/drawing/2016/5/14/chartex" xmlns:mc="http://schemas.openxmlformats.org/markup-compatibility/2006" xmlns:aink="http://schemas.microsoft.com/office/drawing/2016/ink" xmlns:am3d="http://schemas.microsoft.com/office/drawing/2017/model3d" xmlns:o="urn:schemas-microsoft-com:office:office" xmlns:r="http://schemas.openxmlformats.org/officeDocument/2006/relationships" xmlns:m="http://schemas.openxmlformats.org/officeDocument/2006/math" xmlns:v="urn:schemas-microsoft-com:vml" xmlns:wp14="http://schemas.microsoft.com/office/word/2010/wordprocessingDrawing" xmlns:wp="http://schemas.openxmlformats.org/drawingml/2006/wordprocessingDrawing" xmlns:w10="urn:schemas-microsoft-com:office:word" xmlns:w="http://schemas.openxmlformats.org/wordprocessingml/2006/main" xmlns:w14="http://schemas.microsoft.com/office/word/2010/wordml" xmlns:w15="http://schemas.microsoft.com/office/word/2012/wordml" xmlns:w16cid="http://schemas.microsoft.com/office/word/2016/wordml/cid" xmlns:w16se="http://schemas.microsoft.com/office/word/2015/wordml/symex" xmlns:wpg="http://schemas.microsoft.com/office/word/2010/wordprocessingGroup" xmlns:wpi="http://schemas.microsoft.com/office/word/2010/wordprocessingInk" xmlns:wne="http://schemas.microsoft.com/office/word/2006/wordml" xmlns:wps="http://schemas.microsoft.com/office/word/2010/wordprocessingShape" mc:Ignorable="w14 w15 w16se w16cid wp14">
+<w:ftr xmlns:wpc="http://schemas.microsoft.com/office/word/2010/wordprocessingCanvas" xmlns:cx="http://schemas.microsoft.com/office/drawing/2014/chartex" xmlns:cx1="http://schemas.microsoft.com/office/drawing/2015/9/8/chartex" xmlns:cx2="http://schemas.microsoft.com/office/drawing/2015/10/21/chartex" xmlns:cx3="http://schemas.microsoft.com/office/drawing/2016/5/9/chartex" xmlns:cx4="http://schemas.microsoft.com/office/drawing/2016/5/10/chartex" xmlns:cx5="http://schemas.microsoft.com/office/drawing/2016/5/11/chartex" xmlns:cx6="http://schemas.microsoft.com/office/drawing/2016/5/12/chartex" xmlns:cx7="http://schemas.microsoft.com/office/drawing/2016/5/13/chartex" xmlns:cx8="http://schemas.microsoft.com/office/drawing/2016/5/14/chartex" xmlns:mc="http://schemas.openxmlformats.org/markup-compatibility/2006" xmlns:aink="http://schemas.microsoft.com/office/drawing/2016/ink" xmlns:am3d="http://schemas.microsoft.com/office/drawing/2017/model3d" xmlns:o="urn:schemas-microsoft-com:office:office" xmlns:oel="http://schemas.microsoft.com/office/2019/extlst" xmlns:r="http://schemas.openxmlformats.org/officeDocument/2006/relationships" xmlns:m="http://schemas.openxmlformats.org/officeDocument/2006/math" xmlns:v="urn:schemas-microsoft-com:vml" xmlns:wp14="http://schemas.microsoft.com/office/word/2010/wordprocessingDrawing" xmlns:wp="http://schemas.openxmlformats.org/drawingml/2006/wordprocessingDrawing" xmlns:w10="urn:schemas-microsoft-com:office:word" xmlns:w="http://schemas.openxmlformats.org/wordprocessingml/2006/main" xmlns:w14="http://schemas.microsoft.com/office/word/2010/wordml" xmlns:w15="http://schemas.microsoft.com/office/word/2012/wordml" xmlns:w16cex="http://schemas.microsoft.com/office/word/2018/wordml/cex" xmlns:w16cid="http://schemas.microsoft.com/office/word/2016/wordml/cid" xmlns:w16="http://schemas.microsoft.com/office/word/2018/wordml" xmlns:w16du="http://schemas.microsoft.com/office/word/2023/wordml/word16du" xmlns:w16sdtdh="http://schemas.microsoft.com/office/word/2020/wordml/sdtdatahash" xmlns:w16sdtfl="http://schemas.microsoft.com/office/word/2024/wordml/sdtformatlock" xmlns:w16se="http://schemas.microsoft.com/office/word/2015/wordml/symex" xmlns:wpg="http://schemas.microsoft.com/office/word/2010/wordprocessingGroup" xmlns:wpi="http://schemas.microsoft.com/office/word/2010/wordprocessingInk" xmlns:wne="http://schemas.microsoft.com/office/word/2006/wordml" xmlns:wps="http://schemas.microsoft.com/office/word/2010/wordprocessingShape" mc:Ignorable="w14 w15 w16se w16cid w16 w16cex w16sdtdh w16sdtfl w16du wp14">
   <w:p>
     <w:pPr>
       <w:pStyle w:val="Footer"/>
@@ -1038,7 +1991,7 @@
 </file>
 
 <file path=word/footnotes.xml><?xml version="1.0" encoding="utf-8"?>
-<w:footnotes xmlns:wpc="http://schemas.microsoft.com/office/word/2010/wordprocessingCanvas" xmlns:cx="http://schemas.microsoft.com/office/drawing/2014/chartex" xmlns:cx1="http://schemas.microsoft.com/office/drawing/2015/9/8/chartex" xmlns:cx2="http://schemas.microsoft.com/office/drawing/2015/10/21/chartex" xmlns:cx3="http://schemas.microsoft.com/office/drawing/2016/5/9/chartex" xmlns:cx4="http://schemas.microsoft.com/office/drawing/2016/5/10/chartex" xmlns:cx5="http://schemas.microsoft.com/office/drawing/2016/5/11/chartex" xmlns:cx6="http://schemas.microsoft.com/office/drawing/2016/5/12/chartex" xmlns:cx7="http://schemas.microsoft.com/office/drawing/2016/5/13/chartex" xmlns:cx8="http://schemas.microsoft.com/office/drawing/2016/5/14/chartex" xmlns:mc="http://schemas.openxmlformats.org/markup-compatibility/2006" xmlns:aink="http://schemas.microsoft.com/office/drawing/2016/ink" xmlns:am3d="http://schemas.microsoft.com/office/drawing/2017/model3d" xmlns:o="urn:schemas-microsoft-com:office:office" xmlns:r="http://schemas.openxmlformats.org/officeDocument/2006/relationships" xmlns:m="http://schemas.openxmlformats.org/officeDocument/2006/math" xmlns:v="urn:schemas-microsoft-com:vml" xmlns:wp14="http://schemas.microsoft.com/office/word/2010/wordprocessingDrawing" xmlns:wp="http://schemas.openxmlformats.org/drawingml/2006/wordprocessingDrawing" xmlns:w10="urn:schemas-microsoft-com:office:word" xmlns:w="http://schemas.openxmlformats.org/wordprocessingml/2006/main" xmlns:w14="http://schemas.microsoft.com/office/word/2010/wordml" xmlns:w15="http://schemas.microsoft.com/office/word/2012/wordml" xmlns:w16cid="http://schemas.microsoft.com/office/word/2016/wordml/cid" xmlns:w16se="http://schemas.microsoft.com/office/word/2015/wordml/symex" xmlns:wpg="http://schemas.microsoft.com/office/word/2010/wordprocessingGroup" xmlns:wpi="http://schemas.microsoft.com/office/word/2010/wordprocessingInk" xmlns:wne="http://schemas.microsoft.com/office/word/2006/wordml" xmlns:wps="http://schemas.microsoft.com/office/word/2010/wordprocessingShape" mc:Ignorable="w14 w15 w16se w16cid wp14">
+<w:footnotes xmlns:wpc="http://schemas.microsoft.com/office/word/2010/wordprocessingCanvas" xmlns:cx="http://schemas.microsoft.com/office/drawing/2014/chartex" xmlns:cx1="http://schemas.microsoft.com/office/drawing/2015/9/8/chartex" xmlns:cx2="http://schemas.microsoft.com/office/drawing/2015/10/21/chartex" xmlns:cx3="http://schemas.microsoft.com/office/drawing/2016/5/9/chartex" xmlns:cx4="http://schemas.microsoft.com/office/drawing/2016/5/10/chartex" xmlns:cx5="http://schemas.microsoft.com/office/drawing/2016/5/11/chartex" xmlns:cx6="http://schemas.microsoft.com/office/drawing/2016/5/12/chartex" xmlns:cx7="http://schemas.microsoft.com/office/drawing/2016/5/13/chartex" xmlns:cx8="http://schemas.microsoft.com/office/drawing/2016/5/14/chartex" xmlns:mc="http://schemas.openxmlformats.org/markup-compatibility/2006" xmlns:aink="http://schemas.microsoft.com/office/drawing/2016/ink" xmlns:am3d="http://schemas.microsoft.com/office/drawing/2017/model3d" xmlns:o="urn:schemas-microsoft-com:office:office" xmlns:oel="http://schemas.microsoft.com/office/2019/extlst" xmlns:r="http://schemas.openxmlformats.org/officeDocument/2006/relationships" xmlns:m="http://schemas.openxmlformats.org/officeDocument/2006/math" xmlns:v="urn:schemas-microsoft-com:vml" xmlns:wp14="http://schemas.microsoft.com/office/word/2010/wordprocessingDrawing" xmlns:wp="http://schemas.openxmlformats.org/drawingml/2006/wordprocessingDrawing" xmlns:w10="urn:schemas-microsoft-com:office:word" xmlns:w="http://schemas.openxmlformats.org/wordprocessingml/2006/main" xmlns:w14="http://schemas.microsoft.com/office/word/2010/wordml" xmlns:w15="http://schemas.microsoft.com/office/word/2012/wordml" xmlns:w16cex="http://schemas.microsoft.com/office/word/2018/wordml/cex" xmlns:w16cid="http://schemas.microsoft.com/office/word/2016/wordml/cid" xmlns:w16="http://schemas.microsoft.com/office/word/2018/wordml" xmlns:w16du="http://schemas.microsoft.com/office/word/2023/wordml/word16du" xmlns:w16sdtdh="http://schemas.microsoft.com/office/word/2020/wordml/sdtdatahash" xmlns:w16sdtfl="http://schemas.microsoft.com/office/word/2024/wordml/sdtformatlock" xmlns:w16se="http://schemas.microsoft.com/office/word/2015/wordml/symex" xmlns:wpg="http://schemas.microsoft.com/office/word/2010/wordprocessingGroup" xmlns:wpi="http://schemas.microsoft.com/office/word/2010/wordprocessingInk" xmlns:wne="http://schemas.microsoft.com/office/word/2006/wordml" xmlns:wps="http://schemas.microsoft.com/office/word/2010/wordprocessingShape" mc:Ignorable="w14 w15 w16se w16cid w16 w16cex w16sdtdh w16sdtfl w16du wp14">
   <w:footnote w:type="separator" w:id="-1">
     <w:p>
       <w:r>
@@ -1060,7 +2013,7 @@
 </file>
 
 <file path=word/header1.xml><?xml version="1.0" encoding="utf-8"?>
-<w:hdr xmlns:wpc="http://schemas.microsoft.com/office/word/2010/wordprocessingCanvas" xmlns:cx="http://schemas.microsoft.com/office/drawing/2014/chartex" xmlns:cx1="http://schemas.microsoft.com/office/drawing/2015/9/8/chartex" xmlns:cx2="http://schemas.microsoft.com/office/drawing/2015/10/21/chartex" xmlns:cx3="http://schemas.microsoft.com/office/drawing/2016/5/9/chartex" xmlns:cx4="http://schemas.microsoft.com/office/drawing/2016/5/10/chartex" xmlns:cx5="http://schemas.microsoft.com/office/drawing/2016/5/11/chartex" xmlns:cx6="http://schemas.microsoft.com/office/drawing/2016/5/12/chartex" xmlns:cx7="http://schemas.microsoft.com/office/drawing/2016/5/13/chartex" xmlns:cx8="http://schemas.microsoft.com/office/drawing/2016/5/14/chartex" xmlns:mc="http://schemas.openxmlformats.org/markup-compatibility/2006" xmlns:aink="http://schemas.microsoft.com/office/drawing/2016/ink" xmlns:am3d="http://schemas.microsoft.com/office/drawing/2017/model3d" xmlns:o="urn:schemas-microsoft-com:office:office" xmlns:r="http://schemas.openxmlformats.org/officeDocument/2006/relationships" xmlns:m="http://schemas.openxmlformats.org/officeDocument/2006/math" xmlns:v="urn:schemas-microsoft-com:vml" xmlns:wp14="http://schemas.microsoft.com/office/word/2010/wordprocessingDrawing" xmlns:wp="http://schemas.openxmlformats.org/drawingml/2006/wordprocessingDrawing" xmlns:w10="urn:schemas-microsoft-com:office:word" xmlns:w="http://schemas.openxmlformats.org/wordprocessingml/2006/main" xmlns:w14="http://schemas.microsoft.com/office/word/2010/wordml" xmlns:w15="http://schemas.microsoft.com/office/word/2012/wordml" xmlns:w16cid="http://schemas.microsoft.com/office/word/2016/wordml/cid" xmlns:w16se="http://schemas.microsoft.com/office/word/2015/wordml/symex" xmlns:wpg="http://schemas.microsoft.com/office/word/2010/wordprocessingGroup" xmlns:wpi="http://schemas.microsoft.com/office/word/2010/wordprocessingInk" xmlns:wne="http://schemas.microsoft.com/office/word/2006/wordml" xmlns:wps="http://schemas.microsoft.com/office/word/2010/wordprocessingShape" mc:Ignorable="w14 w15 w16se w16cid wp14">
+<w:hdr xmlns:wpc="http://schemas.microsoft.com/office/word/2010/wordprocessingCanvas" xmlns:cx="http://schemas.microsoft.com/office/drawing/2014/chartex" xmlns:cx1="http://schemas.microsoft.com/office/drawing/2015/9/8/chartex" xmlns:cx2="http://schemas.microsoft.com/office/drawing/2015/10/21/chartex" xmlns:cx3="http://schemas.microsoft.com/office/drawing/2016/5/9/chartex" xmlns:cx4="http://schemas.microsoft.com/office/drawing/2016/5/10/chartex" xmlns:cx5="http://schemas.microsoft.com/office/drawing/2016/5/11/chartex" xmlns:cx6="http://schemas.microsoft.com/office/drawing/2016/5/12/chartex" xmlns:cx7="http://schemas.microsoft.com/office/drawing/2016/5/13/chartex" xmlns:cx8="http://schemas.microsoft.com/office/drawing/2016/5/14/chartex" xmlns:mc="http://schemas.openxmlformats.org/markup-compatibility/2006" xmlns:aink="http://schemas.microsoft.com/office/drawing/2016/ink" xmlns:am3d="http://schemas.microsoft.com/office/drawing/2017/model3d" xmlns:o="urn:schemas-microsoft-com:office:office" xmlns:oel="http://schemas.microsoft.com/office/2019/extlst" xmlns:r="http://schemas.openxmlformats.org/officeDocument/2006/relationships" xmlns:m="http://schemas.openxmlformats.org/officeDocument/2006/math" xmlns:v="urn:schemas-microsoft-com:vml" xmlns:wp14="http://schemas.microsoft.com/office/word/2010/wordprocessingDrawing" xmlns:wp="http://schemas.openxmlformats.org/drawingml/2006/wordprocessingDrawing" xmlns:w10="urn:schemas-microsoft-com:office:word" xmlns:w="http://schemas.openxmlformats.org/wordprocessingml/2006/main" xmlns:w14="http://schemas.microsoft.com/office/word/2010/wordml" xmlns:w15="http://schemas.microsoft.com/office/word/2012/wordml" xmlns:w16cex="http://schemas.microsoft.com/office/word/2018/wordml/cex" xmlns:w16cid="http://schemas.microsoft.com/office/word/2016/wordml/cid" xmlns:w16="http://schemas.microsoft.com/office/word/2018/wordml" xmlns:w16du="http://schemas.microsoft.com/office/word/2023/wordml/word16du" xmlns:w16sdtdh="http://schemas.microsoft.com/office/word/2020/wordml/sdtdatahash" xmlns:w16sdtfl="http://schemas.microsoft.com/office/word/2024/wordml/sdtformatlock" xmlns:w16se="http://schemas.microsoft.com/office/word/2015/wordml/symex" xmlns:wpg="http://schemas.microsoft.com/office/word/2010/wordprocessingGroup" xmlns:wpi="http://schemas.microsoft.com/office/word/2010/wordprocessingInk" xmlns:wne="http://schemas.microsoft.com/office/word/2006/wordml" xmlns:wps="http://schemas.microsoft.com/office/word/2010/wordprocessingShape" mc:Ignorable="w14 w15 w16se w16cid w16 w16cex w16sdtdh w16sdtfl w16du wp14">
   <w:p>
     <w:pPr>
       <w:tabs>
@@ -1073,7 +2026,7 @@
 </file>
 
 <file path=word/header2.xml><?xml version="1.0" encoding="utf-8"?>
-<w:hdr xmlns:wpc="http://schemas.microsoft.com/office/word/2010/wordprocessingCanvas" xmlns:cx="http://schemas.microsoft.com/office/drawing/2014/chartex" xmlns:cx1="http://schemas.microsoft.com/office/drawing/2015/9/8/chartex" xmlns:cx2="http://schemas.microsoft.com/office/drawing/2015/10/21/chartex" xmlns:cx3="http://schemas.microsoft.com/office/drawing/2016/5/9/chartex" xmlns:cx4="http://schemas.microsoft.com/office/drawing/2016/5/10/chartex" xmlns:cx5="http://schemas.microsoft.com/office/drawing/2016/5/11/chartex" xmlns:cx6="http://schemas.microsoft.com/office/drawing/2016/5/12/chartex" xmlns:cx7="http://schemas.microsoft.com/office/drawing/2016/5/13/chartex" xmlns:cx8="http://schemas.microsoft.com/office/drawing/2016/5/14/chartex" xmlns:mc="http://schemas.openxmlformats.org/markup-compatibility/2006" xmlns:aink="http://schemas.microsoft.com/office/drawing/2016/ink" xmlns:am3d="http://schemas.microsoft.com/office/drawing/2017/model3d" xmlns:o="urn:schemas-microsoft-com:office:office" xmlns:r="http://schemas.openxmlformats.org/officeDocument/2006/relationships" xmlns:m="http://schemas.openxmlformats.org/officeDocument/2006/math" xmlns:v="urn:schemas-microsoft-com:vml" xmlns:wp14="http://schemas.microsoft.com/office/word/2010/wordprocessingDrawing" xmlns:wp="http://schemas.openxmlformats.org/drawingml/2006/wordprocessingDrawing" xmlns:w10="urn:schemas-microsoft-com:office:word" xmlns:w="http://schemas.openxmlformats.org/wordprocessingml/2006/main" xmlns:w14="http://schemas.microsoft.com/office/word/2010/wordml" xmlns:w15="http://schemas.microsoft.com/office/word/2012/wordml" xmlns:w16cid="http://schemas.microsoft.com/office/word/2016/wordml/cid" xmlns:w16se="http://schemas.microsoft.com/office/word/2015/wordml/symex" xmlns:wpg="http://schemas.microsoft.com/office/word/2010/wordprocessingGroup" xmlns:wpi="http://schemas.microsoft.com/office/word/2010/wordprocessingInk" xmlns:wne="http://schemas.microsoft.com/office/word/2006/wordml" xmlns:wps="http://schemas.microsoft.com/office/word/2010/wordprocessingShape" mc:Ignorable="w14 w15 w16se w16cid wp14">
+<w:hdr xmlns:wpc="http://schemas.microsoft.com/office/word/2010/wordprocessingCanvas" xmlns:cx="http://schemas.microsoft.com/office/drawing/2014/chartex" xmlns:cx1="http://schemas.microsoft.com/office/drawing/2015/9/8/chartex" xmlns:cx2="http://schemas.microsoft.com/office/drawing/2015/10/21/chartex" xmlns:cx3="http://schemas.microsoft.com/office/drawing/2016/5/9/chartex" xmlns:cx4="http://schemas.microsoft.com/office/drawing/2016/5/10/chartex" xmlns:cx5="http://schemas.microsoft.com/office/drawing/2016/5/11/chartex" xmlns:cx6="http://schemas.microsoft.com/office/drawing/2016/5/12/chartex" xmlns:cx7="http://schemas.microsoft.com/office/drawing/2016/5/13/chartex" xmlns:cx8="http://schemas.microsoft.com/office/drawing/2016/5/14/chartex" xmlns:mc="http://schemas.openxmlformats.org/markup-compatibility/2006" xmlns:aink="http://schemas.microsoft.com/office/drawing/2016/ink" xmlns:am3d="http://schemas.microsoft.com/office/drawing/2017/model3d" xmlns:o="urn:schemas-microsoft-com:office:office" xmlns:oel="http://schemas.microsoft.com/office/2019/extlst" xmlns:r="http://schemas.openxmlformats.org/officeDocument/2006/relationships" xmlns:m="http://schemas.openxmlformats.org/officeDocument/2006/math" xmlns:v="urn:schemas-microsoft-com:vml" xmlns:wp14="http://schemas.microsoft.com/office/word/2010/wordprocessingDrawing" xmlns:wp="http://schemas.openxmlformats.org/drawingml/2006/wordprocessingDrawing" xmlns:w10="urn:schemas-microsoft-com:office:word" xmlns:w="http://schemas.openxmlformats.org/wordprocessingml/2006/main" xmlns:w14="http://schemas.microsoft.com/office/word/2010/wordml" xmlns:w15="http://schemas.microsoft.com/office/word/2012/wordml" xmlns:w16cex="http://schemas.microsoft.com/office/word/2018/wordml/cex" xmlns:w16cid="http://schemas.microsoft.com/office/word/2016/wordml/cid" xmlns:w16="http://schemas.microsoft.com/office/word/2018/wordml" xmlns:w16du="http://schemas.microsoft.com/office/word/2023/wordml/word16du" xmlns:w16sdtdh="http://schemas.microsoft.com/office/word/2020/wordml/sdtdatahash" xmlns:w16sdtfl="http://schemas.microsoft.com/office/word/2024/wordml/sdtformatlock" xmlns:w16se="http://schemas.microsoft.com/office/word/2015/wordml/symex" xmlns:wpg="http://schemas.microsoft.com/office/word/2010/wordprocessingGroup" xmlns:wpi="http://schemas.microsoft.com/office/word/2010/wordprocessingInk" xmlns:wne="http://schemas.microsoft.com/office/word/2006/wordml" xmlns:wps="http://schemas.microsoft.com/office/word/2010/wordprocessingShape" mc:Ignorable="w14 w15 w16se w16cid w16 w16cex w16sdtdh w16sdtfl w16du wp14">
   <w:p>
     <w:pPr>
       <w:pStyle w:val="Header"/>
@@ -1112,8 +2065,460 @@
 </file>
 
 <file path=word/numbering.xml><?xml version="1.0" encoding="utf-8"?>
-<w:numbering xmlns:wpc="http://schemas.microsoft.com/office/word/2010/wordprocessingCanvas" xmlns:cx="http://schemas.microsoft.com/office/drawing/2014/chartex" xmlns:cx1="http://schemas.microsoft.com/office/drawing/2015/9/8/chartex" xmlns:cx2="http://schemas.microsoft.com/office/drawing/2015/10/21/chartex" xmlns:cx3="http://schemas.microsoft.com/office/drawing/2016/5/9/chartex" xmlns:cx4="http://schemas.microsoft.com/office/drawing/2016/5/10/chartex" xmlns:cx5="http://schemas.microsoft.com/office/drawing/2016/5/11/chartex" xmlns:cx6="http://schemas.microsoft.com/office/drawing/2016/5/12/chartex" xmlns:cx7="http://schemas.microsoft.com/office/drawing/2016/5/13/chartex" xmlns:cx8="http://schemas.microsoft.com/office/drawing/2016/5/14/chartex" xmlns:mc="http://schemas.openxmlformats.org/markup-compatibility/2006" xmlns:aink="http://schemas.microsoft.com/office/drawing/2016/ink" xmlns:am3d="http://schemas.microsoft.com/office/drawing/2017/model3d" xmlns:o="urn:schemas-microsoft-com:office:office" xmlns:r="http://schemas.openxmlformats.org/officeDocument/2006/relationships" xmlns:m="http://schemas.openxmlformats.org/officeDocument/2006/math" xmlns:v="urn:schemas-microsoft-com:vml" xmlns:wp14="http://schemas.microsoft.com/office/word/2010/wordprocessingDrawing" xmlns:wp="http://schemas.openxmlformats.org/drawingml/2006/wordprocessingDrawing" xmlns:w10="urn:schemas-microsoft-com:office:word" xmlns:w="http://schemas.openxmlformats.org/wordprocessingml/2006/main" xmlns:w14="http://schemas.microsoft.com/office/word/2010/wordml" xmlns:w15="http://schemas.microsoft.com/office/word/2012/wordml" xmlns:w16cid="http://schemas.microsoft.com/office/word/2016/wordml/cid" xmlns:w16se="http://schemas.microsoft.com/office/word/2015/wordml/symex" xmlns:wpg="http://schemas.microsoft.com/office/word/2010/wordprocessingGroup" xmlns:wpi="http://schemas.microsoft.com/office/word/2010/wordprocessingInk" xmlns:wne="http://schemas.microsoft.com/office/word/2006/wordml" xmlns:wps="http://schemas.microsoft.com/office/word/2010/wordprocessingShape" mc:Ignorable="w14 w15 w16se w16cid wp14">
+<w:numbering xmlns:wpc="http://schemas.microsoft.com/office/word/2010/wordprocessingCanvas" xmlns:cx="http://schemas.microsoft.com/office/drawing/2014/chartex" xmlns:cx1="http://schemas.microsoft.com/office/drawing/2015/9/8/chartex" xmlns:cx2="http://schemas.microsoft.com/office/drawing/2015/10/21/chartex" xmlns:cx3="http://schemas.microsoft.com/office/drawing/2016/5/9/chartex" xmlns:cx4="http://schemas.microsoft.com/office/drawing/2016/5/10/chartex" xmlns:cx5="http://schemas.microsoft.com/office/drawing/2016/5/11/chartex" xmlns:cx6="http://schemas.microsoft.com/office/drawing/2016/5/12/chartex" xmlns:cx7="http://schemas.microsoft.com/office/drawing/2016/5/13/chartex" xmlns:cx8="http://schemas.microsoft.com/office/drawing/2016/5/14/chartex" xmlns:mc="http://schemas.openxmlformats.org/markup-compatibility/2006" xmlns:aink="http://schemas.microsoft.com/office/drawing/2016/ink" xmlns:am3d="http://schemas.microsoft.com/office/drawing/2017/model3d" xmlns:o="urn:schemas-microsoft-com:office:office" xmlns:oel="http://schemas.microsoft.com/office/2019/extlst" xmlns:r="http://schemas.openxmlformats.org/officeDocument/2006/relationships" xmlns:m="http://schemas.openxmlformats.org/officeDocument/2006/math" xmlns:v="urn:schemas-microsoft-com:vml" xmlns:wp14="http://schemas.microsoft.com/office/word/2010/wordprocessingDrawing" xmlns:wp="http://schemas.openxmlformats.org/drawingml/2006/wordprocessingDrawing" xmlns:w10="urn:schemas-microsoft-com:office:word" xmlns:w="http://schemas.openxmlformats.org/wordprocessingml/2006/main" xmlns:w14="http://schemas.microsoft.com/office/word/2010/wordml" xmlns:w15="http://schemas.microsoft.com/office/word/2012/wordml" xmlns:w16cex="http://schemas.microsoft.com/office/word/2018/wordml/cex" xmlns:w16cid="http://schemas.microsoft.com/office/word/2016/wordml/cid" xmlns:w16="http://schemas.microsoft.com/office/word/2018/wordml" xmlns:w16du="http://schemas.microsoft.com/office/word/2023/wordml/word16du" xmlns:w16sdtdh="http://schemas.microsoft.com/office/word/2020/wordml/sdtdatahash" xmlns:w16sdtfl="http://schemas.microsoft.com/office/word/2024/wordml/sdtformatlock" xmlns:w16se="http://schemas.microsoft.com/office/word/2015/wordml/symex" xmlns:wpg="http://schemas.microsoft.com/office/word/2010/wordprocessingGroup" xmlns:wpi="http://schemas.microsoft.com/office/word/2010/wordprocessingInk" xmlns:wne="http://schemas.microsoft.com/office/word/2006/wordml" xmlns:wps="http://schemas.microsoft.com/office/word/2010/wordprocessingShape" mc:Ignorable="w14 w15 w16se w16cid w16 w16cex w16sdtdh w16sdtfl w16du wp14">
   <w:abstractNum w:abstractNumId="0" w15:restartNumberingAfterBreak="0">
+    <w:nsid w:val="02506D1C"/>
+    <w:multiLevelType w:val="hybridMultilevel"/>
+    <w:tmpl w:val="3E1C2426"/>
+    <w:lvl w:ilvl="0" w:tplc="04090001">
+      <w:start w:val="1"/>
+      <w:numFmt w:val="bullet"/>
+      <w:lvlText w:val=""/>
+      <w:lvlJc w:val="left"/>
+      <w:pPr>
+        <w:ind w:left="720" w:hanging="360"/>
+      </w:pPr>
+      <w:rPr>
+        <w:rFonts w:ascii="Symbol" w:hAnsi="Symbol" w:hint="default"/>
+      </w:rPr>
+    </w:lvl>
+    <w:lvl w:ilvl="1" w:tplc="04090003" w:tentative="1">
+      <w:start w:val="1"/>
+      <w:numFmt w:val="bullet"/>
+      <w:lvlText w:val="o"/>
+      <w:lvlJc w:val="left"/>
+      <w:pPr>
+        <w:ind w:left="1440" w:hanging="360"/>
+      </w:pPr>
+      <w:rPr>
+        <w:rFonts w:ascii="Courier New" w:hAnsi="Courier New" w:cs="Courier New" w:hint="default"/>
+      </w:rPr>
+    </w:lvl>
+    <w:lvl w:ilvl="2" w:tplc="04090005" w:tentative="1">
+      <w:start w:val="1"/>
+      <w:numFmt w:val="bullet"/>
+      <w:lvlText w:val=""/>
+      <w:lvlJc w:val="left"/>
+      <w:pPr>
+        <w:ind w:left="2160" w:hanging="360"/>
+      </w:pPr>
+      <w:rPr>
+        <w:rFonts w:ascii="Wingdings" w:hAnsi="Wingdings" w:hint="default"/>
+      </w:rPr>
+    </w:lvl>
+    <w:lvl w:ilvl="3" w:tplc="04090001" w:tentative="1">
+      <w:start w:val="1"/>
+      <w:numFmt w:val="bullet"/>
+      <w:lvlText w:val=""/>
+      <w:lvlJc w:val="left"/>
+      <w:pPr>
+        <w:ind w:left="2880" w:hanging="360"/>
+      </w:pPr>
+      <w:rPr>
+        <w:rFonts w:ascii="Symbol" w:hAnsi="Symbol" w:hint="default"/>
+      </w:rPr>
+    </w:lvl>
+    <w:lvl w:ilvl="4" w:tplc="04090003" w:tentative="1">
+      <w:start w:val="1"/>
+      <w:numFmt w:val="bullet"/>
+      <w:lvlText w:val="o"/>
+      <w:lvlJc w:val="left"/>
+      <w:pPr>
+        <w:ind w:left="3600" w:hanging="360"/>
+      </w:pPr>
+      <w:rPr>
+        <w:rFonts w:ascii="Courier New" w:hAnsi="Courier New" w:cs="Courier New" w:hint="default"/>
+      </w:rPr>
+    </w:lvl>
+    <w:lvl w:ilvl="5" w:tplc="04090005" w:tentative="1">
+      <w:start w:val="1"/>
+      <w:numFmt w:val="bullet"/>
+      <w:lvlText w:val=""/>
+      <w:lvlJc w:val="left"/>
+      <w:pPr>
+        <w:ind w:left="4320" w:hanging="360"/>
+      </w:pPr>
+      <w:rPr>
+        <w:rFonts w:ascii="Wingdings" w:hAnsi="Wingdings" w:hint="default"/>
+      </w:rPr>
+    </w:lvl>
+    <w:lvl w:ilvl="6" w:tplc="04090001" w:tentative="1">
+      <w:start w:val="1"/>
+      <w:numFmt w:val="bullet"/>
+      <w:lvlText w:val=""/>
+      <w:lvlJc w:val="left"/>
+      <w:pPr>
+        <w:ind w:left="5040" w:hanging="360"/>
+      </w:pPr>
+      <w:rPr>
+        <w:rFonts w:ascii="Symbol" w:hAnsi="Symbol" w:hint="default"/>
+      </w:rPr>
+    </w:lvl>
+    <w:lvl w:ilvl="7" w:tplc="04090003" w:tentative="1">
+      <w:start w:val="1"/>
+      <w:numFmt w:val="bullet"/>
+      <w:lvlText w:val="o"/>
+      <w:lvlJc w:val="left"/>
+      <w:pPr>
+        <w:ind w:left="5760" w:hanging="360"/>
+      </w:pPr>
+      <w:rPr>
+        <w:rFonts w:ascii="Courier New" w:hAnsi="Courier New" w:cs="Courier New" w:hint="default"/>
+      </w:rPr>
+    </w:lvl>
+    <w:lvl w:ilvl="8" w:tplc="04090005" w:tentative="1">
+      <w:start w:val="1"/>
+      <w:numFmt w:val="bullet"/>
+      <w:lvlText w:val=""/>
+      <w:lvlJc w:val="left"/>
+      <w:pPr>
+        <w:ind w:left="6480" w:hanging="360"/>
+      </w:pPr>
+      <w:rPr>
+        <w:rFonts w:ascii="Wingdings" w:hAnsi="Wingdings" w:hint="default"/>
+      </w:rPr>
+    </w:lvl>
+  </w:abstractNum>
+  <w:abstractNum w:abstractNumId="1" w15:restartNumberingAfterBreak="0">
+    <w:nsid w:val="03730FA7"/>
+    <w:multiLevelType w:val="hybridMultilevel"/>
+    <w:tmpl w:val="55D079FC"/>
+    <w:lvl w:ilvl="0" w:tplc="04090001">
+      <w:start w:val="1"/>
+      <w:numFmt w:val="bullet"/>
+      <w:lvlText w:val=""/>
+      <w:lvlJc w:val="left"/>
+      <w:pPr>
+        <w:ind w:left="720" w:hanging="360"/>
+      </w:pPr>
+      <w:rPr>
+        <w:rFonts w:ascii="Symbol" w:hAnsi="Symbol" w:hint="default"/>
+      </w:rPr>
+    </w:lvl>
+    <w:lvl w:ilvl="1" w:tplc="04090003" w:tentative="1">
+      <w:start w:val="1"/>
+      <w:numFmt w:val="bullet"/>
+      <w:lvlText w:val="o"/>
+      <w:lvlJc w:val="left"/>
+      <w:pPr>
+        <w:ind w:left="1440" w:hanging="360"/>
+      </w:pPr>
+      <w:rPr>
+        <w:rFonts w:ascii="Courier New" w:hAnsi="Courier New" w:cs="Courier New" w:hint="default"/>
+      </w:rPr>
+    </w:lvl>
+    <w:lvl w:ilvl="2" w:tplc="04090005" w:tentative="1">
+      <w:start w:val="1"/>
+      <w:numFmt w:val="bullet"/>
+      <w:lvlText w:val=""/>
+      <w:lvlJc w:val="left"/>
+      <w:pPr>
+        <w:ind w:left="2160" w:hanging="360"/>
+      </w:pPr>
+      <w:rPr>
+        <w:rFonts w:ascii="Wingdings" w:hAnsi="Wingdings" w:hint="default"/>
+      </w:rPr>
+    </w:lvl>
+    <w:lvl w:ilvl="3" w:tplc="04090001" w:tentative="1">
+      <w:start w:val="1"/>
+      <w:numFmt w:val="bullet"/>
+      <w:lvlText w:val=""/>
+      <w:lvlJc w:val="left"/>
+      <w:pPr>
+        <w:ind w:left="2880" w:hanging="360"/>
+      </w:pPr>
+      <w:rPr>
+        <w:rFonts w:ascii="Symbol" w:hAnsi="Symbol" w:hint="default"/>
+      </w:rPr>
+    </w:lvl>
+    <w:lvl w:ilvl="4" w:tplc="04090003" w:tentative="1">
+      <w:start w:val="1"/>
+      <w:numFmt w:val="bullet"/>
+      <w:lvlText w:val="o"/>
+      <w:lvlJc w:val="left"/>
+      <w:pPr>
+        <w:ind w:left="3600" w:hanging="360"/>
+      </w:pPr>
+      <w:rPr>
+        <w:rFonts w:ascii="Courier New" w:hAnsi="Courier New" w:cs="Courier New" w:hint="default"/>
+      </w:rPr>
+    </w:lvl>
+    <w:lvl w:ilvl="5" w:tplc="04090005" w:tentative="1">
+      <w:start w:val="1"/>
+      <w:numFmt w:val="bullet"/>
+      <w:lvlText w:val=""/>
+      <w:lvlJc w:val="left"/>
+      <w:pPr>
+        <w:ind w:left="4320" w:hanging="360"/>
+      </w:pPr>
+      <w:rPr>
+        <w:rFonts w:ascii="Wingdings" w:hAnsi="Wingdings" w:hint="default"/>
+      </w:rPr>
+    </w:lvl>
+    <w:lvl w:ilvl="6" w:tplc="04090001" w:tentative="1">
+      <w:start w:val="1"/>
+      <w:numFmt w:val="bullet"/>
+      <w:lvlText w:val=""/>
+      <w:lvlJc w:val="left"/>
+      <w:pPr>
+        <w:ind w:left="5040" w:hanging="360"/>
+      </w:pPr>
+      <w:rPr>
+        <w:rFonts w:ascii="Symbol" w:hAnsi="Symbol" w:hint="default"/>
+      </w:rPr>
+    </w:lvl>
+    <w:lvl w:ilvl="7" w:tplc="04090003" w:tentative="1">
+      <w:start w:val="1"/>
+      <w:numFmt w:val="bullet"/>
+      <w:lvlText w:val="o"/>
+      <w:lvlJc w:val="left"/>
+      <w:pPr>
+        <w:ind w:left="5760" w:hanging="360"/>
+      </w:pPr>
+      <w:rPr>
+        <w:rFonts w:ascii="Courier New" w:hAnsi="Courier New" w:cs="Courier New" w:hint="default"/>
+      </w:rPr>
+    </w:lvl>
+    <w:lvl w:ilvl="8" w:tplc="04090005" w:tentative="1">
+      <w:start w:val="1"/>
+      <w:numFmt w:val="bullet"/>
+      <w:lvlText w:val=""/>
+      <w:lvlJc w:val="left"/>
+      <w:pPr>
+        <w:ind w:left="6480" w:hanging="360"/>
+      </w:pPr>
+      <w:rPr>
+        <w:rFonts w:ascii="Wingdings" w:hAnsi="Wingdings" w:hint="default"/>
+      </w:rPr>
+    </w:lvl>
+  </w:abstractNum>
+  <w:abstractNum w:abstractNumId="2" w15:restartNumberingAfterBreak="0">
+    <w:nsid w:val="0BD1013A"/>
+    <w:multiLevelType w:val="hybridMultilevel"/>
+    <w:tmpl w:val="93C20AD2"/>
+    <w:lvl w:ilvl="0" w:tplc="04090001">
+      <w:start w:val="1"/>
+      <w:numFmt w:val="bullet"/>
+      <w:lvlText w:val=""/>
+      <w:lvlJc w:val="left"/>
+      <w:pPr>
+        <w:ind w:left="1080" w:hanging="360"/>
+      </w:pPr>
+      <w:rPr>
+        <w:rFonts w:ascii="Symbol" w:hAnsi="Symbol" w:hint="default"/>
+      </w:rPr>
+    </w:lvl>
+    <w:lvl w:ilvl="1" w:tplc="04090003" w:tentative="1">
+      <w:start w:val="1"/>
+      <w:numFmt w:val="bullet"/>
+      <w:lvlText w:val="o"/>
+      <w:lvlJc w:val="left"/>
+      <w:pPr>
+        <w:ind w:left="1800" w:hanging="360"/>
+      </w:pPr>
+      <w:rPr>
+        <w:rFonts w:ascii="Courier New" w:hAnsi="Courier New" w:cs="Courier New" w:hint="default"/>
+      </w:rPr>
+    </w:lvl>
+    <w:lvl w:ilvl="2" w:tplc="04090005" w:tentative="1">
+      <w:start w:val="1"/>
+      <w:numFmt w:val="bullet"/>
+      <w:lvlText w:val=""/>
+      <w:lvlJc w:val="left"/>
+      <w:pPr>
+        <w:ind w:left="2520" w:hanging="360"/>
+      </w:pPr>
+      <w:rPr>
+        <w:rFonts w:ascii="Wingdings" w:hAnsi="Wingdings" w:hint="default"/>
+      </w:rPr>
+    </w:lvl>
+    <w:lvl w:ilvl="3" w:tplc="04090001" w:tentative="1">
+      <w:start w:val="1"/>
+      <w:numFmt w:val="bullet"/>
+      <w:lvlText w:val=""/>
+      <w:lvlJc w:val="left"/>
+      <w:pPr>
+        <w:ind w:left="3240" w:hanging="360"/>
+      </w:pPr>
+      <w:rPr>
+        <w:rFonts w:ascii="Symbol" w:hAnsi="Symbol" w:hint="default"/>
+      </w:rPr>
+    </w:lvl>
+    <w:lvl w:ilvl="4" w:tplc="04090003" w:tentative="1">
+      <w:start w:val="1"/>
+      <w:numFmt w:val="bullet"/>
+      <w:lvlText w:val="o"/>
+      <w:lvlJc w:val="left"/>
+      <w:pPr>
+        <w:ind w:left="3960" w:hanging="360"/>
+      </w:pPr>
+      <w:rPr>
+        <w:rFonts w:ascii="Courier New" w:hAnsi="Courier New" w:cs="Courier New" w:hint="default"/>
+      </w:rPr>
+    </w:lvl>
+    <w:lvl w:ilvl="5" w:tplc="04090005" w:tentative="1">
+      <w:start w:val="1"/>
+      <w:numFmt w:val="bullet"/>
+      <w:lvlText w:val=""/>
+      <w:lvlJc w:val="left"/>
+      <w:pPr>
+        <w:ind w:left="4680" w:hanging="360"/>
+      </w:pPr>
+      <w:rPr>
+        <w:rFonts w:ascii="Wingdings" w:hAnsi="Wingdings" w:hint="default"/>
+      </w:rPr>
+    </w:lvl>
+    <w:lvl w:ilvl="6" w:tplc="04090001" w:tentative="1">
+      <w:start w:val="1"/>
+      <w:numFmt w:val="bullet"/>
+      <w:lvlText w:val=""/>
+      <w:lvlJc w:val="left"/>
+      <w:pPr>
+        <w:ind w:left="5400" w:hanging="360"/>
+      </w:pPr>
+      <w:rPr>
+        <w:rFonts w:ascii="Symbol" w:hAnsi="Symbol" w:hint="default"/>
+      </w:rPr>
+    </w:lvl>
+    <w:lvl w:ilvl="7" w:tplc="04090003" w:tentative="1">
+      <w:start w:val="1"/>
+      <w:numFmt w:val="bullet"/>
+      <w:lvlText w:val="o"/>
+      <w:lvlJc w:val="left"/>
+      <w:pPr>
+        <w:ind w:left="6120" w:hanging="360"/>
+      </w:pPr>
+      <w:rPr>
+        <w:rFonts w:ascii="Courier New" w:hAnsi="Courier New" w:cs="Courier New" w:hint="default"/>
+      </w:rPr>
+    </w:lvl>
+    <w:lvl w:ilvl="8" w:tplc="04090005" w:tentative="1">
+      <w:start w:val="1"/>
+      <w:numFmt w:val="bullet"/>
+      <w:lvlText w:val=""/>
+      <w:lvlJc w:val="left"/>
+      <w:pPr>
+        <w:ind w:left="6840" w:hanging="360"/>
+      </w:pPr>
+      <w:rPr>
+        <w:rFonts w:ascii="Wingdings" w:hAnsi="Wingdings" w:hint="default"/>
+      </w:rPr>
+    </w:lvl>
+  </w:abstractNum>
+  <w:abstractNum w:abstractNumId="3" w15:restartNumberingAfterBreak="0">
+    <w:nsid w:val="0BE74067"/>
+    <w:multiLevelType w:val="hybridMultilevel"/>
+    <w:tmpl w:val="F65CAA08"/>
+    <w:lvl w:ilvl="0" w:tplc="04090001">
+      <w:start w:val="1"/>
+      <w:numFmt w:val="bullet"/>
+      <w:lvlText w:val=""/>
+      <w:lvlJc w:val="left"/>
+      <w:pPr>
+        <w:ind w:left="1080" w:hanging="360"/>
+      </w:pPr>
+      <w:rPr>
+        <w:rFonts w:ascii="Symbol" w:hAnsi="Symbol" w:hint="default"/>
+      </w:rPr>
+    </w:lvl>
+    <w:lvl w:ilvl="1" w:tplc="04090003" w:tentative="1">
+      <w:start w:val="1"/>
+      <w:numFmt w:val="bullet"/>
+      <w:lvlText w:val="o"/>
+      <w:lvlJc w:val="left"/>
+      <w:pPr>
+        <w:ind w:left="1800" w:hanging="360"/>
+      </w:pPr>
+      <w:rPr>
+        <w:rFonts w:ascii="Courier New" w:hAnsi="Courier New" w:cs="Courier New" w:hint="default"/>
+      </w:rPr>
+    </w:lvl>
+    <w:lvl w:ilvl="2" w:tplc="04090005" w:tentative="1">
+      <w:start w:val="1"/>
+      <w:numFmt w:val="bullet"/>
+      <w:lvlText w:val=""/>
+      <w:lvlJc w:val="left"/>
+      <w:pPr>
+        <w:ind w:left="2520" w:hanging="360"/>
+      </w:pPr>
+      <w:rPr>
+        <w:rFonts w:ascii="Wingdings" w:hAnsi="Wingdings" w:hint="default"/>
+      </w:rPr>
+    </w:lvl>
+    <w:lvl w:ilvl="3" w:tplc="04090001" w:tentative="1">
+      <w:start w:val="1"/>
+      <w:numFmt w:val="bullet"/>
+      <w:lvlText w:val=""/>
+      <w:lvlJc w:val="left"/>
+      <w:pPr>
+        <w:ind w:left="3240" w:hanging="360"/>
+      </w:pPr>
+      <w:rPr>
+        <w:rFonts w:ascii="Symbol" w:hAnsi="Symbol" w:hint="default"/>
+      </w:rPr>
+    </w:lvl>
+    <w:lvl w:ilvl="4" w:tplc="04090003" w:tentative="1">
+      <w:start w:val="1"/>
+      <w:numFmt w:val="bullet"/>
+      <w:lvlText w:val="o"/>
+      <w:lvlJc w:val="left"/>
+      <w:pPr>
+        <w:ind w:left="3960" w:hanging="360"/>
+      </w:pPr>
+      <w:rPr>
+        <w:rFonts w:ascii="Courier New" w:hAnsi="Courier New" w:cs="Courier New" w:hint="default"/>
+      </w:rPr>
+    </w:lvl>
+    <w:lvl w:ilvl="5" w:tplc="04090005" w:tentative="1">
+      <w:start w:val="1"/>
+      <w:numFmt w:val="bullet"/>
+      <w:lvlText w:val=""/>
+      <w:lvlJc w:val="left"/>
+      <w:pPr>
+        <w:ind w:left="4680" w:hanging="360"/>
+      </w:pPr>
+      <w:rPr>
+        <w:rFonts w:ascii="Wingdings" w:hAnsi="Wingdings" w:hint="default"/>
+      </w:rPr>
+    </w:lvl>
+    <w:lvl w:ilvl="6" w:tplc="04090001" w:tentative="1">
+      <w:start w:val="1"/>
+      <w:numFmt w:val="bullet"/>
+      <w:lvlText w:val=""/>
+      <w:lvlJc w:val="left"/>
+      <w:pPr>
+        <w:ind w:left="5400" w:hanging="360"/>
+      </w:pPr>
+      <w:rPr>
+        <w:rFonts w:ascii="Symbol" w:hAnsi="Symbol" w:hint="default"/>
+      </w:rPr>
+    </w:lvl>
+    <w:lvl w:ilvl="7" w:tplc="04090003" w:tentative="1">
+      <w:start w:val="1"/>
+      <w:numFmt w:val="bullet"/>
+      <w:lvlText w:val="o"/>
+      <w:lvlJc w:val="left"/>
+      <w:pPr>
+        <w:ind w:left="6120" w:hanging="360"/>
+      </w:pPr>
+      <w:rPr>
+        <w:rFonts w:ascii="Courier New" w:hAnsi="Courier New" w:cs="Courier New" w:hint="default"/>
+      </w:rPr>
+    </w:lvl>
+    <w:lvl w:ilvl="8" w:tplc="04090005" w:tentative="1">
+      <w:start w:val="1"/>
+      <w:numFmt w:val="bullet"/>
+      <w:lvlText w:val=""/>
+      <w:lvlJc w:val="left"/>
+      <w:pPr>
+        <w:ind w:left="6840" w:hanging="360"/>
+      </w:pPr>
+      <w:rPr>
+        <w:rFonts w:ascii="Wingdings" w:hAnsi="Wingdings" w:hint="default"/>
+      </w:rPr>
+    </w:lvl>
+  </w:abstractNum>
+  <w:abstractNum w:abstractNumId="4" w15:restartNumberingAfterBreak="0">
     <w:nsid w:val="10F37295"/>
     <w:multiLevelType w:val="hybridMultilevel"/>
     <w:tmpl w:val="216699C4"/>
@@ -1226,7 +2631,7 @@
       </w:rPr>
     </w:lvl>
   </w:abstractNum>
-  <w:abstractNum w:abstractNumId="1" w15:restartNumberingAfterBreak="0">
+  <w:abstractNum w:abstractNumId="5" w15:restartNumberingAfterBreak="0">
     <w:nsid w:val="124D430C"/>
     <w:multiLevelType w:val="hybridMultilevel"/>
     <w:tmpl w:val="BA606684"/>
@@ -1339,7 +2744,7 @@
       </w:rPr>
     </w:lvl>
   </w:abstractNum>
-  <w:abstractNum w:abstractNumId="2" w15:restartNumberingAfterBreak="0">
+  <w:abstractNum w:abstractNumId="6" w15:restartNumberingAfterBreak="0">
     <w:nsid w:val="12F20903"/>
     <w:multiLevelType w:val="hybridMultilevel"/>
     <w:tmpl w:val="C56E972E"/>
@@ -1479,7 +2884,7 @@
       </w:rPr>
     </w:lvl>
   </w:abstractNum>
-  <w:abstractNum w:abstractNumId="3" w15:restartNumberingAfterBreak="0">
+  <w:abstractNum w:abstractNumId="7" w15:restartNumberingAfterBreak="0">
     <w:nsid w:val="1A0B5952"/>
     <w:multiLevelType w:val="hybridMultilevel"/>
     <w:tmpl w:val="C53E82D8"/>
@@ -1619,7 +3024,7 @@
       </w:rPr>
     </w:lvl>
   </w:abstractNum>
-  <w:abstractNum w:abstractNumId="4" w15:restartNumberingAfterBreak="0">
+  <w:abstractNum w:abstractNumId="8" w15:restartNumberingAfterBreak="0">
     <w:nsid w:val="1AEE5E37"/>
     <w:multiLevelType w:val="hybridMultilevel"/>
     <w:tmpl w:val="8154D96E"/>
@@ -1739,7 +3144,120 @@
       </w:pPr>
     </w:lvl>
   </w:abstractNum>
-  <w:abstractNum w:abstractNumId="5" w15:restartNumberingAfterBreak="0">
+  <w:abstractNum w:abstractNumId="9" w15:restartNumberingAfterBreak="0">
+    <w:nsid w:val="1EAC6FFC"/>
+    <w:multiLevelType w:val="hybridMultilevel"/>
+    <w:tmpl w:val="D1F2C24C"/>
+    <w:lvl w:ilvl="0" w:tplc="04090001">
+      <w:start w:val="1"/>
+      <w:numFmt w:val="bullet"/>
+      <w:lvlText w:val=""/>
+      <w:lvlJc w:val="left"/>
+      <w:pPr>
+        <w:ind w:left="720" w:hanging="360"/>
+      </w:pPr>
+      <w:rPr>
+        <w:rFonts w:ascii="Symbol" w:hAnsi="Symbol" w:hint="default"/>
+      </w:rPr>
+    </w:lvl>
+    <w:lvl w:ilvl="1" w:tplc="04090003" w:tentative="1">
+      <w:start w:val="1"/>
+      <w:numFmt w:val="bullet"/>
+      <w:lvlText w:val="o"/>
+      <w:lvlJc w:val="left"/>
+      <w:pPr>
+        <w:ind w:left="1440" w:hanging="360"/>
+      </w:pPr>
+      <w:rPr>
+        <w:rFonts w:ascii="Courier New" w:hAnsi="Courier New" w:cs="Courier New" w:hint="default"/>
+      </w:rPr>
+    </w:lvl>
+    <w:lvl w:ilvl="2" w:tplc="04090005" w:tentative="1">
+      <w:start w:val="1"/>
+      <w:numFmt w:val="bullet"/>
+      <w:lvlText w:val=""/>
+      <w:lvlJc w:val="left"/>
+      <w:pPr>
+        <w:ind w:left="2160" w:hanging="360"/>
+      </w:pPr>
+      <w:rPr>
+        <w:rFonts w:ascii="Wingdings" w:hAnsi="Wingdings" w:hint="default"/>
+      </w:rPr>
+    </w:lvl>
+    <w:lvl w:ilvl="3" w:tplc="04090001" w:tentative="1">
+      <w:start w:val="1"/>
+      <w:numFmt w:val="bullet"/>
+      <w:lvlText w:val=""/>
+      <w:lvlJc w:val="left"/>
+      <w:pPr>
+        <w:ind w:left="2880" w:hanging="360"/>
+      </w:pPr>
+      <w:rPr>
+        <w:rFonts w:ascii="Symbol" w:hAnsi="Symbol" w:hint="default"/>
+      </w:rPr>
+    </w:lvl>
+    <w:lvl w:ilvl="4" w:tplc="04090003" w:tentative="1">
+      <w:start w:val="1"/>
+      <w:numFmt w:val="bullet"/>
+      <w:lvlText w:val="o"/>
+      <w:lvlJc w:val="left"/>
+      <w:pPr>
+        <w:ind w:left="3600" w:hanging="360"/>
+      </w:pPr>
+      <w:rPr>
+        <w:rFonts w:ascii="Courier New" w:hAnsi="Courier New" w:cs="Courier New" w:hint="default"/>
+      </w:rPr>
+    </w:lvl>
+    <w:lvl w:ilvl="5" w:tplc="04090005" w:tentative="1">
+      <w:start w:val="1"/>
+      <w:numFmt w:val="bullet"/>
+      <w:lvlText w:val=""/>
+      <w:lvlJc w:val="left"/>
+      <w:pPr>
+        <w:ind w:left="4320" w:hanging="360"/>
+      </w:pPr>
+      <w:rPr>
+        <w:rFonts w:ascii="Wingdings" w:hAnsi="Wingdings" w:hint="default"/>
+      </w:rPr>
+    </w:lvl>
+    <w:lvl w:ilvl="6" w:tplc="04090001" w:tentative="1">
+      <w:start w:val="1"/>
+      <w:numFmt w:val="bullet"/>
+      <w:lvlText w:val=""/>
+      <w:lvlJc w:val="left"/>
+      <w:pPr>
+        <w:ind w:left="5040" w:hanging="360"/>
+      </w:pPr>
+      <w:rPr>
+        <w:rFonts w:ascii="Symbol" w:hAnsi="Symbol" w:hint="default"/>
+      </w:rPr>
+    </w:lvl>
+    <w:lvl w:ilvl="7" w:tplc="04090003" w:tentative="1">
+      <w:start w:val="1"/>
+      <w:numFmt w:val="bullet"/>
+      <w:lvlText w:val="o"/>
+      <w:lvlJc w:val="left"/>
+      <w:pPr>
+        <w:ind w:left="5760" w:hanging="360"/>
+      </w:pPr>
+      <w:rPr>
+        <w:rFonts w:ascii="Courier New" w:hAnsi="Courier New" w:cs="Courier New" w:hint="default"/>
+      </w:rPr>
+    </w:lvl>
+    <w:lvl w:ilvl="8" w:tplc="04090005" w:tentative="1">
+      <w:start w:val="1"/>
+      <w:numFmt w:val="bullet"/>
+      <w:lvlText w:val=""/>
+      <w:lvlJc w:val="left"/>
+      <w:pPr>
+        <w:ind w:left="6480" w:hanging="360"/>
+      </w:pPr>
+      <w:rPr>
+        <w:rFonts w:ascii="Wingdings" w:hAnsi="Wingdings" w:hint="default"/>
+      </w:rPr>
+    </w:lvl>
+  </w:abstractNum>
+  <w:abstractNum w:abstractNumId="10" w15:restartNumberingAfterBreak="0">
     <w:nsid w:val="1FCC00A8"/>
     <w:multiLevelType w:val="hybridMultilevel"/>
     <w:tmpl w:val="D7D245DE"/>
@@ -1879,7 +3397,7 @@
       </w:rPr>
     </w:lvl>
   </w:abstractNum>
-  <w:abstractNum w:abstractNumId="6" w15:restartNumberingAfterBreak="0">
+  <w:abstractNum w:abstractNumId="11" w15:restartNumberingAfterBreak="0">
     <w:nsid w:val="21254C45"/>
     <w:multiLevelType w:val="hybridMultilevel"/>
     <w:tmpl w:val="80EA21DA"/>
@@ -1965,7 +3483,93 @@
       </w:pPr>
     </w:lvl>
   </w:abstractNum>
-  <w:abstractNum w:abstractNumId="7" w15:restartNumberingAfterBreak="0">
+  <w:abstractNum w:abstractNumId="12" w15:restartNumberingAfterBreak="0">
+    <w:nsid w:val="2278129A"/>
+    <w:multiLevelType w:val="hybridMultilevel"/>
+    <w:tmpl w:val="C3BEFEAE"/>
+    <w:lvl w:ilvl="0" w:tplc="0409000F">
+      <w:start w:val="1"/>
+      <w:numFmt w:val="decimal"/>
+      <w:lvlText w:val="%1."/>
+      <w:lvlJc w:val="left"/>
+      <w:pPr>
+        <w:ind w:left="720" w:hanging="360"/>
+      </w:pPr>
+    </w:lvl>
+    <w:lvl w:ilvl="1" w:tplc="04090019" w:tentative="1">
+      <w:start w:val="1"/>
+      <w:numFmt w:val="lowerLetter"/>
+      <w:lvlText w:val="%2."/>
+      <w:lvlJc w:val="left"/>
+      <w:pPr>
+        <w:ind w:left="1440" w:hanging="360"/>
+      </w:pPr>
+    </w:lvl>
+    <w:lvl w:ilvl="2" w:tplc="0409001B" w:tentative="1">
+      <w:start w:val="1"/>
+      <w:numFmt w:val="lowerRoman"/>
+      <w:lvlText w:val="%3."/>
+      <w:lvlJc w:val="right"/>
+      <w:pPr>
+        <w:ind w:left="2160" w:hanging="180"/>
+      </w:pPr>
+    </w:lvl>
+    <w:lvl w:ilvl="3" w:tplc="0409000F" w:tentative="1">
+      <w:start w:val="1"/>
+      <w:numFmt w:val="decimal"/>
+      <w:lvlText w:val="%4."/>
+      <w:lvlJc w:val="left"/>
+      <w:pPr>
+        <w:ind w:left="2880" w:hanging="360"/>
+      </w:pPr>
+    </w:lvl>
+    <w:lvl w:ilvl="4" w:tplc="04090019" w:tentative="1">
+      <w:start w:val="1"/>
+      <w:numFmt w:val="lowerLetter"/>
+      <w:lvlText w:val="%5."/>
+      <w:lvlJc w:val="left"/>
+      <w:pPr>
+        <w:ind w:left="3600" w:hanging="360"/>
+      </w:pPr>
+    </w:lvl>
+    <w:lvl w:ilvl="5" w:tplc="0409001B" w:tentative="1">
+      <w:start w:val="1"/>
+      <w:numFmt w:val="lowerRoman"/>
+      <w:lvlText w:val="%6."/>
+      <w:lvlJc w:val="right"/>
+      <w:pPr>
+        <w:ind w:left="4320" w:hanging="180"/>
+      </w:pPr>
+    </w:lvl>
+    <w:lvl w:ilvl="6" w:tplc="0409000F" w:tentative="1">
+      <w:start w:val="1"/>
+      <w:numFmt w:val="decimal"/>
+      <w:lvlText w:val="%7."/>
+      <w:lvlJc w:val="left"/>
+      <w:pPr>
+        <w:ind w:left="5040" w:hanging="360"/>
+      </w:pPr>
+    </w:lvl>
+    <w:lvl w:ilvl="7" w:tplc="04090019" w:tentative="1">
+      <w:start w:val="1"/>
+      <w:numFmt w:val="lowerLetter"/>
+      <w:lvlText w:val="%8."/>
+      <w:lvlJc w:val="left"/>
+      <w:pPr>
+        <w:ind w:left="5760" w:hanging="360"/>
+      </w:pPr>
+    </w:lvl>
+    <w:lvl w:ilvl="8" w:tplc="0409001B" w:tentative="1">
+      <w:start w:val="1"/>
+      <w:numFmt w:val="lowerRoman"/>
+      <w:lvlText w:val="%9."/>
+      <w:lvlJc w:val="right"/>
+      <w:pPr>
+        <w:ind w:left="6480" w:hanging="180"/>
+      </w:pPr>
+    </w:lvl>
+  </w:abstractNum>
+  <w:abstractNum w:abstractNumId="13" w15:restartNumberingAfterBreak="0">
     <w:nsid w:val="22D74D32"/>
     <w:multiLevelType w:val="hybridMultilevel"/>
     <w:tmpl w:val="8F04170E"/>
@@ -2105,7 +3709,93 @@
       </w:rPr>
     </w:lvl>
   </w:abstractNum>
-  <w:abstractNum w:abstractNumId="8" w15:restartNumberingAfterBreak="0">
+  <w:abstractNum w:abstractNumId="14" w15:restartNumberingAfterBreak="0">
+    <w:nsid w:val="246576A9"/>
+    <w:multiLevelType w:val="hybridMultilevel"/>
+    <w:tmpl w:val="41B65606"/>
+    <w:lvl w:ilvl="0" w:tplc="FFFFFFFF">
+      <w:start w:val="1"/>
+      <w:numFmt w:val="decimal"/>
+      <w:lvlText w:val="%1."/>
+      <w:lvlJc w:val="left"/>
+      <w:pPr>
+        <w:ind w:left="1440" w:hanging="360"/>
+      </w:pPr>
+    </w:lvl>
+    <w:lvl w:ilvl="1" w:tplc="FFFFFFFF" w:tentative="1">
+      <w:start w:val="1"/>
+      <w:numFmt w:val="lowerLetter"/>
+      <w:lvlText w:val="%2."/>
+      <w:lvlJc w:val="left"/>
+      <w:pPr>
+        <w:ind w:left="2160" w:hanging="360"/>
+      </w:pPr>
+    </w:lvl>
+    <w:lvl w:ilvl="2" w:tplc="FFFFFFFF" w:tentative="1">
+      <w:start w:val="1"/>
+      <w:numFmt w:val="lowerRoman"/>
+      <w:lvlText w:val="%3."/>
+      <w:lvlJc w:val="right"/>
+      <w:pPr>
+        <w:ind w:left="2880" w:hanging="180"/>
+      </w:pPr>
+    </w:lvl>
+    <w:lvl w:ilvl="3" w:tplc="FFFFFFFF" w:tentative="1">
+      <w:start w:val="1"/>
+      <w:numFmt w:val="decimal"/>
+      <w:lvlText w:val="%4."/>
+      <w:lvlJc w:val="left"/>
+      <w:pPr>
+        <w:ind w:left="3600" w:hanging="360"/>
+      </w:pPr>
+    </w:lvl>
+    <w:lvl w:ilvl="4" w:tplc="FFFFFFFF" w:tentative="1">
+      <w:start w:val="1"/>
+      <w:numFmt w:val="lowerLetter"/>
+      <w:lvlText w:val="%5."/>
+      <w:lvlJc w:val="left"/>
+      <w:pPr>
+        <w:ind w:left="4320" w:hanging="360"/>
+      </w:pPr>
+    </w:lvl>
+    <w:lvl w:ilvl="5" w:tplc="FFFFFFFF" w:tentative="1">
+      <w:start w:val="1"/>
+      <w:numFmt w:val="lowerRoman"/>
+      <w:lvlText w:val="%6."/>
+      <w:lvlJc w:val="right"/>
+      <w:pPr>
+        <w:ind w:left="5040" w:hanging="180"/>
+      </w:pPr>
+    </w:lvl>
+    <w:lvl w:ilvl="6" w:tplc="FFFFFFFF" w:tentative="1">
+      <w:start w:val="1"/>
+      <w:numFmt w:val="decimal"/>
+      <w:lvlText w:val="%7."/>
+      <w:lvlJc w:val="left"/>
+      <w:pPr>
+        <w:ind w:left="5760" w:hanging="360"/>
+      </w:pPr>
+    </w:lvl>
+    <w:lvl w:ilvl="7" w:tplc="FFFFFFFF" w:tentative="1">
+      <w:start w:val="1"/>
+      <w:numFmt w:val="lowerLetter"/>
+      <w:lvlText w:val="%8."/>
+      <w:lvlJc w:val="left"/>
+      <w:pPr>
+        <w:ind w:left="6480" w:hanging="360"/>
+      </w:pPr>
+    </w:lvl>
+    <w:lvl w:ilvl="8" w:tplc="FFFFFFFF" w:tentative="1">
+      <w:start w:val="1"/>
+      <w:numFmt w:val="lowerRoman"/>
+      <w:lvlText w:val="%9."/>
+      <w:lvlJc w:val="right"/>
+      <w:pPr>
+        <w:ind w:left="7200" w:hanging="180"/>
+      </w:pPr>
+    </w:lvl>
+  </w:abstractNum>
+  <w:abstractNum w:abstractNumId="15" w15:restartNumberingAfterBreak="0">
     <w:nsid w:val="248375CD"/>
     <w:multiLevelType w:val="hybridMultilevel"/>
     <w:tmpl w:val="F48676AE"/>
@@ -2218,7 +3908,323 @@
       </w:rPr>
     </w:lvl>
   </w:abstractNum>
-  <w:abstractNum w:abstractNumId="9" w15:restartNumberingAfterBreak="0">
+  <w:abstractNum w:abstractNumId="16" w15:restartNumberingAfterBreak="0">
+    <w:nsid w:val="2AB6508C"/>
+    <w:multiLevelType w:val="hybridMultilevel"/>
+    <w:tmpl w:val="A692B65C"/>
+    <w:lvl w:ilvl="0" w:tplc="04090001">
+      <w:start w:val="1"/>
+      <w:numFmt w:val="bullet"/>
+      <w:lvlText w:val=""/>
+      <w:lvlJc w:val="left"/>
+      <w:pPr>
+        <w:ind w:left="1080" w:hanging="360"/>
+      </w:pPr>
+      <w:rPr>
+        <w:rFonts w:ascii="Symbol" w:hAnsi="Symbol" w:hint="default"/>
+      </w:rPr>
+    </w:lvl>
+    <w:lvl w:ilvl="1" w:tplc="04090003" w:tentative="1">
+      <w:start w:val="1"/>
+      <w:numFmt w:val="bullet"/>
+      <w:lvlText w:val="o"/>
+      <w:lvlJc w:val="left"/>
+      <w:pPr>
+        <w:ind w:left="1800" w:hanging="360"/>
+      </w:pPr>
+      <w:rPr>
+        <w:rFonts w:ascii="Courier New" w:hAnsi="Courier New" w:cs="Courier New" w:hint="default"/>
+      </w:rPr>
+    </w:lvl>
+    <w:lvl w:ilvl="2" w:tplc="04090005" w:tentative="1">
+      <w:start w:val="1"/>
+      <w:numFmt w:val="bullet"/>
+      <w:lvlText w:val=""/>
+      <w:lvlJc w:val="left"/>
+      <w:pPr>
+        <w:ind w:left="2520" w:hanging="360"/>
+      </w:pPr>
+      <w:rPr>
+        <w:rFonts w:ascii="Wingdings" w:hAnsi="Wingdings" w:hint="default"/>
+      </w:rPr>
+    </w:lvl>
+    <w:lvl w:ilvl="3" w:tplc="04090001" w:tentative="1">
+      <w:start w:val="1"/>
+      <w:numFmt w:val="bullet"/>
+      <w:lvlText w:val=""/>
+      <w:lvlJc w:val="left"/>
+      <w:pPr>
+        <w:ind w:left="3240" w:hanging="360"/>
+      </w:pPr>
+      <w:rPr>
+        <w:rFonts w:ascii="Symbol" w:hAnsi="Symbol" w:hint="default"/>
+      </w:rPr>
+    </w:lvl>
+    <w:lvl w:ilvl="4" w:tplc="04090003" w:tentative="1">
+      <w:start w:val="1"/>
+      <w:numFmt w:val="bullet"/>
+      <w:lvlText w:val="o"/>
+      <w:lvlJc w:val="left"/>
+      <w:pPr>
+        <w:ind w:left="3960" w:hanging="360"/>
+      </w:pPr>
+      <w:rPr>
+        <w:rFonts w:ascii="Courier New" w:hAnsi="Courier New" w:cs="Courier New" w:hint="default"/>
+      </w:rPr>
+    </w:lvl>
+    <w:lvl w:ilvl="5" w:tplc="04090005" w:tentative="1">
+      <w:start w:val="1"/>
+      <w:numFmt w:val="bullet"/>
+      <w:lvlText w:val=""/>
+      <w:lvlJc w:val="left"/>
+      <w:pPr>
+        <w:ind w:left="4680" w:hanging="360"/>
+      </w:pPr>
+      <w:rPr>
+        <w:rFonts w:ascii="Wingdings" w:hAnsi="Wingdings" w:hint="default"/>
+      </w:rPr>
+    </w:lvl>
+    <w:lvl w:ilvl="6" w:tplc="04090001" w:tentative="1">
+      <w:start w:val="1"/>
+      <w:numFmt w:val="bullet"/>
+      <w:lvlText w:val=""/>
+      <w:lvlJc w:val="left"/>
+      <w:pPr>
+        <w:ind w:left="5400" w:hanging="360"/>
+      </w:pPr>
+      <w:rPr>
+        <w:rFonts w:ascii="Symbol" w:hAnsi="Symbol" w:hint="default"/>
+      </w:rPr>
+    </w:lvl>
+    <w:lvl w:ilvl="7" w:tplc="04090003" w:tentative="1">
+      <w:start w:val="1"/>
+      <w:numFmt w:val="bullet"/>
+      <w:lvlText w:val="o"/>
+      <w:lvlJc w:val="left"/>
+      <w:pPr>
+        <w:ind w:left="6120" w:hanging="360"/>
+      </w:pPr>
+      <w:rPr>
+        <w:rFonts w:ascii="Courier New" w:hAnsi="Courier New" w:cs="Courier New" w:hint="default"/>
+      </w:rPr>
+    </w:lvl>
+    <w:lvl w:ilvl="8" w:tplc="04090005" w:tentative="1">
+      <w:start w:val="1"/>
+      <w:numFmt w:val="bullet"/>
+      <w:lvlText w:val=""/>
+      <w:lvlJc w:val="left"/>
+      <w:pPr>
+        <w:ind w:left="6840" w:hanging="360"/>
+      </w:pPr>
+      <w:rPr>
+        <w:rFonts w:ascii="Wingdings" w:hAnsi="Wingdings" w:hint="default"/>
+      </w:rPr>
+    </w:lvl>
+  </w:abstractNum>
+  <w:abstractNum w:abstractNumId="17" w15:restartNumberingAfterBreak="0">
+    <w:nsid w:val="2BCA1792"/>
+    <w:multiLevelType w:val="multilevel"/>
+    <w:tmpl w:val="F7728FCC"/>
+    <w:lvl w:ilvl="0">
+      <w:start w:val="1"/>
+      <w:numFmt w:val="decimal"/>
+      <w:lvlText w:val="%1."/>
+      <w:lvlJc w:val="left"/>
+      <w:pPr>
+        <w:tabs>
+          <w:tab w:val="num" w:pos="720"/>
+        </w:tabs>
+        <w:ind w:left="720" w:hanging="360"/>
+      </w:pPr>
+    </w:lvl>
+    <w:lvl w:ilvl="1">
+      <w:start w:val="1"/>
+      <w:numFmt w:val="bullet"/>
+      <w:lvlText w:val="o"/>
+      <w:lvlJc w:val="left"/>
+      <w:pPr>
+        <w:tabs>
+          <w:tab w:val="num" w:pos="1440"/>
+        </w:tabs>
+        <w:ind w:left="1440" w:hanging="360"/>
+      </w:pPr>
+      <w:rPr>
+        <w:rFonts w:ascii="Courier New" w:hAnsi="Courier New" w:hint="default"/>
+        <w:sz w:val="20"/>
+      </w:rPr>
+    </w:lvl>
+    <w:lvl w:ilvl="2" w:tentative="1">
+      <w:start w:val="1"/>
+      <w:numFmt w:val="decimal"/>
+      <w:lvlText w:val="%3."/>
+      <w:lvlJc w:val="left"/>
+      <w:pPr>
+        <w:tabs>
+          <w:tab w:val="num" w:pos="2160"/>
+        </w:tabs>
+        <w:ind w:left="2160" w:hanging="360"/>
+      </w:pPr>
+    </w:lvl>
+    <w:lvl w:ilvl="3" w:tentative="1">
+      <w:start w:val="1"/>
+      <w:numFmt w:val="decimal"/>
+      <w:lvlText w:val="%4."/>
+      <w:lvlJc w:val="left"/>
+      <w:pPr>
+        <w:tabs>
+          <w:tab w:val="num" w:pos="2880"/>
+        </w:tabs>
+        <w:ind w:left="2880" w:hanging="360"/>
+      </w:pPr>
+    </w:lvl>
+    <w:lvl w:ilvl="4" w:tentative="1">
+      <w:start w:val="1"/>
+      <w:numFmt w:val="decimal"/>
+      <w:lvlText w:val="%5."/>
+      <w:lvlJc w:val="left"/>
+      <w:pPr>
+        <w:tabs>
+          <w:tab w:val="num" w:pos="3600"/>
+        </w:tabs>
+        <w:ind w:left="3600" w:hanging="360"/>
+      </w:pPr>
+    </w:lvl>
+    <w:lvl w:ilvl="5" w:tentative="1">
+      <w:start w:val="1"/>
+      <w:numFmt w:val="decimal"/>
+      <w:lvlText w:val="%6."/>
+      <w:lvlJc w:val="left"/>
+      <w:pPr>
+        <w:tabs>
+          <w:tab w:val="num" w:pos="4320"/>
+        </w:tabs>
+        <w:ind w:left="4320" w:hanging="360"/>
+      </w:pPr>
+    </w:lvl>
+    <w:lvl w:ilvl="6" w:tentative="1">
+      <w:start w:val="1"/>
+      <w:numFmt w:val="decimal"/>
+      <w:lvlText w:val="%7."/>
+      <w:lvlJc w:val="left"/>
+      <w:pPr>
+        <w:tabs>
+          <w:tab w:val="num" w:pos="5040"/>
+        </w:tabs>
+        <w:ind w:left="5040" w:hanging="360"/>
+      </w:pPr>
+    </w:lvl>
+    <w:lvl w:ilvl="7" w:tentative="1">
+      <w:start w:val="1"/>
+      <w:numFmt w:val="decimal"/>
+      <w:lvlText w:val="%8."/>
+      <w:lvlJc w:val="left"/>
+      <w:pPr>
+        <w:tabs>
+          <w:tab w:val="num" w:pos="5760"/>
+        </w:tabs>
+        <w:ind w:left="5760" w:hanging="360"/>
+      </w:pPr>
+    </w:lvl>
+    <w:lvl w:ilvl="8" w:tentative="1">
+      <w:start w:val="1"/>
+      <w:numFmt w:val="decimal"/>
+      <w:lvlText w:val="%9."/>
+      <w:lvlJc w:val="left"/>
+      <w:pPr>
+        <w:tabs>
+          <w:tab w:val="num" w:pos="6480"/>
+        </w:tabs>
+        <w:ind w:left="6480" w:hanging="360"/>
+      </w:pPr>
+    </w:lvl>
+  </w:abstractNum>
+  <w:abstractNum w:abstractNumId="18" w15:restartNumberingAfterBreak="0">
+    <w:nsid w:val="2E0E00AC"/>
+    <w:multiLevelType w:val="hybridMultilevel"/>
+    <w:tmpl w:val="41B65606"/>
+    <w:lvl w:ilvl="0" w:tplc="0409000F">
+      <w:start w:val="1"/>
+      <w:numFmt w:val="decimal"/>
+      <w:lvlText w:val="%1."/>
+      <w:lvlJc w:val="left"/>
+      <w:pPr>
+        <w:ind w:left="720" w:hanging="360"/>
+      </w:pPr>
+    </w:lvl>
+    <w:lvl w:ilvl="1" w:tplc="04090019" w:tentative="1">
+      <w:start w:val="1"/>
+      <w:numFmt w:val="lowerLetter"/>
+      <w:lvlText w:val="%2."/>
+      <w:lvlJc w:val="left"/>
+      <w:pPr>
+        <w:ind w:left="1440" w:hanging="360"/>
+      </w:pPr>
+    </w:lvl>
+    <w:lvl w:ilvl="2" w:tplc="0409001B" w:tentative="1">
+      <w:start w:val="1"/>
+      <w:numFmt w:val="lowerRoman"/>
+      <w:lvlText w:val="%3."/>
+      <w:lvlJc w:val="right"/>
+      <w:pPr>
+        <w:ind w:left="2160" w:hanging="180"/>
+      </w:pPr>
+    </w:lvl>
+    <w:lvl w:ilvl="3" w:tplc="0409000F" w:tentative="1">
+      <w:start w:val="1"/>
+      <w:numFmt w:val="decimal"/>
+      <w:lvlText w:val="%4."/>
+      <w:lvlJc w:val="left"/>
+      <w:pPr>
+        <w:ind w:left="2880" w:hanging="360"/>
+      </w:pPr>
+    </w:lvl>
+    <w:lvl w:ilvl="4" w:tplc="04090019" w:tentative="1">
+      <w:start w:val="1"/>
+      <w:numFmt w:val="lowerLetter"/>
+      <w:lvlText w:val="%5."/>
+      <w:lvlJc w:val="left"/>
+      <w:pPr>
+        <w:ind w:left="3600" w:hanging="360"/>
+      </w:pPr>
+    </w:lvl>
+    <w:lvl w:ilvl="5" w:tplc="0409001B" w:tentative="1">
+      <w:start w:val="1"/>
+      <w:numFmt w:val="lowerRoman"/>
+      <w:lvlText w:val="%6."/>
+      <w:lvlJc w:val="right"/>
+      <w:pPr>
+        <w:ind w:left="4320" w:hanging="180"/>
+      </w:pPr>
+    </w:lvl>
+    <w:lvl w:ilvl="6" w:tplc="0409000F" w:tentative="1">
+      <w:start w:val="1"/>
+      <w:numFmt w:val="decimal"/>
+      <w:lvlText w:val="%7."/>
+      <w:lvlJc w:val="left"/>
+      <w:pPr>
+        <w:ind w:left="5040" w:hanging="360"/>
+      </w:pPr>
+    </w:lvl>
+    <w:lvl w:ilvl="7" w:tplc="04090019" w:tentative="1">
+      <w:start w:val="1"/>
+      <w:numFmt w:val="lowerLetter"/>
+      <w:lvlText w:val="%8."/>
+      <w:lvlJc w:val="left"/>
+      <w:pPr>
+        <w:ind w:left="5760" w:hanging="360"/>
+      </w:pPr>
+    </w:lvl>
+    <w:lvl w:ilvl="8" w:tplc="0409001B" w:tentative="1">
+      <w:start w:val="1"/>
+      <w:numFmt w:val="lowerRoman"/>
+      <w:lvlText w:val="%9."/>
+      <w:lvlJc w:val="right"/>
+      <w:pPr>
+        <w:ind w:left="6480" w:hanging="180"/>
+      </w:pPr>
+    </w:lvl>
+  </w:abstractNum>
+  <w:abstractNum w:abstractNumId="19" w15:restartNumberingAfterBreak="0">
     <w:nsid w:val="2E83152C"/>
     <w:multiLevelType w:val="hybridMultilevel"/>
     <w:tmpl w:val="FF40E1BC"/>
@@ -2331,7 +4337,269 @@
       </w:rPr>
     </w:lvl>
   </w:abstractNum>
-  <w:abstractNum w:abstractNumId="10" w15:restartNumberingAfterBreak="0">
+  <w:abstractNum w:abstractNumId="20" w15:restartNumberingAfterBreak="0">
+    <w:nsid w:val="308D4AEE"/>
+    <w:multiLevelType w:val="multilevel"/>
+    <w:tmpl w:val="9D540E64"/>
+    <w:lvl w:ilvl="0">
+      <w:start w:val="1"/>
+      <w:numFmt w:val="bullet"/>
+      <w:lvlText w:val=""/>
+      <w:lvlJc w:val="left"/>
+      <w:pPr>
+        <w:tabs>
+          <w:tab w:val="num" w:pos="1440"/>
+        </w:tabs>
+        <w:ind w:left="1440" w:hanging="360"/>
+      </w:pPr>
+      <w:rPr>
+        <w:rFonts w:ascii="Symbol" w:hAnsi="Symbol" w:hint="default"/>
+        <w:sz w:val="20"/>
+      </w:rPr>
+    </w:lvl>
+    <w:lvl w:ilvl="1" w:tentative="1">
+      <w:start w:val="1"/>
+      <w:numFmt w:val="bullet"/>
+      <w:lvlText w:val="o"/>
+      <w:lvlJc w:val="left"/>
+      <w:pPr>
+        <w:tabs>
+          <w:tab w:val="num" w:pos="2160"/>
+        </w:tabs>
+        <w:ind w:left="2160" w:hanging="360"/>
+      </w:pPr>
+      <w:rPr>
+        <w:rFonts w:ascii="Courier New" w:hAnsi="Courier New" w:hint="default"/>
+        <w:sz w:val="20"/>
+      </w:rPr>
+    </w:lvl>
+    <w:lvl w:ilvl="2" w:tentative="1">
+      <w:start w:val="1"/>
+      <w:numFmt w:val="bullet"/>
+      <w:lvlText w:val=""/>
+      <w:lvlJc w:val="left"/>
+      <w:pPr>
+        <w:tabs>
+          <w:tab w:val="num" w:pos="2880"/>
+        </w:tabs>
+        <w:ind w:left="2880" w:hanging="360"/>
+      </w:pPr>
+      <w:rPr>
+        <w:rFonts w:ascii="Wingdings" w:hAnsi="Wingdings" w:hint="default"/>
+        <w:sz w:val="20"/>
+      </w:rPr>
+    </w:lvl>
+    <w:lvl w:ilvl="3" w:tentative="1">
+      <w:start w:val="1"/>
+      <w:numFmt w:val="bullet"/>
+      <w:lvlText w:val=""/>
+      <w:lvlJc w:val="left"/>
+      <w:pPr>
+        <w:tabs>
+          <w:tab w:val="num" w:pos="3600"/>
+        </w:tabs>
+        <w:ind w:left="3600" w:hanging="360"/>
+      </w:pPr>
+      <w:rPr>
+        <w:rFonts w:ascii="Wingdings" w:hAnsi="Wingdings" w:hint="default"/>
+        <w:sz w:val="20"/>
+      </w:rPr>
+    </w:lvl>
+    <w:lvl w:ilvl="4" w:tentative="1">
+      <w:start w:val="1"/>
+      <w:numFmt w:val="bullet"/>
+      <w:lvlText w:val=""/>
+      <w:lvlJc w:val="left"/>
+      <w:pPr>
+        <w:tabs>
+          <w:tab w:val="num" w:pos="4320"/>
+        </w:tabs>
+        <w:ind w:left="4320" w:hanging="360"/>
+      </w:pPr>
+      <w:rPr>
+        <w:rFonts w:ascii="Wingdings" w:hAnsi="Wingdings" w:hint="default"/>
+        <w:sz w:val="20"/>
+      </w:rPr>
+    </w:lvl>
+    <w:lvl w:ilvl="5" w:tentative="1">
+      <w:start w:val="1"/>
+      <w:numFmt w:val="bullet"/>
+      <w:lvlText w:val=""/>
+      <w:lvlJc w:val="left"/>
+      <w:pPr>
+        <w:tabs>
+          <w:tab w:val="num" w:pos="5040"/>
+        </w:tabs>
+        <w:ind w:left="5040" w:hanging="360"/>
+      </w:pPr>
+      <w:rPr>
+        <w:rFonts w:ascii="Wingdings" w:hAnsi="Wingdings" w:hint="default"/>
+        <w:sz w:val="20"/>
+      </w:rPr>
+    </w:lvl>
+    <w:lvl w:ilvl="6" w:tentative="1">
+      <w:start w:val="1"/>
+      <w:numFmt w:val="bullet"/>
+      <w:lvlText w:val=""/>
+      <w:lvlJc w:val="left"/>
+      <w:pPr>
+        <w:tabs>
+          <w:tab w:val="num" w:pos="5760"/>
+        </w:tabs>
+        <w:ind w:left="5760" w:hanging="360"/>
+      </w:pPr>
+      <w:rPr>
+        <w:rFonts w:ascii="Wingdings" w:hAnsi="Wingdings" w:hint="default"/>
+        <w:sz w:val="20"/>
+      </w:rPr>
+    </w:lvl>
+    <w:lvl w:ilvl="7" w:tentative="1">
+      <w:start w:val="1"/>
+      <w:numFmt w:val="bullet"/>
+      <w:lvlText w:val=""/>
+      <w:lvlJc w:val="left"/>
+      <w:pPr>
+        <w:tabs>
+          <w:tab w:val="num" w:pos="6480"/>
+        </w:tabs>
+        <w:ind w:left="6480" w:hanging="360"/>
+      </w:pPr>
+      <w:rPr>
+        <w:rFonts w:ascii="Wingdings" w:hAnsi="Wingdings" w:hint="default"/>
+        <w:sz w:val="20"/>
+      </w:rPr>
+    </w:lvl>
+    <w:lvl w:ilvl="8" w:tentative="1">
+      <w:start w:val="1"/>
+      <w:numFmt w:val="bullet"/>
+      <w:lvlText w:val=""/>
+      <w:lvlJc w:val="left"/>
+      <w:pPr>
+        <w:tabs>
+          <w:tab w:val="num" w:pos="7200"/>
+        </w:tabs>
+        <w:ind w:left="7200" w:hanging="360"/>
+      </w:pPr>
+      <w:rPr>
+        <w:rFonts w:ascii="Wingdings" w:hAnsi="Wingdings" w:hint="default"/>
+        <w:sz w:val="20"/>
+      </w:rPr>
+    </w:lvl>
+  </w:abstractNum>
+  <w:abstractNum w:abstractNumId="21" w15:restartNumberingAfterBreak="0">
+    <w:nsid w:val="32646F9C"/>
+    <w:multiLevelType w:val="multilevel"/>
+    <w:tmpl w:val="173CD932"/>
+    <w:lvl w:ilvl="0">
+      <w:start w:val="1"/>
+      <w:numFmt w:val="decimal"/>
+      <w:lvlText w:val="%1."/>
+      <w:lvlJc w:val="left"/>
+      <w:pPr>
+        <w:tabs>
+          <w:tab w:val="num" w:pos="1080"/>
+        </w:tabs>
+        <w:ind w:left="1080" w:hanging="360"/>
+      </w:pPr>
+    </w:lvl>
+    <w:lvl w:ilvl="1" w:tentative="1">
+      <w:start w:val="1"/>
+      <w:numFmt w:val="decimal"/>
+      <w:lvlText w:val="%2."/>
+      <w:lvlJc w:val="left"/>
+      <w:pPr>
+        <w:tabs>
+          <w:tab w:val="num" w:pos="1800"/>
+        </w:tabs>
+        <w:ind w:left="1800" w:hanging="360"/>
+      </w:pPr>
+    </w:lvl>
+    <w:lvl w:ilvl="2" w:tentative="1">
+      <w:start w:val="1"/>
+      <w:numFmt w:val="decimal"/>
+      <w:lvlText w:val="%3."/>
+      <w:lvlJc w:val="left"/>
+      <w:pPr>
+        <w:tabs>
+          <w:tab w:val="num" w:pos="2520"/>
+        </w:tabs>
+        <w:ind w:left="2520" w:hanging="360"/>
+      </w:pPr>
+    </w:lvl>
+    <w:lvl w:ilvl="3" w:tentative="1">
+      <w:start w:val="1"/>
+      <w:numFmt w:val="decimal"/>
+      <w:lvlText w:val="%4."/>
+      <w:lvlJc w:val="left"/>
+      <w:pPr>
+        <w:tabs>
+          <w:tab w:val="num" w:pos="3240"/>
+        </w:tabs>
+        <w:ind w:left="3240" w:hanging="360"/>
+      </w:pPr>
+    </w:lvl>
+    <w:lvl w:ilvl="4" w:tentative="1">
+      <w:start w:val="1"/>
+      <w:numFmt w:val="decimal"/>
+      <w:lvlText w:val="%5."/>
+      <w:lvlJc w:val="left"/>
+      <w:pPr>
+        <w:tabs>
+          <w:tab w:val="num" w:pos="3960"/>
+        </w:tabs>
+        <w:ind w:left="3960" w:hanging="360"/>
+      </w:pPr>
+    </w:lvl>
+    <w:lvl w:ilvl="5" w:tentative="1">
+      <w:start w:val="1"/>
+      <w:numFmt w:val="decimal"/>
+      <w:lvlText w:val="%6."/>
+      <w:lvlJc w:val="left"/>
+      <w:pPr>
+        <w:tabs>
+          <w:tab w:val="num" w:pos="4680"/>
+        </w:tabs>
+        <w:ind w:left="4680" w:hanging="360"/>
+      </w:pPr>
+    </w:lvl>
+    <w:lvl w:ilvl="6" w:tentative="1">
+      <w:start w:val="1"/>
+      <w:numFmt w:val="decimal"/>
+      <w:lvlText w:val="%7."/>
+      <w:lvlJc w:val="left"/>
+      <w:pPr>
+        <w:tabs>
+          <w:tab w:val="num" w:pos="5400"/>
+        </w:tabs>
+        <w:ind w:left="5400" w:hanging="360"/>
+      </w:pPr>
+    </w:lvl>
+    <w:lvl w:ilvl="7" w:tentative="1">
+      <w:start w:val="1"/>
+      <w:numFmt w:val="decimal"/>
+      <w:lvlText w:val="%8."/>
+      <w:lvlJc w:val="left"/>
+      <w:pPr>
+        <w:tabs>
+          <w:tab w:val="num" w:pos="6120"/>
+        </w:tabs>
+        <w:ind w:left="6120" w:hanging="360"/>
+      </w:pPr>
+    </w:lvl>
+    <w:lvl w:ilvl="8" w:tentative="1">
+      <w:start w:val="1"/>
+      <w:numFmt w:val="decimal"/>
+      <w:lvlText w:val="%9."/>
+      <w:lvlJc w:val="left"/>
+      <w:pPr>
+        <w:tabs>
+          <w:tab w:val="num" w:pos="6840"/>
+        </w:tabs>
+        <w:ind w:left="6840" w:hanging="360"/>
+      </w:pPr>
+    </w:lvl>
+  </w:abstractNum>
+  <w:abstractNum w:abstractNumId="22" w15:restartNumberingAfterBreak="0">
     <w:nsid w:val="474D271B"/>
     <w:multiLevelType w:val="hybridMultilevel"/>
     <w:tmpl w:val="D65AE486"/>
@@ -2417,7 +4685,7 @@
       </w:pPr>
     </w:lvl>
   </w:abstractNum>
-  <w:abstractNum w:abstractNumId="11" w15:restartNumberingAfterBreak="0">
+  <w:abstractNum w:abstractNumId="23" w15:restartNumberingAfterBreak="0">
     <w:nsid w:val="49C00E70"/>
     <w:multiLevelType w:val="hybridMultilevel"/>
     <w:tmpl w:val="0914C4FA"/>
@@ -2557,7 +4825,7 @@
       </w:rPr>
     </w:lvl>
   </w:abstractNum>
-  <w:abstractNum w:abstractNumId="12" w15:restartNumberingAfterBreak="0">
+  <w:abstractNum w:abstractNumId="24" w15:restartNumberingAfterBreak="0">
     <w:nsid w:val="4A277BED"/>
     <w:multiLevelType w:val="hybridMultilevel"/>
     <w:tmpl w:val="2CD8BE7C"/>
@@ -2697,7 +4965,7 @@
       </w:rPr>
     </w:lvl>
   </w:abstractNum>
-  <w:abstractNum w:abstractNumId="13" w15:restartNumberingAfterBreak="0">
+  <w:abstractNum w:abstractNumId="25" w15:restartNumberingAfterBreak="0">
     <w:nsid w:val="4C772BF9"/>
     <w:multiLevelType w:val="hybridMultilevel"/>
     <w:tmpl w:val="80EA21DA"/>
@@ -2783,7 +5051,7 @@
       </w:pPr>
     </w:lvl>
   </w:abstractNum>
-  <w:abstractNum w:abstractNumId="14" w15:restartNumberingAfterBreak="0">
+  <w:abstractNum w:abstractNumId="26" w15:restartNumberingAfterBreak="0">
     <w:nsid w:val="4F292958"/>
     <w:multiLevelType w:val="multilevel"/>
     <w:tmpl w:val="AEAED63A"/>
@@ -2896,7 +5164,7 @@
       </w:pPr>
     </w:lvl>
   </w:abstractNum>
-  <w:abstractNum w:abstractNumId="15" w15:restartNumberingAfterBreak="0">
+  <w:abstractNum w:abstractNumId="27" w15:restartNumberingAfterBreak="0">
     <w:nsid w:val="548E0D92"/>
     <w:multiLevelType w:val="multilevel"/>
     <w:tmpl w:val="E42E7AD8"/>
@@ -3027,7 +5295,7 @@
       </w:rPr>
     </w:lvl>
   </w:abstractNum>
-  <w:abstractNum w:abstractNumId="16" w15:restartNumberingAfterBreak="0">
+  <w:abstractNum w:abstractNumId="28" w15:restartNumberingAfterBreak="0">
     <w:nsid w:val="55351003"/>
     <w:multiLevelType w:val="hybridMultilevel"/>
     <w:tmpl w:val="E04E9132"/>
@@ -3140,7 +5408,233 @@
       </w:rPr>
     </w:lvl>
   </w:abstractNum>
-  <w:abstractNum w:abstractNumId="17" w15:restartNumberingAfterBreak="0">
+  <w:abstractNum w:abstractNumId="29" w15:restartNumberingAfterBreak="0">
+    <w:nsid w:val="55753E2F"/>
+    <w:multiLevelType w:val="hybridMultilevel"/>
+    <w:tmpl w:val="B0B216FC"/>
+    <w:lvl w:ilvl="0" w:tplc="04090001">
+      <w:start w:val="1"/>
+      <w:numFmt w:val="bullet"/>
+      <w:lvlText w:val=""/>
+      <w:lvlJc w:val="left"/>
+      <w:pPr>
+        <w:ind w:left="1080" w:hanging="360"/>
+      </w:pPr>
+      <w:rPr>
+        <w:rFonts w:ascii="Symbol" w:hAnsi="Symbol" w:hint="default"/>
+      </w:rPr>
+    </w:lvl>
+    <w:lvl w:ilvl="1" w:tplc="04090003" w:tentative="1">
+      <w:start w:val="1"/>
+      <w:numFmt w:val="bullet"/>
+      <w:lvlText w:val="o"/>
+      <w:lvlJc w:val="left"/>
+      <w:pPr>
+        <w:ind w:left="1800" w:hanging="360"/>
+      </w:pPr>
+      <w:rPr>
+        <w:rFonts w:ascii="Courier New" w:hAnsi="Courier New" w:cs="Courier New" w:hint="default"/>
+      </w:rPr>
+    </w:lvl>
+    <w:lvl w:ilvl="2" w:tplc="04090005" w:tentative="1">
+      <w:start w:val="1"/>
+      <w:numFmt w:val="bullet"/>
+      <w:lvlText w:val=""/>
+      <w:lvlJc w:val="left"/>
+      <w:pPr>
+        <w:ind w:left="2520" w:hanging="360"/>
+      </w:pPr>
+      <w:rPr>
+        <w:rFonts w:ascii="Wingdings" w:hAnsi="Wingdings" w:hint="default"/>
+      </w:rPr>
+    </w:lvl>
+    <w:lvl w:ilvl="3" w:tplc="04090001" w:tentative="1">
+      <w:start w:val="1"/>
+      <w:numFmt w:val="bullet"/>
+      <w:lvlText w:val=""/>
+      <w:lvlJc w:val="left"/>
+      <w:pPr>
+        <w:ind w:left="3240" w:hanging="360"/>
+      </w:pPr>
+      <w:rPr>
+        <w:rFonts w:ascii="Symbol" w:hAnsi="Symbol" w:hint="default"/>
+      </w:rPr>
+    </w:lvl>
+    <w:lvl w:ilvl="4" w:tplc="04090003" w:tentative="1">
+      <w:start w:val="1"/>
+      <w:numFmt w:val="bullet"/>
+      <w:lvlText w:val="o"/>
+      <w:lvlJc w:val="left"/>
+      <w:pPr>
+        <w:ind w:left="3960" w:hanging="360"/>
+      </w:pPr>
+      <w:rPr>
+        <w:rFonts w:ascii="Courier New" w:hAnsi="Courier New" w:cs="Courier New" w:hint="default"/>
+      </w:rPr>
+    </w:lvl>
+    <w:lvl w:ilvl="5" w:tplc="04090005" w:tentative="1">
+      <w:start w:val="1"/>
+      <w:numFmt w:val="bullet"/>
+      <w:lvlText w:val=""/>
+      <w:lvlJc w:val="left"/>
+      <w:pPr>
+        <w:ind w:left="4680" w:hanging="360"/>
+      </w:pPr>
+      <w:rPr>
+        <w:rFonts w:ascii="Wingdings" w:hAnsi="Wingdings" w:hint="default"/>
+      </w:rPr>
+    </w:lvl>
+    <w:lvl w:ilvl="6" w:tplc="04090001" w:tentative="1">
+      <w:start w:val="1"/>
+      <w:numFmt w:val="bullet"/>
+      <w:lvlText w:val=""/>
+      <w:lvlJc w:val="left"/>
+      <w:pPr>
+        <w:ind w:left="5400" w:hanging="360"/>
+      </w:pPr>
+      <w:rPr>
+        <w:rFonts w:ascii="Symbol" w:hAnsi="Symbol" w:hint="default"/>
+      </w:rPr>
+    </w:lvl>
+    <w:lvl w:ilvl="7" w:tplc="04090003" w:tentative="1">
+      <w:start w:val="1"/>
+      <w:numFmt w:val="bullet"/>
+      <w:lvlText w:val="o"/>
+      <w:lvlJc w:val="left"/>
+      <w:pPr>
+        <w:ind w:left="6120" w:hanging="360"/>
+      </w:pPr>
+      <w:rPr>
+        <w:rFonts w:ascii="Courier New" w:hAnsi="Courier New" w:cs="Courier New" w:hint="default"/>
+      </w:rPr>
+    </w:lvl>
+    <w:lvl w:ilvl="8" w:tplc="04090005" w:tentative="1">
+      <w:start w:val="1"/>
+      <w:numFmt w:val="bullet"/>
+      <w:lvlText w:val=""/>
+      <w:lvlJc w:val="left"/>
+      <w:pPr>
+        <w:ind w:left="6840" w:hanging="360"/>
+      </w:pPr>
+      <w:rPr>
+        <w:rFonts w:ascii="Wingdings" w:hAnsi="Wingdings" w:hint="default"/>
+      </w:rPr>
+    </w:lvl>
+  </w:abstractNum>
+  <w:abstractNum w:abstractNumId="30" w15:restartNumberingAfterBreak="0">
+    <w:nsid w:val="60626046"/>
+    <w:multiLevelType w:val="hybridMultilevel"/>
+    <w:tmpl w:val="689E0FE0"/>
+    <w:lvl w:ilvl="0" w:tplc="04090001">
+      <w:start w:val="1"/>
+      <w:numFmt w:val="bullet"/>
+      <w:lvlText w:val=""/>
+      <w:lvlJc w:val="left"/>
+      <w:pPr>
+        <w:ind w:left="1080" w:hanging="360"/>
+      </w:pPr>
+      <w:rPr>
+        <w:rFonts w:ascii="Symbol" w:hAnsi="Symbol" w:hint="default"/>
+      </w:rPr>
+    </w:lvl>
+    <w:lvl w:ilvl="1" w:tplc="04090003" w:tentative="1">
+      <w:start w:val="1"/>
+      <w:numFmt w:val="bullet"/>
+      <w:lvlText w:val="o"/>
+      <w:lvlJc w:val="left"/>
+      <w:pPr>
+        <w:ind w:left="1800" w:hanging="360"/>
+      </w:pPr>
+      <w:rPr>
+        <w:rFonts w:ascii="Courier New" w:hAnsi="Courier New" w:cs="Courier New" w:hint="default"/>
+      </w:rPr>
+    </w:lvl>
+    <w:lvl w:ilvl="2" w:tplc="04090005" w:tentative="1">
+      <w:start w:val="1"/>
+      <w:numFmt w:val="bullet"/>
+      <w:lvlText w:val=""/>
+      <w:lvlJc w:val="left"/>
+      <w:pPr>
+        <w:ind w:left="2520" w:hanging="360"/>
+      </w:pPr>
+      <w:rPr>
+        <w:rFonts w:ascii="Wingdings" w:hAnsi="Wingdings" w:hint="default"/>
+      </w:rPr>
+    </w:lvl>
+    <w:lvl w:ilvl="3" w:tplc="04090001" w:tentative="1">
+      <w:start w:val="1"/>
+      <w:numFmt w:val="bullet"/>
+      <w:lvlText w:val=""/>
+      <w:lvlJc w:val="left"/>
+      <w:pPr>
+        <w:ind w:left="3240" w:hanging="360"/>
+      </w:pPr>
+      <w:rPr>
+        <w:rFonts w:ascii="Symbol" w:hAnsi="Symbol" w:hint="default"/>
+      </w:rPr>
+    </w:lvl>
+    <w:lvl w:ilvl="4" w:tplc="04090003" w:tentative="1">
+      <w:start w:val="1"/>
+      <w:numFmt w:val="bullet"/>
+      <w:lvlText w:val="o"/>
+      <w:lvlJc w:val="left"/>
+      <w:pPr>
+        <w:ind w:left="3960" w:hanging="360"/>
+      </w:pPr>
+      <w:rPr>
+        <w:rFonts w:ascii="Courier New" w:hAnsi="Courier New" w:cs="Courier New" w:hint="default"/>
+      </w:rPr>
+    </w:lvl>
+    <w:lvl w:ilvl="5" w:tplc="04090005" w:tentative="1">
+      <w:start w:val="1"/>
+      <w:numFmt w:val="bullet"/>
+      <w:lvlText w:val=""/>
+      <w:lvlJc w:val="left"/>
+      <w:pPr>
+        <w:ind w:left="4680" w:hanging="360"/>
+      </w:pPr>
+      <w:rPr>
+        <w:rFonts w:ascii="Wingdings" w:hAnsi="Wingdings" w:hint="default"/>
+      </w:rPr>
+    </w:lvl>
+    <w:lvl w:ilvl="6" w:tplc="04090001" w:tentative="1">
+      <w:start w:val="1"/>
+      <w:numFmt w:val="bullet"/>
+      <w:lvlText w:val=""/>
+      <w:lvlJc w:val="left"/>
+      <w:pPr>
+        <w:ind w:left="5400" w:hanging="360"/>
+      </w:pPr>
+      <w:rPr>
+        <w:rFonts w:ascii="Symbol" w:hAnsi="Symbol" w:hint="default"/>
+      </w:rPr>
+    </w:lvl>
+    <w:lvl w:ilvl="7" w:tplc="04090003" w:tentative="1">
+      <w:start w:val="1"/>
+      <w:numFmt w:val="bullet"/>
+      <w:lvlText w:val="o"/>
+      <w:lvlJc w:val="left"/>
+      <w:pPr>
+        <w:ind w:left="6120" w:hanging="360"/>
+      </w:pPr>
+      <w:rPr>
+        <w:rFonts w:ascii="Courier New" w:hAnsi="Courier New" w:cs="Courier New" w:hint="default"/>
+      </w:rPr>
+    </w:lvl>
+    <w:lvl w:ilvl="8" w:tplc="04090005" w:tentative="1">
+      <w:start w:val="1"/>
+      <w:numFmt w:val="bullet"/>
+      <w:lvlText w:val=""/>
+      <w:lvlJc w:val="left"/>
+      <w:pPr>
+        <w:ind w:left="6840" w:hanging="360"/>
+      </w:pPr>
+      <w:rPr>
+        <w:rFonts w:ascii="Wingdings" w:hAnsi="Wingdings" w:hint="default"/>
+      </w:rPr>
+    </w:lvl>
+  </w:abstractNum>
+  <w:abstractNum w:abstractNumId="31" w15:restartNumberingAfterBreak="0">
     <w:nsid w:val="6E0F78EE"/>
     <w:multiLevelType w:val="hybridMultilevel"/>
     <w:tmpl w:val="42A8B442"/>
@@ -3253,7 +5747,7 @@
       </w:rPr>
     </w:lvl>
   </w:abstractNum>
-  <w:abstractNum w:abstractNumId="18" w15:restartNumberingAfterBreak="0">
+  <w:abstractNum w:abstractNumId="32" w15:restartNumberingAfterBreak="0">
     <w:nsid w:val="70652F67"/>
     <w:multiLevelType w:val="hybridMultilevel"/>
     <w:tmpl w:val="709CA8A4"/>
@@ -3393,69 +5887,111 @@
       </w:rPr>
     </w:lvl>
   </w:abstractNum>
-  <w:num w:numId="1">
+  <w:num w:numId="1" w16cid:durableId="1866596356">
+    <w:abstractNumId w:val="8"/>
+  </w:num>
+  <w:num w:numId="2" w16cid:durableId="619334925">
+    <w:abstractNumId w:val="27"/>
+  </w:num>
+  <w:num w:numId="3" w16cid:durableId="287012629">
+    <w:abstractNumId w:val="24"/>
+  </w:num>
+  <w:num w:numId="4" w16cid:durableId="76172544">
+    <w:abstractNumId w:val="26"/>
+  </w:num>
+  <w:num w:numId="5" w16cid:durableId="894848995">
+    <w:abstractNumId w:val="13"/>
+  </w:num>
+  <w:num w:numId="6" w16cid:durableId="1836148666">
+    <w:abstractNumId w:val="6"/>
+  </w:num>
+  <w:num w:numId="7" w16cid:durableId="529417736">
+    <w:abstractNumId w:val="7"/>
+  </w:num>
+  <w:num w:numId="8" w16cid:durableId="2036879609">
+    <w:abstractNumId w:val="23"/>
+  </w:num>
+  <w:num w:numId="9" w16cid:durableId="920792801">
+    <w:abstractNumId w:val="10"/>
+  </w:num>
+  <w:num w:numId="10" w16cid:durableId="510608547">
+    <w:abstractNumId w:val="32"/>
+  </w:num>
+  <w:num w:numId="11" w16cid:durableId="355236545">
     <w:abstractNumId w:val="4"/>
   </w:num>
-  <w:num w:numId="2">
+  <w:num w:numId="12" w16cid:durableId="698896736">
+    <w:abstractNumId w:val="5"/>
+  </w:num>
+  <w:num w:numId="13" w16cid:durableId="2139492802">
+    <w:abstractNumId w:val="31"/>
+  </w:num>
+  <w:num w:numId="14" w16cid:durableId="2015837651">
     <w:abstractNumId w:val="15"/>
   </w:num>
-  <w:num w:numId="3">
+  <w:num w:numId="15" w16cid:durableId="1487744618">
+    <w:abstractNumId w:val="22"/>
+  </w:num>
+  <w:num w:numId="16" w16cid:durableId="1828593739">
+    <w:abstractNumId w:val="28"/>
+  </w:num>
+  <w:num w:numId="17" w16cid:durableId="222521536">
+    <w:abstractNumId w:val="11"/>
+  </w:num>
+  <w:num w:numId="18" w16cid:durableId="2049256314">
+    <w:abstractNumId w:val="25"/>
+  </w:num>
+  <w:num w:numId="19" w16cid:durableId="213127123">
+    <w:abstractNumId w:val="19"/>
+  </w:num>
+  <w:num w:numId="20" w16cid:durableId="398283910">
+    <w:abstractNumId w:val="17"/>
+  </w:num>
+  <w:num w:numId="21" w16cid:durableId="321354383">
+    <w:abstractNumId w:val="0"/>
+  </w:num>
+  <w:num w:numId="22" w16cid:durableId="920064862">
+    <w:abstractNumId w:val="9"/>
+  </w:num>
+  <w:num w:numId="23" w16cid:durableId="1062410668">
     <w:abstractNumId w:val="12"/>
   </w:num>
-  <w:num w:numId="4">
+  <w:num w:numId="24" w16cid:durableId="1801613123">
+    <w:abstractNumId w:val="18"/>
+  </w:num>
+  <w:num w:numId="25" w16cid:durableId="899705149">
+    <w:abstractNumId w:val="3"/>
+  </w:num>
+  <w:num w:numId="26" w16cid:durableId="1689212882">
+    <w:abstractNumId w:val="29"/>
+  </w:num>
+  <w:num w:numId="27" w16cid:durableId="1213999952">
+    <w:abstractNumId w:val="30"/>
+  </w:num>
+  <w:num w:numId="28" w16cid:durableId="314068784">
+    <w:abstractNumId w:val="16"/>
+  </w:num>
+  <w:num w:numId="29" w16cid:durableId="1357316586">
+    <w:abstractNumId w:val="2"/>
+  </w:num>
+  <w:num w:numId="30" w16cid:durableId="2003384933">
     <w:abstractNumId w:val="14"/>
   </w:num>
-  <w:num w:numId="5">
-    <w:abstractNumId w:val="7"/>
+  <w:num w:numId="31" w16cid:durableId="1972244870">
+    <w:abstractNumId w:val="21"/>
   </w:num>
-  <w:num w:numId="6">
-    <w:abstractNumId w:val="2"/>
-  </w:num>
-  <w:num w:numId="7">
-    <w:abstractNumId w:val="3"/>
-  </w:num>
-  <w:num w:numId="8">
-    <w:abstractNumId w:val="11"/>
-  </w:num>
-  <w:num w:numId="9">
-    <w:abstractNumId w:val="5"/>
-  </w:num>
-  <w:num w:numId="10">
-    <w:abstractNumId w:val="18"/>
-  </w:num>
-  <w:num w:numId="11">
-    <w:abstractNumId w:val="0"/>
-  </w:num>
-  <w:num w:numId="12">
+  <w:num w:numId="32" w16cid:durableId="1412004691">
     <w:abstractNumId w:val="1"/>
   </w:num>
-  <w:num w:numId="13">
-    <w:abstractNumId w:val="17"/>
-  </w:num>
-  <w:num w:numId="14">
-    <w:abstractNumId w:val="8"/>
-  </w:num>
-  <w:num w:numId="15">
-    <w:abstractNumId w:val="10"/>
-  </w:num>
-  <w:num w:numId="16">
-    <w:abstractNumId w:val="16"/>
-  </w:num>
-  <w:num w:numId="17">
-    <w:abstractNumId w:val="6"/>
-  </w:num>
-  <w:num w:numId="18">
-    <w:abstractNumId w:val="13"/>
-  </w:num>
-  <w:num w:numId="19">
-    <w:abstractNumId w:val="9"/>
+  <w:num w:numId="33" w16cid:durableId="1128620631">
+    <w:abstractNumId w:val="20"/>
   </w:num>
   <w:numIdMacAtCleanup w:val="3"/>
 </w:numbering>
 </file>
 
 <file path=word/styles.xml><?xml version="1.0" encoding="utf-8"?>
-<w:styles xmlns:mc="http://schemas.openxmlformats.org/markup-compatibility/2006" xmlns:r="http://schemas.openxmlformats.org/officeDocument/2006/relationships" xmlns:w="http://schemas.openxmlformats.org/wordprocessingml/2006/main" xmlns:w14="http://schemas.microsoft.com/office/word/2010/wordml" xmlns:w15="http://schemas.microsoft.com/office/word/2012/wordml" xmlns:w16cid="http://schemas.microsoft.com/office/word/2016/wordml/cid" xmlns:w16se="http://schemas.microsoft.com/office/word/2015/wordml/symex" mc:Ignorable="w14 w15 w16se w16cid">
+<w:styles xmlns:mc="http://schemas.openxmlformats.org/markup-compatibility/2006" xmlns:r="http://schemas.openxmlformats.org/officeDocument/2006/relationships" xmlns:w="http://schemas.openxmlformats.org/wordprocessingml/2006/main" xmlns:w14="http://schemas.microsoft.com/office/word/2010/wordml" xmlns:w15="http://schemas.microsoft.com/office/word/2012/wordml" xmlns:w16cex="http://schemas.microsoft.com/office/word/2018/wordml/cex" xmlns:w16cid="http://schemas.microsoft.com/office/word/2016/wordml/cid" xmlns:w16="http://schemas.microsoft.com/office/word/2018/wordml" xmlns:w16du="http://schemas.microsoft.com/office/word/2023/wordml/word16du" xmlns:w16sdtdh="http://schemas.microsoft.com/office/word/2020/wordml/sdtdatahash" xmlns:w16sdtfl="http://schemas.microsoft.com/office/word/2024/wordml/sdtformatlock" xmlns:w16se="http://schemas.microsoft.com/office/word/2015/wordml/symex" mc:Ignorable="w14 w15 w16se w16cid w16 w16cex w16sdtdh w16sdtfl w16du">
   <w:docDefaults>
     <w:rPrDefault>
       <w:rPr>
@@ -3465,7 +6001,7 @@
     </w:rPrDefault>
     <w:pPrDefault/>
   </w:docDefaults>
-  <w:latentStyles w:defLockedState="0" w:defUIPriority="0" w:defSemiHidden="0" w:defUnhideWhenUsed="0" w:defQFormat="0" w:count="375">
+  <w:latentStyles w:defLockedState="0" w:defUIPriority="0" w:defSemiHidden="0" w:defUnhideWhenUsed="0" w:defQFormat="0" w:count="376">
     <w:lsdException w:name="Normal" w:qFormat="1"/>
     <w:lsdException w:name="heading 1" w:qFormat="1"/>
     <w:lsdException w:name="heading 2" w:qFormat="1"/>
@@ -3638,7 +6174,7 @@
     <w:lsdException w:name="Medium Shading 2 Accent 1" w:uiPriority="64"/>
     <w:lsdException w:name="Medium List 1 Accent 1" w:uiPriority="65"/>
     <w:lsdException w:name="Revision" w:semiHidden="1" w:uiPriority="99"/>
-    <w:lsdException w:name="List Paragraph" w:uiPriority="34" w:qFormat="1"/>
+    <w:lsdException w:name="List Paragraph" w:uiPriority="1" w:qFormat="1"/>
     <w:lsdException w:name="Quote" w:uiPriority="29" w:qFormat="1"/>
     <w:lsdException w:name="Intense Quote" w:uiPriority="30" w:qFormat="1"/>
     <w:lsdException w:name="Medium List 2 Accent 1" w:uiPriority="66"/>
@@ -3834,6 +6370,7 @@
     <w:lsdException w:name="Smart Hyperlink" w:semiHidden="1" w:uiPriority="99" w:unhideWhenUsed="1"/>
     <w:lsdException w:name="Hashtag" w:semiHidden="1" w:uiPriority="99" w:unhideWhenUsed="1"/>
     <w:lsdException w:name="Unresolved Mention" w:semiHidden="1" w:uiPriority="99" w:unhideWhenUsed="1"/>
+    <w:lsdException w:name="Smart Link" w:semiHidden="1" w:uiPriority="99" w:unhideWhenUsed="1"/>
   </w:latentStyles>
   <w:style w:type="paragraph" w:default="1" w:styleId="Normal">
     <w:name w:val="Normal"/>
@@ -4029,7 +6566,6 @@
   <w:style w:type="character" w:default="1" w:styleId="DefaultParagraphFont">
     <w:name w:val="Default Paragraph Font"/>
     <w:uiPriority w:val="1"/>
-    <w:semiHidden/>
     <w:unhideWhenUsed/>
   </w:style>
   <w:style w:type="table" w:default="1" w:styleId="TableNormal">
@@ -4501,7 +7037,7 @@
   <w:style w:type="paragraph" w:styleId="ListParagraph">
     <w:name w:val="List Paragraph"/>
     <w:basedOn w:val="Normal"/>
-    <w:uiPriority w:val="34"/>
+    <w:uiPriority w:val="1"/>
     <w:qFormat/>
     <w:rsid w:val="006D0DEC"/>
     <w:pPr>
@@ -4809,6 +7345,14 @@
 </file>
 
 <file path=customXml/itemProps1.xml><?xml version="1.0" encoding="utf-8"?>
+<ds:datastoreItem xmlns:ds="http://schemas.openxmlformats.org/officeDocument/2006/customXml" ds:itemID="{124D704A-85F9-4C83-9C97-929B451D3DF2}">
+  <ds:schemaRefs>
+    <ds:schemaRef ds:uri="http://schemas.openxmlformats.org/officeDocument/2006/bibliography"/>
+  </ds:schemaRefs>
+</ds:datastoreItem>
+</file>
+
+<file path=customXml/itemProps2.xml><?xml version="1.0" encoding="utf-8"?>
 <ds:datastoreItem xmlns:ds="http://schemas.openxmlformats.org/officeDocument/2006/customXml" ds:itemID="{6C664552-3C2D-491D-B054-F51F6DB156AA}">
   <ds:schemaRefs>
     <ds:schemaRef ds:uri="http://schemas.openxmlformats.org/officeDocument/2006/bibliography"/>
@@ -4816,16 +7360,8 @@
 </ds:datastoreItem>
 </file>
 
-<file path=customXml/itemProps2.xml><?xml version="1.0" encoding="utf-8"?>
+<file path=customXml/itemProps3.xml><?xml version="1.0" encoding="utf-8"?>
 <ds:datastoreItem xmlns:ds="http://schemas.openxmlformats.org/officeDocument/2006/customXml" ds:itemID="{37356D7A-F28D-4D1C-BBA6-3A65AC28A637}">
-  <ds:schemaRefs>
-    <ds:schemaRef ds:uri="http://schemas.openxmlformats.org/officeDocument/2006/bibliography"/>
-  </ds:schemaRefs>
-</ds:datastoreItem>
-</file>
-
-<file path=customXml/itemProps3.xml><?xml version="1.0" encoding="utf-8"?>
-<ds:datastoreItem xmlns:ds="http://schemas.openxmlformats.org/officeDocument/2006/customXml" ds:itemID="{124D704A-85F9-4C83-9C97-929B451D3DF2}">
   <ds:schemaRefs>
     <ds:schemaRef ds:uri="http://schemas.openxmlformats.org/officeDocument/2006/bibliography"/>
   </ds:schemaRefs>

</xml_diff>